<commit_message>
added TDM, and clusters. Need to finish B/C/D and any more alterations to cluster to yield different results
</commit_message>
<xml_diff>
--- a/Writeup.docx
+++ b/Writeup.docx
@@ -19,6 +19,1209 @@
     </w:p>
     <w:p>
       <w:pPr>
+        <w:widowControl w:val="0"/>
+        <w:autoSpaceDE w:val="0"/>
+        <w:autoSpaceDN w:val="0"/>
+        <w:adjustRightInd w:val="0"/>
+        <w:spacing w:after="0"/>
+        <w:rPr>
+          <w:rFonts w:ascii="Times New Roman" w:hAnsi="Times New Roman" w:cs="Times New Roman"/>
+          <w:color w:val="000000" w:themeColor="text1"/>
+          <w:sz w:val="20"/>
+          <w:szCs w:val="20"/>
+        </w:rPr>
+      </w:pPr>
+      <w:r>
+        <w:rPr>
+          <w:rFonts w:ascii="Times New Roman" w:hAnsi="Times New Roman" w:cs="Times New Roman"/>
+          <w:b/>
+          <w:sz w:val="20"/>
+          <w:szCs w:val="20"/>
+        </w:rPr>
+        <w:tab/>
+      </w:r>
+      <w:proofErr w:type="gramStart"/>
+      <w:r>
+        <w:rPr>
+          <w:rFonts w:ascii="Times New Roman" w:hAnsi="Times New Roman" w:cs="Times New Roman"/>
+          <w:color w:val="000000" w:themeColor="text1"/>
+          <w:sz w:val="20"/>
+          <w:szCs w:val="20"/>
+        </w:rPr>
+        <w:t>feature</w:t>
+      </w:r>
+      <w:proofErr w:type="gramEnd"/>
+      <w:r>
+        <w:rPr>
+          <w:rFonts w:ascii="Times New Roman" w:hAnsi="Times New Roman" w:cs="Times New Roman"/>
+          <w:color w:val="000000" w:themeColor="text1"/>
+          <w:sz w:val="20"/>
+          <w:szCs w:val="20"/>
+        </w:rPr>
+        <w:t xml:space="preserve"> vector: [accidentfre, achiev, action, actuat, ada, adher, adorn, ag, ai, air, altern, amount, anim, apart, applianc, approv, area, around, art, artifici, attain, author, autom, automat, autonom, avail, averag, awai, back, base, basement, basic, bath, bathroom, beauti, becom, bed, bedroom, befor, began, behavior, benefit, biolog, book, build, built, calcul, call, capabl, car, carbon, casualti, central, chair, charact, charg, chassi, chest, class, classi, closet, cloth, club, code, coin, combin, come, commerci, commonli, commonsens, commun, complet, comput, concept, condit, connect, contain, contributor, control, controversi, conveni, cosmo, countri, creat, current, cute, deal, decor, deep, definit, depict, describ, design, desk, devic, domain, drawer, drive, driven, dryer, each, earli, eat, electr, electron, elimin, emot, energi, engag, ensur, entir, environ, equip, escap, ethanol, everyth, evolut, exampl, exce, experi, explos, express, face, famili, far, fashion, feel, feet, fiction, find, finish, five, flexiblefuel, floor, four, fourdoor, framework, freshli, fuel, full, function, fundament, furnish, futur, ga, gain, gallon, gener, get, go, grant, great, groundwork, growth, guidanc, have, heat, help, highlevel, highli, histori, hollywood, home, hour, hous, human, humancentr, humanlik, identif, improv, includ, increas, individu, inform, inher, initi, integr, intellig, interior, internet, invent, inventor, involv, iot, isnt, item, john, kilomet, king, kitchen, know, knowledg, kurzweil, lai, languag, lap, larg, larger, lead, learn, light, limit, lisp, live, locat, long, longer, lot, lowest, machin, major, manufactur, master, mccarthi, media, mediat, merger, method, mid, mile, minut, mirror, model, modern, monoxid, motorist, movi, multipl, musk, natur, near, necessarili, negoti, network, new, newli, nice, nitrogen, normal, novel, now, number, obsolesc, on, open, optim, order, over, owner, oxid, paint, paradigm, park, part, passeng, peopl, per, percent, person, pet, pollut, popular, possibl, pound, predict, primari, process, produc, product, program, provid, public, queen, quit, rai, rang, realiti, realiz, reason, recent, recogn, recognit, reflect, regul, remodel, renov, rent, reproduct, requir, respons, retriev, risk, road, robot, role, roof, room, round, rout, row, safe, save, scari, scienc, seamless, second, secur, sedan, selfawar, selfdriv, selfimprov, sens, sentienc, sewag, shadow, shorter, signific, singl, singular, situat, size, skill, small, smart, social, socioeconom, sort, sourc, space, speed, spiritu, spread, statu, subject, such, suit, superintellig, system, take, taken, techniqu, technolog, tenant, tend, term, test, text, themtwo, thing, three, through, throughout, townhous, trash, travel, trend, turn, two, type, understand, uniqu, unoccupi, up, updat, upholst, us, util, varieti, variou, vehicl, veri, via, wai, washer, water, well, went, western, within, work, world, year]</w:t>
+      </w:r>
+    </w:p>
+    <w:p>
+      <w:pPr>
+        <w:widowControl w:val="0"/>
+        <w:autoSpaceDE w:val="0"/>
+        <w:autoSpaceDN w:val="0"/>
+        <w:adjustRightInd w:val="0"/>
+        <w:spacing w:after="0"/>
+        <w:rPr>
+          <w:rFonts w:ascii="Times New Roman" w:hAnsi="Times New Roman" w:cs="Times New Roman"/>
+          <w:color w:val="000000" w:themeColor="text1"/>
+          <w:sz w:val="20"/>
+          <w:szCs w:val="20"/>
+        </w:rPr>
+      </w:pPr>
+      <w:r>
+        <w:rPr>
+          <w:rFonts w:ascii="Times New Roman" w:hAnsi="Times New Roman" w:cs="Times New Roman"/>
+          <w:color w:val="000000" w:themeColor="text1"/>
+          <w:sz w:val="20"/>
+          <w:szCs w:val="20"/>
+        </w:rPr>
+        <w:t xml:space="preserve">Term Document Matrix: </w:t>
+      </w:r>
+    </w:p>
+    <w:p>
+      <w:pPr>
+        <w:widowControl w:val="0"/>
+        <w:autoSpaceDE w:val="0"/>
+        <w:autoSpaceDN w:val="0"/>
+        <w:adjustRightInd w:val="0"/>
+        <w:spacing w:after="0"/>
+        <w:rPr>
+          <w:rFonts w:ascii="Times New Roman" w:hAnsi="Times New Roman" w:cs="Times New Roman"/>
+          <w:color w:val="000000" w:themeColor="text1"/>
+          <w:sz w:val="20"/>
+          <w:szCs w:val="20"/>
+        </w:rPr>
+      </w:pPr>
+      <w:r>
+        <w:rPr>
+          <w:rFonts w:ascii="Times New Roman" w:hAnsi="Times New Roman" w:cs="Times New Roman"/>
+          <w:color w:val="000000" w:themeColor="text1"/>
+          <w:sz w:val="20"/>
+          <w:szCs w:val="20"/>
+        </w:rPr>
+        <w:t>0) [0, 0, 0, 0, 0, 0, 0, 0, 0, 0, 0, 0, 0, 0, 0, 0, 0, 0, 0, 0, 0, 0, 0, 0, 1, 0, 0, 0, 0, 0, 0, 0, 0, 0, 0, 0, 0, 0, 0, 0, 0, 0, 0, 0, 0, 0, 0, 0, 0, 0, 0, 0, 0, 0, 0, 0, 0, 0, 0, 0, 0, 0, 0, 0, 0, 0, 0, 0, 0, 0, 0, 0, 0, 0, 0, 0, 0, 0, 0, 0, 0, 0, 0, 0, 0, 0, 0, 0, 0, 0, 0, 0, 0, 0, 0, 0, 0, 0, 0, 0, 0, 0, 0, 0, 0, 0, 0, 0, 0, 0, 0, 0, 0, 0, 0, 0, 0, 0, 0, 0, 0, 0, 0, 0, 0, 0, 0, 0, 0, 0, 0, 0, 0, 0, 0, 0, 0, 0, 0, 0, 0, 0, 0, 0, 0, 0, 0, 0, 0, 0, 0, 0, 0, 0, 0, 0, 0, 0, 0, 0, 0, 0, 0, 1, 0, 0, 0, 0, 0, 0, 0, 0, 0, 0, 0, 0, 0, 0, 0, 0, 0, 0, 0, 0, 0, 0, 0, 0, 0, 0, 0, 0, 0, 0, 0, 0, 0, 0, 0, 0, 0, 0, 0, 0, 0, 0, 0, 0, 0, 0, 0, 0, 0, 0, 0, 0, 0, 0, 0, 1, 0, 0, 0, 0, 0, 0, 0, 0, 0, 0, 0, 0, 0, 0, 0, 0, 0, 0, 0, 0, 0, 0, 0, 0, 0, 0, 0, 0, 0, 0, 0, 0, 0, 0, 0, 0, 1, 0, 0, 0, 0, 0, 0, 0, 0, 0, 0, 0, 0, 0, 0, 0, 0, 0, 0, 0, 0, 0, 0, 0, 0, 0, 0, 0, 0, 0, 0, 0, 0, 0, 0, 0, 1, 0, 0, 0, 0, 0, 0, 0, 0, 0, 0, 0, 0, 0, 0, 1, 0, 0, 0, 0, 0, 0, 0, 0, 0, 0, 0, 0, 0, 0, 0, 0, 0, 0, 0, 0, 0, 1, 0, 0, 0, 0, 0, 0, 0, 0, 0, 0, 0, 0, 0, 0, 0, 0, 0, 0, 0, 0, 0, 0, 0, 0, 1, 0, 0, 0, 1, 0, 0, 0, 1, 0, 0, 0, 0, 0, 0, 0, 0, 0, 0, 0, 0, 0, 0, 0, 0, 0, 0, 0]</w:t>
+      </w:r>
+    </w:p>
+    <w:p>
+      <w:pPr>
+        <w:widowControl w:val="0"/>
+        <w:autoSpaceDE w:val="0"/>
+        <w:autoSpaceDN w:val="0"/>
+        <w:adjustRightInd w:val="0"/>
+        <w:spacing w:after="0"/>
+        <w:rPr>
+          <w:rFonts w:ascii="Times New Roman" w:hAnsi="Times New Roman" w:cs="Times New Roman"/>
+          <w:color w:val="000000" w:themeColor="text1"/>
+          <w:sz w:val="20"/>
+          <w:szCs w:val="20"/>
+        </w:rPr>
+      </w:pPr>
+      <w:r>
+        <w:rPr>
+          <w:rFonts w:ascii="Times New Roman" w:hAnsi="Times New Roman" w:cs="Times New Roman"/>
+          <w:color w:val="000000" w:themeColor="text1"/>
+          <w:sz w:val="20"/>
+          <w:szCs w:val="20"/>
+        </w:rPr>
+        <w:t>1) [0, 0, 0, 0, 0, 0, 0, 0, 0, 0, 0, 0, 0, 0, 0, 0, 0, 0, 0, 1, 0, 0, 0, 0, 0, 0, 0, 1, 0, 0, 0, 0, 0, 0, 0, 0, 0, 0, 0, 0, 0, 0, 0, 0, 0, 0, 0, 0, 0, 0, 0, 0, 0, 0, 0, 0, 0, 0, 0, 0, 0, 0, 0, 0, 0, 0, 0, 0, 0, 0, 0, 0, 0, 0, 0, 0, 0, 0, 0, 0, 0, 0, 0, 0, 0, 0, 0, 0, 0, 0, 0, 0, 0, 0, 0, 0, 0, 0, 0, 0, 0, 0, 0, 0, 0, 0, 0, 0, 0, 0, 0, 0, 0, 0, 0, 0, 0, 0, 1, 0, 0, 0, 0, 0, 1, 0, 0, 0, 0, 0, 0, 0, 0, 0, 0, 0, 0, 0, 0, 0, 0, 0, 0, 1, 0, 0, 0, 0, 0, 0, 0, 0, 0, 0, 0, 0, 0, 0, 0, 0, 0, 0, 0, 0, 0, 1, 0, 0, 0, 0, 0, 0, 0, 0, 0, 0, 0, 1, 0, 0, 0, 0, 0, 0, 0, 0, 0, 0, 0, 0, 0, 0, 1, 0, 0, 0, 0, 0, 0, 1, 0, 0, 0, 0, 0, 0, 0, 0, 0, 1, 0, 0, 0, 0, 0, 0, 0, 0, 0, 0, 0, 0, 0, 0, 0, 0, 0, 0, 0, 0, 0, 0, 0, 0, 0, 0, 0, 0, 0, 0, 0, 0, 0, 0, 0, 0, 0, 0, 0, 0, 0, 0, 0, 0, 0, 0, 0, 0, 0, 0, 0, 0, 0, 0, 1, 0, 0, 0, 0, 0, 0, 0, 0, 0, 1, 0, 0, 0, 0, 0, 0, 0, 0, 0, 0, 0, 0, 0, 0, 0, 0, 0, 0, 0, 0, 0, 0, 0, 0, 0, 0, 0, 0, 0, 0, 0, 0, 0, 0, 0, 1, 0, 0, 0, 0, 0, 0, 0, 1, 0, 0, 0, 0, 0, 0, 0, 0, 0, 0, 0, 0, 0, 0, 0, 0, 0, 1, 0, 0, 0, 0, 0, 0, 0, 0, 0, 0, 0, 0, 0, 0, 0, 0, 0, 0, 0, 0, 0, 0, 0, 0, 0, 0, 0, 0, 0, 0, 0, 0, 0, 0, 0, 0, 0, 0, 0, 0, 0, 0, 0, 0, 1]</w:t>
+      </w:r>
+    </w:p>
+    <w:p>
+      <w:pPr>
+        <w:widowControl w:val="0"/>
+        <w:autoSpaceDE w:val="0"/>
+        <w:autoSpaceDN w:val="0"/>
+        <w:adjustRightInd w:val="0"/>
+        <w:spacing w:after="0"/>
+        <w:rPr>
+          <w:rFonts w:ascii="Times New Roman" w:hAnsi="Times New Roman" w:cs="Times New Roman"/>
+          <w:color w:val="000000" w:themeColor="text1"/>
+          <w:sz w:val="20"/>
+          <w:szCs w:val="20"/>
+        </w:rPr>
+      </w:pPr>
+      <w:r>
+        <w:rPr>
+          <w:rFonts w:ascii="Times New Roman" w:hAnsi="Times New Roman" w:cs="Times New Roman"/>
+          <w:color w:val="000000" w:themeColor="text1"/>
+          <w:sz w:val="20"/>
+          <w:szCs w:val="20"/>
+        </w:rPr>
+        <w:t xml:space="preserve">2) [0, 0, 0, 0, 0, 0, 0, 0, 0, 0, 0, 0, 0, 0, 0, 0, 0, 0, 0, 0, 0, 0, 0, 0, 0, 0, 0, 0, 0, 0, 0, 0, 0, 0, 0, 0, 0, 0, 0, 0, 0, 0, 0, 0, 0, 0, 0, 0, 0, 1, 0, 0, 0, 0, 0, 0, 0, 0, 0, 0, 0, 0, 0, 0, 0, 0, 0, 0, 0, 0, 0, 0, 0, 0, 0, 0, 0, 0, 0, 0, 0, 0, 0, 0, 0, 0, 0, 0, 0, 0, 0, 0, 0, 0, 0, 0, 0, 0, 0, 0, 0, 0, 0, 0, 0, 0, 0, 0, 0, 0, 0, 0, 0, 0, 0, 0, 0, 0, 0, 0, 0, 0, 0, 0, 0, 0, 0, 0, 0, 0, 0, 0, 0, 0, 0, 0, 0, 0, 0, 0, 0, 0, 0, 0, 0, 0, 0, 0, 1, 0, 0, 0, 0, 0, 0, 0, 0, 0, 0, 0, 0, 0, 0, 2, 0, 0, 0, 0, 0, 0, 0, 0, 0, 0, 0, 0, 0, 0, 0, 0, 0, 0, 0, 0, 0, 0, 0, 1, 0, 0, 0, 0, 0, 0, 0, 0, 0, 0, 0, 0, 0, 0, 0, 0, 0, 0, 0, 0, 0, 0, 0, 0, 0, 0, 0, 0, 0, 0, 0, 1, 0, 0, 0, 0, 0, 0, 0, 0, 0, 0, 0, 0, 0, 0, 0, 0, 0, 0, 0, 0, 0, 0, 0, 0, 0, 0, 0, 0, 0, 0, 0, 0, 0, 0, 0, 0, 2, 0, 0, 0, 0, 0, 0, 0, 0, 0, 0, 0, 0, 0, 0, 0, 0, 0, 0, 0, 0, 0, 0, 0, 0, 0, 0, 0, 0, 0, 0, 0, 0, 0, 0, 0, 0, 0, 0, 0, 0, 0, 0, 0, 0, 0, 0, 0, 0, 1, 0, 0, 0, 0, 0, 0, 0, 0, 0, 0, 0, 0, 0, 0, 0, 0, 0, 0, 0, 0, 0, 0, 0, 0, 0, 0, 0, 0, 0, 0, 0, 0, 0, 0, 0, 0, 0, </w:t>
+      </w:r>
+      <w:r>
+        <w:rPr>
+          <w:rFonts w:ascii="Times New Roman" w:hAnsi="Times New Roman" w:cs="Times New Roman"/>
+          <w:color w:val="000000" w:themeColor="text1"/>
+          <w:sz w:val="20"/>
+          <w:szCs w:val="20"/>
+        </w:rPr>
+        <w:lastRenderedPageBreak/>
+        <w:t>0, 0, 0, 0, 0, 0, 0, 0, 0, 0, 0, 0, 0, 0, 0, 0, 0, 0, 0, 0, 0, 0, 0, 0, 0, 0, 0, 0, 0, 0, 0, 0, 0, 0, 0, 0, 0, 0, 0]</w:t>
+      </w:r>
+    </w:p>
+    <w:p>
+      <w:pPr>
+        <w:widowControl w:val="0"/>
+        <w:autoSpaceDE w:val="0"/>
+        <w:autoSpaceDN w:val="0"/>
+        <w:adjustRightInd w:val="0"/>
+        <w:spacing w:after="0"/>
+        <w:rPr>
+          <w:rFonts w:ascii="Times New Roman" w:hAnsi="Times New Roman" w:cs="Times New Roman"/>
+          <w:color w:val="000000" w:themeColor="text1"/>
+          <w:sz w:val="20"/>
+          <w:szCs w:val="20"/>
+        </w:rPr>
+      </w:pPr>
+      <w:r>
+        <w:rPr>
+          <w:rFonts w:ascii="Times New Roman" w:hAnsi="Times New Roman" w:cs="Times New Roman"/>
+          <w:color w:val="000000" w:themeColor="text1"/>
+          <w:sz w:val="20"/>
+          <w:szCs w:val="20"/>
+        </w:rPr>
+        <w:t>3) [0, 0, 0, 0, 0, 0, 0, 0, 0, 0, 0, 0, 0, 0, 0, 0, 0, 0, 0, 0, 0, 0, 0, 0, 0, 0, 0, 0, 0, 0, 0, 0, 1, 0, 0, 0, 0, 1, 0, 0, 0, 0, 0, 0, 0, 0, 0, 0, 0, 0, 0, 0, 0, 0, 0, 0, 0, 0, 0, 0, 0, 0, 0, 0, 0, 0, 0, 0, 0, 0, 0, 0, 0, 0, 0, 0, 0, 0, 0, 0, 0, 0, 0, 0, 0, 0, 0, 0, 0, 0, 0, 0, 0, 0, 0, 0, 0, 0, 0, 0, 0, 0, 1, 0, 0, 0, 0, 0, 0, 0, 0, 0, 0, 0, 0, 0, 0, 0, 0, 0, 0, 0, 0, 0, 0, 0, 0, 0, 0, 0, 0, 0, 0, 0, 0, 0, 0, 0, 0, 1, 0, 0, 0, 0, 0, 0, 0, 0, 0, 0, 0, 0, 0, 0, 0, 0, 0, 0, 0, 0, 0, 0, 1, 0, 0, 0, 0, 0, 0, 0, 0, 0, 0, 0, 0, 0, 0, 0, 0, 0, 0, 0, 0, 0, 0, 0, 0, 0, 0, 1, 0, 0, 0, 0, 0, 0, 1, 0, 0, 0, 0, 0, 0, 1, 0, 0, 0, 0, 0, 0, 0, 0, 0, 0, 0, 0, 0, 0, 0, 0, 0, 0, 0, 0, 0, 0, 0, 0, 0, 0, 0, 0, 0, 0, 0, 1, 0, 0, 0, 0, 0, 0, 0, 0, 0, 0, 0, 0, 0, 0, 0, 0, 0, 0, 0, 0, 0, 0, 0, 0, 0, 0, 0, 0, 0, 0, 0, 0, 0, 0, 0, 0, 0, 0, 0, 0, 0, 0, 0, 0, 0, 0, 0, 0, 1, 0, 1, 0, 0, 0, 0, 0, 0, 0, 0, 0, 2, 0, 0, 0, 0, 0, 0, 0, 0, 0, 0, 0, 0, 0, 0, 0, 0, 0, 0, 0, 0, 0, 0, 0, 1, 0, 0, 0, 0, 0, 0, 0, 0, 0, 0, 0, 0, 0, 0, 0, 0, 0, 0, 0, 0, 0, 0, 0, 0, 0, 0, 0, 0, 0, 0, 0, 0, 0, 0, 0, 0, 0, 0, 0, 0, 0, 0, 0, 0, 0, 1, 0, 0, 0, 0, 0, 0, 0, 0, 0, 0, 0, 0, 0, 0, 0]</w:t>
+      </w:r>
+    </w:p>
+    <w:p>
+      <w:pPr>
+        <w:widowControl w:val="0"/>
+        <w:autoSpaceDE w:val="0"/>
+        <w:autoSpaceDN w:val="0"/>
+        <w:adjustRightInd w:val="0"/>
+        <w:spacing w:after="0"/>
+        <w:rPr>
+          <w:rFonts w:ascii="Times New Roman" w:hAnsi="Times New Roman" w:cs="Times New Roman"/>
+          <w:color w:val="000000" w:themeColor="text1"/>
+          <w:sz w:val="20"/>
+          <w:szCs w:val="20"/>
+        </w:rPr>
+      </w:pPr>
+      <w:r>
+        <w:rPr>
+          <w:rFonts w:ascii="Times New Roman" w:hAnsi="Times New Roman" w:cs="Times New Roman"/>
+          <w:color w:val="000000" w:themeColor="text1"/>
+          <w:sz w:val="20"/>
+          <w:szCs w:val="20"/>
+        </w:rPr>
+        <w:t>4) [0, 1, 0, 0, 0, 0, 0, 0, 0, 0, 0, 0, 0, 0, 0, 0, 0, 1, 0, 0, 0, 0, 0, 0, 0, 0, 0, 0, 0, 0, 0, 0, 0, 0, 0, 0, 0, 0, 0, 0, 0, 0, 0, 0, 0, 0, 0, 0, 0, 0, 0, 0, 0, 0, 0, 1, 0, 0, 0, 0, 0, 0, 0, 0, 0, 0, 0, 0, 0, 0, 0, 0, 0, 0, 0, 0, 0, 0, 0, 0, 0, 0, 0, 0, 0, 0, 0, 0, 0, 0, 0, 0, 0, 0, 0, 0, 0, 0, 0, 0, 0, 0, 0, 0, 0, 0, 0, 0, 0, 0, 0, 0, 0, 0, 0, 0, 0, 0, 0, 0, 0, 0, 0, 0, 0, 0, 0, 0, 0, 0, 0, 0, 0, 0, 0, 0, 0, 0, 0, 0, 0, 0, 0, 0, 0, 0, 0, 0, 0, 0, 0, 0, 0, 0, 0, 0, 0, 0, 0, 0, 0, 0, 0, 0, 0, 0, 0, 0, 0, 0, 0, 0, 0, 0, 0, 0, 0, 0, 0, 0, 0, 0, 0, 0, 0, 0, 0, 1, 0, 0, 0, 0, 0, 0, 0, 0, 0, 0, 0, 0, 0, 0, 0, 0, 0, 0, 0, 0, 0, 0, 0, 0, 0, 0, 0, 0, 0, 0, 0, 1, 0, 0, 0, 0, 0, 0, 0, 0, 0, 0, 0, 0, 0, 0, 0, 0, 0, 0, 0, 0, 0, 0, 0, 0, 0, 0, 0, 0, 0, 0, 0, 0, 0, 0, 0, 0, 0, 0, 0, 0, 0, 0, 0, 0, 0, 0, 0, 0, 0, 0, 0, 0, 0, 0, 0, 1, 0, 0, 0, 0, 0, 0, 0, 0, 0, 0, 0, 0, 0, 0, 0, 0, 1, 0, 0, 0, 0, 0, 0, 0, 0, 0, 0, 0, 0, 0, 0, 0, 0, 0, 0, 0, 0, 0, 0, 0, 0, 0, 0, 0, 0, 0, 0, 0, 0, 0, 0, 0, 0, 0, 0, 0, 0, 0, 0, 0, 0, 0, 0, 0, 0, 0, 0, 0, 0, 1, 0, 0, 0, 0, 0, 0, 0, 0, 0, 0, 0, 0, 0, 0, 0, 0, 0, 0, 0, 0, 0, 0, 0, 0, 0, 0, 0, 0, 0, 0, 0, 0, 0, 0, 0, 0]</w:t>
+      </w:r>
+    </w:p>
+    <w:p>
+      <w:pPr>
+        <w:widowControl w:val="0"/>
+        <w:autoSpaceDE w:val="0"/>
+        <w:autoSpaceDN w:val="0"/>
+        <w:adjustRightInd w:val="0"/>
+        <w:spacing w:after="0"/>
+        <w:rPr>
+          <w:rFonts w:ascii="Times New Roman" w:hAnsi="Times New Roman" w:cs="Times New Roman"/>
+          <w:color w:val="000000" w:themeColor="text1"/>
+          <w:sz w:val="20"/>
+          <w:szCs w:val="20"/>
+        </w:rPr>
+      </w:pPr>
+      <w:r>
+        <w:rPr>
+          <w:rFonts w:ascii="Times New Roman" w:hAnsi="Times New Roman" w:cs="Times New Roman"/>
+          <w:color w:val="000000" w:themeColor="text1"/>
+          <w:sz w:val="20"/>
+          <w:szCs w:val="20"/>
+        </w:rPr>
+        <w:t>5) [0, 0, 0, 0, 0, 0, 0, 0, 0, 0, 0, 0, 0, 0, 0, 0, 0, 0, 0, 0, 0, 0, 0, 0, 0, 0, 0, 0, 0, 0, 0, 0, 0, 0, 0, 0, 0, 0, 0, 0, 0, 0, 1, 0, 0, 0, 0, 0, 0, 0, 0, 0, 0, 0, 0, 0, 0, 0, 0, 0, 0, 0, 0, 0, 0, 0, 0, 0, 0, 0, 0, 0, 0, 0, 0, 0, 0, 0, 0, 0, 0, 0, 0, 0, 0, 0, 0, 0, 0, 0, 0, 0, 0, 0, 0, 0, 0, 0, 0, 0, 0, 0, 0, 0, 0, 0, 0, 0, 0, 0, 0, 0, 0, 1, 0, 0, 0, 0, 0, 0, 0, 0, 0, 0, 0, 0, 0, 0, 0, 0, 0, 0, 0, 0, 0, 0, 0, 0, 0, 0, 0, 0, 0, 0, 0, 0, 0, 0, 0, 0, 0, 0, 0, 0, 0, 1, 0, 0, 0, 0, 0, 0, 0, 0, 0, 1, 0, 0, 0, 0, 0, 0, 0, 0, 0, 0, 0, 2, 0, 0, 0, 0, 0, 0, 0, 0, 0, 0, 0, 0, 0, 0, 0, 0, 0, 0, 0, 0, 0, 0, 0, 0, 0, 0, 0, 0, 0, 0, 0, 1, 0, 0, 0, 0, 0, 0, 1, 0, 0, 0, 0, 0, 0, 0, 0, 0, 0, 0, 1, 0, 0, 0, 0, 0, 0, 0, 0, 0, 0, 0, 0, 0, 1, 0, 0, 0, 0, 0, 0, 0, 0, 0, 0, 0, 0, 0, 0, 0, 0, 0, 0, 0, 0, 0, 0, 0, 0, 0, 0, 0, 0, 0, 0, 0, 0, 0, 0, 0, 0, 0, 0, 0, 0, 0, 0, 0, 0, 0, 0, 0, 0, 0, 0, 0, 0, 0, 0, 0, 0, 0, 0, 0, 0, 0, 0, 0, 0, 0, 0, 0, 0, 0, 0, 0, 0, 0, 0, 0, 0, 0, 0, 0, 0, 0, 0, 0, 1, 0, 0, 0, 0, 0, 0, 0, 0, 0, 0, 0, 0, 0, 0, 0, 0, 0, 0, 0, 0, 0, 0, 0, 0, 0, 0, 0, 0, 0, 0, 0, 0, 0, 0, 0, 0, 0, 0, 0, 0, 0, 0, 0, 0, 0, 1, 0, 0, 0, 0, 0, 0, 0, 0, 0]</w:t>
+      </w:r>
+    </w:p>
+    <w:p>
+      <w:pPr>
+        <w:widowControl w:val="0"/>
+        <w:autoSpaceDE w:val="0"/>
+        <w:autoSpaceDN w:val="0"/>
+        <w:adjustRightInd w:val="0"/>
+        <w:spacing w:after="0"/>
+        <w:rPr>
+          <w:rFonts w:ascii="Times New Roman" w:hAnsi="Times New Roman" w:cs="Times New Roman"/>
+          <w:color w:val="000000" w:themeColor="text1"/>
+          <w:sz w:val="20"/>
+          <w:szCs w:val="20"/>
+        </w:rPr>
+      </w:pPr>
+      <w:r>
+        <w:rPr>
+          <w:rFonts w:ascii="Times New Roman" w:hAnsi="Times New Roman" w:cs="Times New Roman"/>
+          <w:color w:val="000000" w:themeColor="text1"/>
+          <w:sz w:val="20"/>
+          <w:szCs w:val="20"/>
+        </w:rPr>
+        <w:t>6) [0, 0, 0, 0, 0, 0, 0, 0, 0, 0, 0, 0, 0, 0, 0, 0, 0, 0, 0, 0, 0, 0, 0, 0, 0, 0, 0, 0, 0, 0, 0, 0, 0, 0, 0, 0, 0, 1, 0, 0, 0, 0, 0, 0, 0, 0, 0, 0, 0, 0, 0, 0, 0, 0, 0, 0, 0, 0, 0, 0, 0, 0, 0, 0, 0, 0, 0, 0, 0, 0, 0, 0, 0, 0, 0, 0, 0, 0, 0, 0, 0, 0, 0, 0, 0, 0, 0, 0, 0, 0, 0, 0, 0, 0, 0, 0, 0, 0, 0, 0, 0, 0, 0, 0, 0, 0, 0, 0, 0, 0, 1, 0, 0, 0, 0, 0, 0, 0, 0, 0, 0, 0, 0, 0, 0, 0, 0, 0, 0, 0, 0, 0, 0, 0, 0, 0, 0, 1, 0, 0, 0, 0, 0, 0, 0, 0, 0, 0, 0, 0, 0, 0, 0, 0, 0, 0, 0, 0, 0, 0, 0, 0, 1, 0, 0, 0, 0, 0, 0, 0, 0, 0, 0, 0, 0, 0, 0, 0, 1, 0, 0, 0, 0, 0, 0, 0, 0, 0, 0, 0, 0, 0, 0, 0, 0, 0, 1, 0, 0, 0, 0, 0, 0, 1, 0, 0, 0, 0, 0, 0, 0, 0, 0, 0, 0, 0, 0, 0, 0, 0, 0, 0, 0, 0, 0, 0, 0, 0, 0, 0, 0, 0, 0, 0, 0, 0, 0, 0, 0, 0, 0, 0, 0, 0, 0, 0, 0, 0, 0, 0, 1, 0, 0, 0, 0, 0, 0, 0, 0, 0, 0, 0, 0, 0, 0, 0, 0, 0, 0, 0, 0, 0, 0, 0, 0, 0, 0, 0, 0, 0, 0, 0, 0, 0, 0, 0, 0, 0, 0, 0, 0, 0, 0, 0, 0, 0, 1, 0, 0, 0, 0, 0, 0, 0, 0, 0, 0, 0, 0, 0, 0, 0, 0, 0, 0, 0, 0, 0, 0, 0, 0, 0, 0, 0, 0, 0, 0, 0, 0, 0, 0, 0, 0, 0, 0, 0, 0, 0, 0, 0, 0, 0, 0, 0, 0, 0, 0, 0, 0, 0, 0, 0, 0, 0, 0, 0, 0, 0, 0, 0, 0, 0, 0, 0, 0, 0, 0, 0, 0, 0, 0, 0, 0, 0, 0, 0, 0, 0, 0, 0, 0, 0]</w:t>
+      </w:r>
+    </w:p>
+    <w:p>
+      <w:pPr>
+        <w:widowControl w:val="0"/>
+        <w:autoSpaceDE w:val="0"/>
+        <w:autoSpaceDN w:val="0"/>
+        <w:adjustRightInd w:val="0"/>
+        <w:spacing w:after="0"/>
+        <w:rPr>
+          <w:rFonts w:ascii="Times New Roman" w:hAnsi="Times New Roman" w:cs="Times New Roman"/>
+          <w:color w:val="000000" w:themeColor="text1"/>
+          <w:sz w:val="20"/>
+          <w:szCs w:val="20"/>
+        </w:rPr>
+      </w:pPr>
+      <w:r>
+        <w:rPr>
+          <w:rFonts w:ascii="Times New Roman" w:hAnsi="Times New Roman" w:cs="Times New Roman"/>
+          <w:color w:val="000000" w:themeColor="text1"/>
+          <w:sz w:val="20"/>
+          <w:szCs w:val="20"/>
+        </w:rPr>
+        <w:t>7) [0, 0, 0, 0, 0, 0, 0, 0, 0, 0, 0, 0, 0, 0, 0, 0, 0, 0, 0, 0, 0, 0, 0, 0, 0, 0, 0, 0, 0, 0, 0, 0, 0, 0, 0, 0, 0, 0, 1, 0, 0, 0, 0, 0, 0, 0, 0, 0, 0, 1, 0, 0, 0, 0, 0, 1, 0, 0, 0, 0, 0, 0, 0, 0, 0, 0, 0, 0, 0, 0, 0, 0, 0, 0, 0, 0, 0, 0, 0, 0, 0, 0, 0, 0, 0, 0, 0, 0, 0, 0, 0, 0, 0, 0, 0, 0, 0, 0, 0, 0, 0, 0, 0, 0, 0, 0, 0, 0, 0, 0, 0, 0, 0, 0, 0, 0, 0, 0, 0, 0, 0, 0, 0, 0, 0, 0, 0, 0, 0, 0, 0, 0, 0, 0, 0, 0, 0, 0, 0, 0, 0, 0, 0, 0, 0, 0, 0, 0, 0, 1, 0, 0, 0, 0, 0, 0, 0, 0, 0, 0, 0, 0, 0, 0, 0, 0, 0, 0, 0, 0, 0, 0, 0, 0, 0, 0, 0, 0, 0, 0, 0, 0, 0, 0, 0, 0, 0, 1, 0, 0, 0, 0, 0, 0, 0, 0, 0, 0, 0, 0, 0, 0, 0, 0, 0, 0, 0, 0, 0, 0, 0, 0, 0, 0, 0, 0, 0, 0, 0, 1, 0, 0, 0, 0, 0, 0, 0, 0, 0, 0, 0, 0, 0, 0, 0, 0, 0, 0, 0, 0, 0, 0, 0, 0, 0, 0, 0, 0, 0, 0, 0, 0, 0, 0, 0, 0, 0, 1, 0, 0, 0, 0, 0, 0, 0, 0, 0, 0, 0, 0, 0, 0, 0, 0, 0, 0, 0, 0, 0, 0, 0, 0, 0, 0, 0, 0, 0, 0, 0, 0, 0, 0, 0, 0, 0, 0, 0, 0, 0, 0, 0, 0, 0, 0, 0, 0, 0, 0, 0, 0, 0, 0, 0, 0, 0, 0, 0, 0, 0, 0, 0, 0, 0, 0, 0, 0, 0, 0, 0, 0, 0, 0, 0, 0, 0, 0, 0, 0, 0, 0, 0, 0, 0, 0, 0, 0, 0, 0, 0, 0, 0, 0, 0, 0, 0, 0, 0, 0, 0, 0, 0, 0, 1, 0, 0, 0, 0, 0, 0, 0, 0, 0, 0, 0, 0, 0, 0, 0, 0, 0, 0, 0]</w:t>
+      </w:r>
+    </w:p>
+    <w:p>
+      <w:pPr>
+        <w:widowControl w:val="0"/>
+        <w:autoSpaceDE w:val="0"/>
+        <w:autoSpaceDN w:val="0"/>
+        <w:adjustRightInd w:val="0"/>
+        <w:spacing w:after="0"/>
+        <w:rPr>
+          <w:rFonts w:ascii="Times New Roman" w:hAnsi="Times New Roman" w:cs="Times New Roman"/>
+          <w:color w:val="000000" w:themeColor="text1"/>
+          <w:sz w:val="20"/>
+          <w:szCs w:val="20"/>
+        </w:rPr>
+      </w:pPr>
+      <w:r>
+        <w:rPr>
+          <w:rFonts w:ascii="Times New Roman" w:hAnsi="Times New Roman" w:cs="Times New Roman"/>
+          <w:color w:val="000000" w:themeColor="text1"/>
+          <w:sz w:val="20"/>
+          <w:szCs w:val="20"/>
+        </w:rPr>
+        <w:t>8) [0, 0, 0, 0, 0, 0, 0, 0, 0, 0, 0, 0, 0, 0, 0, 0, 0, 1, 0, 0, 0, 0, 0, 0, 1, 0, 0, 0, 0, 0, 0, 0, 0, 0, 0, 0, 0, 0, 0, 0, 0, 0, 0, 0, 0, 0, 0, 0, 0, 0, 0, 0, 0, 0, 0, 0, 0, 0, 0, 0, 0, 0, 0, 0, 0, 0, 0, 0, 0, 0, 0, 0, 0, 0, 0, 0, 0, 0, 0, 0, 0, 0, 0, 0, 0, 0, 0, 0, 0, 0, 0, 0, 0, 0, 0, 0, 0, 0, 0, 0, 0, 0, 0, 0, 0, 0, 0, 0, 0, 0, 0, 0, 0, 0, 0, 0, 0, 0, 0, 0, 0, 0, 0, 0, 0, 0, 0, 0, 0, 0, 0, 0, 0, 0, 0, 0, 0, 0, 0, 0, 0, 0, 0, 0, 0, 0, 0, 0, 0, 0, 0, 0, 0, 0, 0, 0, 0, 0, 0, 0, 0, 0, 0, 2, 0, 0, 0, 0, 0, 0, 0, 0, 0, 0, 0, 0, 0, 0, 0, 0, 0, 0, 0, 0, 0, 0, 0, 1, 0, 0, 0, 0, 0, 0, 0, 1, 0, 0, 0, 0, 0, 0, 0, 0, 0, 0, 0, 0, 0, 0, 0, 0, 0, 0, 0, 0, 0, 0, 0, 1, 0, 0, 0, 0, 0, 0, 0, 0, 0, 0, 0, 0, 0, 0, 0, 0, 0, 0, 0, 0, 0, 0, 0, 0, 0, 0, 0, 0, 0, 0, 0, 0, 0, 0, 0, 0, 2, 0, 0, 0, 0, 0, 0, 0, 0, 0, 0, 0, 0, 0, 0, 0, 0, 0, 0, 0, 0, 0, 0, 0, 0, 0, 0, 0, 0, 0, 0, 0, 0, 0, 0, 0, 0, 0, 0, 0, 0, 0, 0, 0, 0, 0, 0, 0, 0, 0, 0, 1, 0, 0, 0, 0, 0, 0, 0, 0, 0, 0, 0, 0, 0, 0, 0, 0, 0, 0, 0, 0, 0, 0, 0, 0, 0, 0, 0, 0, 0, 0, 0, 0, 0, 0, 0, 0, 0, 0, 0, 0, 0, 0, 0, 0, 0, 0, 0, 0, 0, 0, 0, 0, 0, 0, 0, 0, 0, 0, 0, 0, 0, 0, 0, 0, 0, 0, 0, 0, 0, 0, 0, 0, 0, 0]</w:t>
+      </w:r>
+    </w:p>
+    <w:p>
+      <w:pPr>
+        <w:widowControl w:val="0"/>
+        <w:autoSpaceDE w:val="0"/>
+        <w:autoSpaceDN w:val="0"/>
+        <w:adjustRightInd w:val="0"/>
+        <w:spacing w:after="0"/>
+        <w:rPr>
+          <w:rFonts w:ascii="Times New Roman" w:hAnsi="Times New Roman" w:cs="Times New Roman"/>
+          <w:color w:val="000000" w:themeColor="text1"/>
+          <w:sz w:val="20"/>
+          <w:szCs w:val="20"/>
+        </w:rPr>
+      </w:pPr>
+      <w:r>
+        <w:rPr>
+          <w:rFonts w:ascii="Times New Roman" w:hAnsi="Times New Roman" w:cs="Times New Roman"/>
+          <w:color w:val="000000" w:themeColor="text1"/>
+          <w:sz w:val="20"/>
+          <w:szCs w:val="20"/>
+        </w:rPr>
+        <w:t>9) [0, 0, 0, 0, 0, 0, 0, 0, 0, 0, 0, 0, 0, 0, 0, 0, 0, 0, 0, 1, 0, 0, 0, 0, 0, 0, 0, 0, 0, 0, 0, 0, 0, 0, 0, 0, 0, 0, 0, 0, 0, 0, 0, 0, 0, 0, 0, 0, 0, 0, 0, 0, 0, 0, 0, 0, 0, 0, 0, 0, 0, 0, 0, 0, 0, 0, 0, 0, 0, 0, 0, 0, 0, 0, 0, 0, 0, 0, 0, 0, 0, 0, 0, 0, 0, 0, 0, 0, 0, 0, 0, 0, 0, 0, 0, 0, 0, 0, 0, 0, 0, 0, 0, 0, 0, 0, 0, 0, 0, 0, 0, 0, 0, 0, 0, 0, 0, 0, 0, 0, 0, 0, 0, 0, 0, 0, 0, 0, 0, 0, 0, 0, 0, 0, 0, 0, 0, 0, 0, 0, 0, 0, 0, 0, 0, 0, 0, 0, 0, 0, 0, 0, 0, 0, 0, 0, 0, 0, 0, 0, 0, 0, 0, 0, 0, 0, 0, 0, 0, 0, 0, 0, 0, 0, 0, 0, 0, 3, 0, 0, 0, 0, 0, 0, 0, 0, 0, 0, 0, 0, 0, 0, 0, 0, 0, 0, 0, 0, 2, 1, 0, 0, 0, 0, 0, 0, 0, 0, 0, 2, 0, 0, 0, 0, 0, 0, 0, 0, 0, 0, 0, 0, 0, 0, 0, 0, 0, 0, 0, 0, 0, 1, 0, 0, 0, 0, 0, 0, 0, 0, 0, 0, 0, 0, 0, 0, 0, 0, 0, 0, 0, 0, 0, 0, 0, 0, 0, 0, 0, 0, 0, 0, 1, 0, 0, 0, 0, 0, 0, 0, 0, 0, 0, 0, 0, 0, 0, 0, 0, 0, 0, 0, 0, 0, 0, 0, 0, 0, 0, 0, 0, 0, 0, 0, 0, 0, 0, 0, 0, 0, 0, 0, 0, 0, 0, 0, 0, 0, 0, 0, 0, 0, 1, 0, 0, 0, 0, 0, 0, 0, 0, 0, 0, 0, 0, 0, 0, 0, 0, 0, 0, 0, 0, 0, 0, 0, 0, 0, 0, 0, 0, 0, 0, 0, 0, 0, 0, 0, 0, 0, 0, 0, 0, 0, 0, 0, 0, 0, 0, 0, 0, 0, 0, 0, 0, 0, 0, 0, 0, 0, 0, 0, 0, 0, 0, 0, 0, 0, 0, 0, 0, 0]</w:t>
+      </w:r>
+    </w:p>
+    <w:p>
+      <w:pPr>
+        <w:widowControl w:val="0"/>
+        <w:autoSpaceDE w:val="0"/>
+        <w:autoSpaceDN w:val="0"/>
+        <w:adjustRightInd w:val="0"/>
+        <w:spacing w:after="0"/>
+        <w:rPr>
+          <w:rFonts w:ascii="Times New Roman" w:hAnsi="Times New Roman" w:cs="Times New Roman"/>
+          <w:color w:val="000000" w:themeColor="text1"/>
+          <w:sz w:val="20"/>
+          <w:szCs w:val="20"/>
+        </w:rPr>
+      </w:pPr>
+      <w:r>
+        <w:rPr>
+          <w:rFonts w:ascii="Times New Roman" w:hAnsi="Times New Roman" w:cs="Times New Roman"/>
+          <w:color w:val="000000" w:themeColor="text1"/>
+          <w:sz w:val="20"/>
+          <w:szCs w:val="20"/>
+        </w:rPr>
+        <w:t>10) [0, 0, 0, 0, 0, 0, 0, 0, 0, 1, 0, 0, 0, 0, 0, 0, 0, 0, 0, 0, 0, 0, 1, 1, 0, 0, 0, 0, 0, 0, 0, 0, 0, 0, 0, 0, 0, 0, 0, 0, 0, 1, 0, 0, 0, 0, 0, 0, 0, 0, 0, 0, 0, 0, 0, 0, 0, 0, 0, 0, 0, 0, 0, 0, 0, 0, 0, 0, 0, 0, 0, 0, 0, 1, 1, 0, 0, 0, 0, 0, 0, 0, 0, 0, 0, 0, 0, 0, 0, 0, 0, 0, 0, 0, 1, 0, 0, 0, 0, 0, 0, 0, 0, 0, 1, 0, 0, 1, 0, 1, 0, 0, 0, 0, 0, 0, 0, 0, 0, 0, 0, 0, 0, 0, 0, 0, 0, 0, 0, 0, 0, 0, 0, 0, 0, 0, 0, 0, 0, 0, 0, 0, 0, 0, 0, 0, 0, 0, 0, 0, 0, 0, 0, 0, 0, 0, 1, 0, 0, 0, 0, 0, 1, 0, 0, 0, 0, 0, 0, 0, 2, 0, 0, 0, 0, 0, 0, 0, 0, 0, 0, 0, 0, 1, 0, 0, 0, 0, 0, 0, 0, 0, 0, 0, 0, 0, 0, 1, 0, 0, 2, 0, 0, 0, 0, 1, 0, 0, 0, 0, 0, 0, 0, 0, 1, 0, 0, 0, 0, 0, 0, 0, 0, 0, 0, 0, 0, 0, 0, 0, 0, 0, 0, 0, 0, 0, 0, 0, 0, 0, 0, 0, 0, 0, 0, 0, 0, 0, 0, 0, 0, 0, 0, 1, 0, 0, 0, 0, 0, 0, 0, 0, 0, 0, 0, 0, 0, 0, 0, 0, 0, 0, 0, 0, 0, 0, 0, 0, 0, 0, 0, 0, 0, 0, 0, 0, 0, 0, 0, 0, 0, 0, 0, 0, 0, 0, 0, 0, 0, 0, 0, 1, 0, 0, 0, 0, 1, 0, 0, 0, 0, 0, 0, 0, 0, 0, 0, 0, 0, 0, 0, 0, 0, 0, 0, 0, 0, 0, 0, 0, 0, 0, 0, 0, 0, 0, 0, 1, 0, 0, 0, 0, 0, 0, 1, 0, 0, 0, 0, 0, 0, 0, 0, 0, 0, 0, 1, 0, 0, 0, 0, 0, 0, 0, 0, 0, 0, 0, 0, 0, 0, 0, 0, 0, 0, 0, 0, 0, 0, 0, 0, 0]</w:t>
+      </w:r>
+    </w:p>
+    <w:p>
+      <w:pPr>
+        <w:widowControl w:val="0"/>
+        <w:autoSpaceDE w:val="0"/>
+        <w:autoSpaceDN w:val="0"/>
+        <w:adjustRightInd w:val="0"/>
+        <w:spacing w:after="0"/>
+        <w:rPr>
+          <w:rFonts w:ascii="Times New Roman" w:hAnsi="Times New Roman" w:cs="Times New Roman"/>
+          <w:color w:val="000000" w:themeColor="text1"/>
+          <w:sz w:val="20"/>
+          <w:szCs w:val="20"/>
+        </w:rPr>
+      </w:pPr>
+      <w:r>
+        <w:rPr>
+          <w:rFonts w:ascii="Times New Roman" w:hAnsi="Times New Roman" w:cs="Times New Roman"/>
+          <w:color w:val="000000" w:themeColor="text1"/>
+          <w:sz w:val="20"/>
+          <w:szCs w:val="20"/>
+        </w:rPr>
+        <w:t>11) [0, 0, 0, 0, 0, 0, 0, 0, 0, 0, 0, 0, 1, 0, 1, 0, 0, 0, 0, 0, 0, 0, 0, 0, 0, 0, 0, 0, 0, 1, 0, 0, 0, 0, 0, 0, 0, 0, 0, 0, 0, 0, 0, 0, 0, 0, 0, 0, 0, 0, 0, 0, 0, 0, 0, 0, 0, 0, 0, 0, 0, 0, 0, 0, 0, 0, 0, 0, 0, 0, 0, 0, 0, 0, 0, 0, 0, 0, 0, 0, 0, 0, 0, 0, 0, 0, 0, 0, 0, 0, 0, 0, 0, 0, 0, 0, 0, 0, 0, 0, 0, 0, 0, 1, 0, 0, 0, 0, 0, 0, 0, 0, 0, 0, 0, 0, 0, 0, 0, 0, 0, 0, 0, 0, 0, 0, 0, 0, 0, 0, 0, 0, 0, 0, 0, 0, 0, 0, 0, 0, 0, 0, 0, 0, 1, 0, 0, 0, 0, 0, 0, 0, 0, 0, 0, 0, 0, 0, 0, 0, 0, 0, 0, 0, 0, 0, 0, 0, 0, 0, 1, 0, 0, 0, 0, 0, 0, 0, 0, 0, 0, 0, 0, 0, 0, 0, 0, 0, 0, 0, 0, 0, 0, 0, 0, 0, 0, 0, 0, 0, 0, 0, 0, 0, 0, 0, 0, 0, 0, 0, 0, 0, 0, 0, 0, 0, 0, 0, 0, 0, 0, 0, 0, 0, 0, 0, 0, 0, 0, 0, 0, 0, 1, 0, 0, 0, 0, 0, 0, 0, 0, 0, 0, 0, 0, 0, 0, 0, 0, 0, 0, 0, 0, 0, 0, 0, 0, 0, 0, 1, 0, 0, 0, 0, 0, 0, 0, 0, 0, 0, 0, 0, 0, 0, 0, 0, 0, 0, 0, 0, 0, 0, 0, 0, 0, 0, 0, 0, 0, 1, 0, 0, 0, 0, 0, 0, 0, 0, 0, 0, 0, 0, 0, 0, 0, 0, 1, 0, 0, 0, 0, 0, 0, 0, 0, 0, 0, 0, 0, 0, 0, 0, 0, 0, 0, 0, 0, 0, 0, 0, 0, 0, 0, 0, 0, 0, 0, 1, 0, 0, 0, 0, 1, 0, 0, 0, 0, 0, 0, 0, 0, 0, 0, 0, 0, 0, 0, 0, 0, 0, 0, 0, 0, 0, 0, 0, 0, 0, 0, 0, 0, 0, 0, 0, 1, 1, 0, 0, 0, 0, 0, 0]</w:t>
+      </w:r>
+    </w:p>
+    <w:p>
+      <w:pPr>
+        <w:widowControl w:val="0"/>
+        <w:autoSpaceDE w:val="0"/>
+        <w:autoSpaceDN w:val="0"/>
+        <w:adjustRightInd w:val="0"/>
+        <w:spacing w:after="0"/>
+        <w:rPr>
+          <w:rFonts w:ascii="Times New Roman" w:hAnsi="Times New Roman" w:cs="Times New Roman"/>
+          <w:color w:val="000000" w:themeColor="text1"/>
+          <w:sz w:val="20"/>
+          <w:szCs w:val="20"/>
+        </w:rPr>
+      </w:pPr>
+      <w:r>
+        <w:rPr>
+          <w:rFonts w:ascii="Times New Roman" w:hAnsi="Times New Roman" w:cs="Times New Roman"/>
+          <w:color w:val="000000" w:themeColor="text1"/>
+          <w:sz w:val="20"/>
+          <w:szCs w:val="20"/>
+        </w:rPr>
+        <w:t>12) [0, 0, 0, 0, 0, 0, 0, 0, 0, 0, 0, 0, 0, 0, 0, 0, 0, 0, 0, 0, 0, 0, 0, 0, 0, 0, 0, 0, 0, 0, 1, 0, 1, 0, 0, 0, 0, 1, 0, 0, 0, 0, 0, 0, 0, 0, 0, 0, 0, 0, 0, 0, 0, 0, 0, 0, 0, 0, 0, 0, 0, 0, 0, 0, 0, 0, 1, 0, 0, 0, 0, 0, 0, 0, 0, 0, 0, 0, 0, 0, 0, 0, 0, 0, 0, 0, 0, 0, 0, 0, 0, 0, 0, 0, 0, 0, 0, 0, 0, 1, 0, 0, 0, 0, 0, 0, 0, 0, 0, 0, 0, 0, 0, 0, 0, 0, 0, 0, 0, 0, 0, 0, 0, 0, 0, 0, 0, 0, 0, 0, 1, 0, 0, 0, 1, 0, 0, 0, 0, 0, 0, 0, 0, 0, 0, 0, 0, 0, 0, 0, 0, 0, 0, 0, 0, 0, 0, 0, 0, 0, 0, 0, 1, 0, 1, 0, 0, 0, 0, 0, 0, 0, 0, 0, 0, 0, 0, 0, 0, 0, 0, 0, 0, 0, 0, 0, 0, 0, 0, 0, 0, 0, 0, 0, 0, 0, 0, 0, 0, 0, 0, 0, 0, 0, 0, 0, 0, 0, 0, 0, 0, 0, 0, 0, 0, 0, 0, 0, 0, 0, 0, 0, 0, 0, 0, 0, 0, 0, 0, 0, 0, 0, 0, 0, 0, 0, 0, 0, 0, 0, 0, 0, 0, 0, 0, 0, 0, 0, 0, 0, 0, 0, 0, 0, 0, 0, 0, 0, 0, 0, 0, 0, 0, 0, 0, 0, 0, 0, 0, 0, 0, 0, 0, 0, 0, 0, 0, 0, 0, 0, 0, 0, 0, 0, 0, 0, 0, 0, 0, 0, 0, 0, 0, 0, 0, 0, 0, 0, 0, 1, 0, 0, 0, 0, 0, 0, 0, 0, 0, 0, 0, 0, 0, 0, 0, 0, 0, 0, 0, 0, 0, 0, 0, 0, 0, 0, 0, 0, 0, 0, 0, 0, 0, 0, 0, 0, 0, 0, 0, 0, 0, 0, 0, 0, 0, 0, 0, 0, 0, 0, 0, 0, 0, 0, 0, 0, 0, 0, 0, 0, 0, 0, 0, 0, 0, 0, 0, 0, 0, 0, 0, 0, 0, 1, 0, 0, 0, 0, 0, 0, 0, 0]</w:t>
+      </w:r>
+    </w:p>
+    <w:p>
+      <w:pPr>
+        <w:widowControl w:val="0"/>
+        <w:autoSpaceDE w:val="0"/>
+        <w:autoSpaceDN w:val="0"/>
+        <w:adjustRightInd w:val="0"/>
+        <w:spacing w:after="0"/>
+        <w:rPr>
+          <w:rFonts w:ascii="Times New Roman" w:hAnsi="Times New Roman" w:cs="Times New Roman"/>
+          <w:color w:val="000000" w:themeColor="text1"/>
+          <w:sz w:val="20"/>
+          <w:szCs w:val="20"/>
+        </w:rPr>
+      </w:pPr>
+      <w:r>
+        <w:rPr>
+          <w:rFonts w:ascii="Times New Roman" w:hAnsi="Times New Roman" w:cs="Times New Roman"/>
+          <w:color w:val="000000" w:themeColor="text1"/>
+          <w:sz w:val="20"/>
+          <w:szCs w:val="20"/>
+        </w:rPr>
+        <w:t>13) [0, 0, 0, 0, 0, 0, 0, 0, 0, 0, 0, 0, 0, 0, 0, 1, 0, 0, 0, 0, 0, 0, 0, 0, 0, 0, 0, 0, 1, 0, 0, 0, 0, 0, 0, 0, 0, 0, 0, 0, 0, 0, 0, 0, 0, 0, 0, 0, 0, 0, 0, 0, 0, 0, 0, 0, 0, 0, 0, 0, 0, 0, 0, 0, 0, 0, 0, 0, 0, 0, 0, 0, 0, 0, 0, 0, 0, 0, 0, 0, 0, 0, 0, 0, 0, 0, 0, 0, 0, 0, 0, 0, 0, 0, 0, 0, 0, 0, 0, 0, 0, 0, 0, 0, 0, 0, 0, 0, 0, 0, 0, 0, 0, 0, 0, 0, 0, 0, 0, 0, 0, 0, 0, 0, 0, 0, 0, 0, 0, 0, 0, 0, 0, 0, 0, 0, 0, 0, 0, 0, 0, 0, 0, 0, 0, 0, 0, 0, 0, 0, 0, 0, 0, 0, 0, 0, 0, 0, 0, 0, 0, 0, 0, 0, 0, 0, 0, 0, 0, 0, 0, 0, 0, 0, 0, 0, 0, 0, 0, 0, 0, 0, 0, 0, 0, 0, 0, 0, 0, 0, 0, 0, 0, 0, 0, 0, 0, 0, 0, 0, 0, 0, 0, 0, 0, 0, 0, 0, 0, 0, 0, 0, 0, 0, 0, 0, 0, 0, 0, 0, 0, 0, 0, 0, 0, 0, 0, 0, 0, 0, 0, 0, 0, 0, 0, 0, 0, 0, 0, 0, 0, 0, 0, 0, 0, 0, 0, 0, 1, 0, 0, 0, 1, 0, 0, 0, 0, 0, 0, 1, 0, 0, 1, 0, 0, 0, 0, 0, 0, 0, 0, 0, 0, 0, 0, 0, 0, 0, 0, 0, 0, 0, 0, 0, 0, 0, 0, 0, 0, 0, 0, 0, 0, 0, 0, 0, 0, 0, 0, 0, 0, 0, 0, 0, 0, 0, 0, 0, 0, 0, 0, 0, 0, 0, 0, 0, 0, 0, 0, 0, 0, 0, 0, 0, 0, 0, 0, 0, 1, 0, 0, 0, 0, 0, 0, 0, 0, 0, 0, 0, 0, 0, 0, 0, 0, 0, 0, 0, 0, 1, 0, 0, 0, 0, 0, 0, 0, 0, 0, 0, 0, 0, 0, 0, 0, 0, 0, 0, 0, 0, 0, 0, 0, 0, 0, 0, 0, 0, 0, 0, 0, 0]</w:t>
+      </w:r>
+    </w:p>
+    <w:p>
+      <w:pPr>
+        <w:widowControl w:val="0"/>
+        <w:autoSpaceDE w:val="0"/>
+        <w:autoSpaceDN w:val="0"/>
+        <w:adjustRightInd w:val="0"/>
+        <w:spacing w:after="0"/>
+        <w:rPr>
+          <w:rFonts w:ascii="Times New Roman" w:hAnsi="Times New Roman" w:cs="Times New Roman"/>
+          <w:color w:val="000000" w:themeColor="text1"/>
+          <w:sz w:val="20"/>
+          <w:szCs w:val="20"/>
+        </w:rPr>
+      </w:pPr>
+      <w:r>
+        <w:rPr>
+          <w:rFonts w:ascii="Times New Roman" w:hAnsi="Times New Roman" w:cs="Times New Roman"/>
+          <w:color w:val="000000" w:themeColor="text1"/>
+          <w:sz w:val="20"/>
+          <w:szCs w:val="20"/>
+        </w:rPr>
+        <w:t>14) [0, 0, 0, 0, 0, 0, 0, 0, 0, 0, 0, 0, 0, 0, 0, 0, 0, 0, 0, 0, 0, 0, 0, 0, 1, 0, 0, 0, 0, 0, 0, 0, 0, 0, 0, 0, 0, 0, 0, 0, 0, 0, 0, 0, 0, 0, 0, 0, 0, 1, 0, 0, 0, 0, 0, 0, 0, 0, 0, 0, 0, 0, 0, 0, 0, 0, 0, 0, 0, 0, 0, 0, 0, 0, 0, 0, 0, 0, 0, 0, 0, 0, 0, 0, 0, 0, 0, 0, 0, 0, 0, 0, 0, 0, 0, 0, 0, 0, 1, 0, 0, 0, 0, 0, 0, 0, 0, 0, 0, 0, 0, 0, 0, 0, 0, 0, 0, 0, 0, 0, 0, 0, 0, 0, 0, 0, 0, 0, 0, 0, 0, 0, 0, 0, 0, 0, 0, 0, 0, 0, 0, 0, 0, 0, 0, 0, 0, 0, 0, 0, 0, 0, 0, 0, 0, 0, 0, 0, 0, 0, 0, 0, 0, 0, 0, 0, 0, 0, 0, 0, 0, 0, 0, 0, 0, 0, 0, 0, 0, 0, 0, 0, 0, 0, 0, 0, 0, 1, 0, 0, 0, 0, 0, 0, 0, 0, 0, 0, 0, 0, 0, 1, 0, 0, 0, 0, 0, 0, 0, 0, 0, 0, 0, 0, 0, 0, 0, 0, 0, 0, 0, 0, 0, 0, 0, 0, 0, 0, 0, 0, 0, 0, 0, 0, 0, 0, 0, 0, 0, 0, 0, 0, 0, 0, 0, 0, 0, 0, 0, 0, 0, 0, 0, 0, 0, 0, 0, 0, 0, 0, 0, 0, 0, 0, 0, 0, 0, 0, 0, 0, 0, 1, 0, 0, 0, 0, 0, 0, 0, 0, 0, 0, 0, 0, 0, 0, 0, 0, 0, 0, 0, 0, 1, 0, 0, 0, 0, 0, 0, 0, 0, 0, 0, 0, 0, 0, 0, 0, 0, 0, 0, 0, 0, 0, 0, 0, 0, 0, 0, 0, 0, 0, 0, 0, 0, 0, 0, 0, 0, 0, 0, 0, 0, 0, 0, 0, 0, 0, 0, 0, 0, 0, 0, 0, 0, 1, 0, 0, 0, 0, 0, 0, 0, 0, 0, 0, 0, 0, 0, 0, 0, 0, 0, 0, 0, 1, 0, 0, 0, 0, 0, 0, 0, 0, 0, 0, 0, 0, 0, 0, 0, 0]</w:t>
+      </w:r>
+    </w:p>
+    <w:p>
+      <w:pPr>
+        <w:widowControl w:val="0"/>
+        <w:autoSpaceDE w:val="0"/>
+        <w:autoSpaceDN w:val="0"/>
+        <w:adjustRightInd w:val="0"/>
+        <w:spacing w:after="0"/>
+        <w:rPr>
+          <w:rFonts w:ascii="Times New Roman" w:hAnsi="Times New Roman" w:cs="Times New Roman"/>
+          <w:color w:val="000000" w:themeColor="text1"/>
+          <w:sz w:val="20"/>
+          <w:szCs w:val="20"/>
+        </w:rPr>
+      </w:pPr>
+      <w:r>
+        <w:rPr>
+          <w:rFonts w:ascii="Times New Roman" w:hAnsi="Times New Roman" w:cs="Times New Roman"/>
+          <w:color w:val="000000" w:themeColor="text1"/>
+          <w:sz w:val="20"/>
+          <w:szCs w:val="20"/>
+        </w:rPr>
+        <w:t>15) [0, 0, 0, 0, 0, 0, 0, 0, 0, 0, 0, 0, 0, 0, 0, 0, 0, 0, 0, 1, 0, 0, 0, 0, 0, 0, 0, 0, 0, 0, 0, 0, 0, 0, 0, 0, 0, 0, 0, 0, 0, 0, 0, 0, 0, 0, 0, 0, 0, 0, 0, 0, 0, 0, 0, 0, 0, 0, 0, 0, 0, 0, 0, 0, 0, 1, 2, 0, 0, 0, 0, 0, 0, 0, 0, 0, 0, 0, 0, 0, 0, 0, 0, 0, 0, 0, 0, 0, 0, 0, 0, 0, 0, 0, 0, 0, 0, 0, 0, 0, 0, 0, 0, 0, 0, 0, 0, 0, 0, 0, 0, 0, 0, 0, 0, 1, 0, 0, 0, 1, 0, 0, 0, 0, 0, 0, 0, 0, 0, 0, 0, 1, 0, 0, 0, 0, 0, 0, 0, 0, 0, 0, 0, 0, 0, 0, 0, 0, 0, 0, 0, 0, 0, 0, 0, 0, 0, 0, 0, 0, 0, 0, 0, 0, 0, 0, 0, 0, 0, 0, 0, 0, 0, 0, 0, 0, 0, 1, 0, 0, 0, 0, 0, 0, 0, 0, 0, 0, 0, 0, 1, 1, 0, 0, 0, 0, 0, 0, 0, 0, 0, 0, 0, 0, 0, 0, 0, 0, 0, 0, 0, 0, 0, 0, 0, 0, 0, 0, 0, 0, 0, 0, 0, 0, 0, 0, 0, 0, 0, 0, 0, 0, 0, 0, 0, 0, 0, 0, 0, 0, 0, 0, 0, 0, 0, 0, 0, 0, 0, 0, 0, 1, 0, 0, 0, 0, 0, 0, 0, 0, 0, 0, 0, 0, 0, 0, 0, 0, 0, 0, 0, 0, 0, 0, 0, 0, 1, 0, 0, 0, 0, 0, 0, 0, 0, 0, 0, 0, 0, 0, 0, 0, 0, 0, 0, 0, 0, 0, 0, 0, 0, 0, 0, 0, 0, 0, 0, 0, 0, 0, 0, 2, 0, 0, 0, 0, 0, 0, 0, 0, 0, 0, 0, 0, 0, 0, 0, 0, 0, 0, 0, 0, 0, 0, 0, 0, 0, 0, 0, 0, 0, 0, 0, 0, 0, 0, 0, 0, 0, 0, 0, 0, 0, 0, 0, 0, 0, 1, 0, 0, 0, 0, 0, 0, 0, 0, 0, 0, 0, 0, 0, 1, 1, 0, 0, 0, 0, 0, 0, 0, 0, 0]</w:t>
+      </w:r>
+    </w:p>
+    <w:p>
+      <w:pPr>
+        <w:widowControl w:val="0"/>
+        <w:autoSpaceDE w:val="0"/>
+        <w:autoSpaceDN w:val="0"/>
+        <w:adjustRightInd w:val="0"/>
+        <w:spacing w:after="0"/>
+        <w:rPr>
+          <w:rFonts w:ascii="Times New Roman" w:hAnsi="Times New Roman" w:cs="Times New Roman"/>
+          <w:color w:val="000000" w:themeColor="text1"/>
+          <w:sz w:val="20"/>
+          <w:szCs w:val="20"/>
+        </w:rPr>
+      </w:pPr>
+      <w:r>
+        <w:rPr>
+          <w:rFonts w:ascii="Times New Roman" w:hAnsi="Times New Roman" w:cs="Times New Roman"/>
+          <w:color w:val="000000" w:themeColor="text1"/>
+          <w:sz w:val="20"/>
+          <w:szCs w:val="20"/>
+        </w:rPr>
+        <w:t>16) [0, 0, 0, 0, 0, 0, 0, 0, 0, 0, 0, 0, 0, 0, 0, 0, 0, 0, 0, 0, 0, 0, 0, 0, 0, 0, 0, 0, 0, 0, 0, 0, 0, 0, 0, 0, 1, 2, 0, 0, 0, 0, 0, 0, 0, 0, 0, 0, 0, 0, 0, 0, 0, 0, 0, 0, 0, 0, 0, 0, 0, 0, 0, 0, 0, 0, 0, 0, 0, 0, 0, 0, 0, 0, 0, 0, 0, 0, 0, 0, 0, 0, 0, 0, 0, 0, 0, 0, 0, 0, 0, 0, 0, 0, 0, 0, 0, 0, 0, 0, 0, 0, 0, 0, 0, 0, 0, 0, 0, 0, 0, 0, 0, 0, 0, 0, 0, 0, 0, 0, 0, 0, 0, 0, 0, 0, 0, 0, 0, 0, 0, 0, 0, 0, 0, 0, 0, 0, 0, 0, 0, 0, 0, 0, 0, 0, 0, 0, 0, 0, 0, 0, 0, 0, 0, 0, 0, 0, 0, 0, 0, 0, 0, 0, 0, 0, 0, 0, 0, 0, 0, 0, 0, 0, 0, 0, 0, 0, 0, 0, 0, 0, 0, 0, 0, 0, 0, 0, 1, 0, 0, 0, 0, 0, 0, 0, 1, 0, 0, 0, 0, 0, 0, 0, 0, 0, 0, 0, 0, 0, 0, 0, 0, 0, 0, 0, 0, 0, 0, 0, 0, 0, 0, 0, 0, 0, 0, 0, 0, 0, 0, 0, 0, 0, 0, 0, 1, 0, 0, 0, 0, 0, 0, 2, 0, 0, 0, 0, 0, 0, 0, 0, 0, 0, 0, 0, 0, 0, 0, 0, 0, 0, 0, 0, 0, 0, 0, 0, 0, 0, 0, 0, 1, 0, 0, 0, 0, 0, 0, 0, 0, 0, 0, 0, 0, 0, 0, 0, 0, 0, 0, 0, 0, 0, 0, 0, 0, 0, 0, 0, 0, 0, 0, 0, 0, 0, 0, 0, 0, 0, 0, 0, 0, 0, 0, 0, 0, 0, 0, 0, 3, 0, 0, 0, 0, 0, 0, 0, 0, 0, 0, 0, 0, 0, 0, 1, 0, 0, 0, 0, 0, 0, 0, 0, 0, 0, 0, 0, 0, 0, 0, 0, 0, 0, 0, 0, 0, 0, 0, 0, 0, 0, 0, 0, 0, 0, 0, 0, 0, 0, 1, 0, 0, 0, 0, 0, 0, 0, 0, 0, 0, 0]</w:t>
+      </w:r>
+    </w:p>
+    <w:p>
+      <w:pPr>
+        <w:widowControl w:val="0"/>
+        <w:autoSpaceDE w:val="0"/>
+        <w:autoSpaceDN w:val="0"/>
+        <w:adjustRightInd w:val="0"/>
+        <w:spacing w:after="0"/>
+        <w:rPr>
+          <w:rFonts w:ascii="Times New Roman" w:hAnsi="Times New Roman" w:cs="Times New Roman"/>
+          <w:color w:val="000000" w:themeColor="text1"/>
+          <w:sz w:val="20"/>
+          <w:szCs w:val="20"/>
+        </w:rPr>
+      </w:pPr>
+      <w:r>
+        <w:rPr>
+          <w:rFonts w:ascii="Times New Roman" w:hAnsi="Times New Roman" w:cs="Times New Roman"/>
+          <w:color w:val="000000" w:themeColor="text1"/>
+          <w:sz w:val="20"/>
+          <w:szCs w:val="20"/>
+        </w:rPr>
+        <w:t>17) [0, 0, 0, 0, 0, 0, 0, 0, 0, 0, 0, 0, 0, 0, 0, 0, 0, 0, 0, 0, 0, 0, 0, 0, 0, 1, 0, 0, 0, 0, 0, 0, 0, 0, 0, 0, 0, 0, 0, 0, 0, 0, 0, 0, 0, 1, 0, 0, 0, 0, 0, 0, 0, 0, 0, 0, 1, 0, 0, 0, 0, 0, 1, 0, 0, 0, 0, 0, 0, 0, 0, 0, 0, 0, 0, 0, 0, 0, 0, 0, 0, 0, 0, 0, 0, 0, 0, 0, 0, 0, 0, 0, 1, 0, 0, 0, 0, 0, 0, 0, 0, 0, 0, 0, 0, 0, 0, 0, 0, 0, 0, 0, 0, 0, 0, 0, 0, 0, 0, 0, 0, 0, 0, 0, 0, 0, 0, 0, 0, 0, 0, 0, 0, 0, 0, 1, 0, 0, 0, 0, 0, 0, 0, 0, 0, 0, 0, 0, 0, 0, 0, 0, 0, 0, 0, 0, 0, 0, 1, 0, 0, 0, 0, 0, 0, 0, 0, 0, 0, 0, 0, 0, 0, 0, 0, 0, 0, 0, 1, 0, 0, 0, 0, 0, 0, 0, 0, 0, 0, 0, 0, 0, 0, 0, 0, 0, 0, 0, 0, 0, 0, 0, 0, 0, 0, 0, 0, 0, 0, 0, 0, 0, 0, 0, 0, 0, 0, 0, 2, 0, 0, 0, 1, 0, 0, 0, 0, 0, 0, 0, 0, 0, 0, 0, 0, 0, 0, 0, 1, 0, 0, 0, 0, 0, 0, 0, 0, 0, 0, 0, 0, 0, 0, 0, 0, 0, 0, 0, 0, 0, 0, 0, 0, 0, 0, 0, 0, 0, 0, 0, 0, 0, 0, 0, 0, 0, 0, 0, 0, 0, 0, 0, 0, 0, 0, 0, 0, 0, 0, 0, 0, 0, 0, 0, 0, 1, 0, 0, 0, 0, 0, 0, 0, 0, 0, 0, 0, 1, 0, 0, 0, 0, 0, 0, 0, 1, 0, 0, 0, 0, 0, 0, 0, 0, 0, 0, 0, 0, 1, 0, 0, 0, 0, 0, 0, 0, 0, 0, 0, 0, 0, 0, 0, 0, 0, 0, 0, 0, 0, 0, 0, 0, 0, 0, 0, 0, 0, 1, 0, 0, 0, 0, 0, 0, 0, 0, 0, 0, 0, 0, 0, 0, 0, 0, 0, 0, 0, 0, 0, 0, 0, 0]</w:t>
+      </w:r>
+    </w:p>
+    <w:p>
+      <w:pPr>
+        <w:widowControl w:val="0"/>
+        <w:autoSpaceDE w:val="0"/>
+        <w:autoSpaceDN w:val="0"/>
+        <w:adjustRightInd w:val="0"/>
+        <w:spacing w:after="0"/>
+        <w:rPr>
+          <w:rFonts w:ascii="Times New Roman" w:hAnsi="Times New Roman" w:cs="Times New Roman"/>
+          <w:color w:val="000000" w:themeColor="text1"/>
+          <w:sz w:val="20"/>
+          <w:szCs w:val="20"/>
+        </w:rPr>
+      </w:pPr>
+      <w:r>
+        <w:rPr>
+          <w:rFonts w:ascii="Times New Roman" w:hAnsi="Times New Roman" w:cs="Times New Roman"/>
+          <w:color w:val="000000" w:themeColor="text1"/>
+          <w:sz w:val="20"/>
+          <w:szCs w:val="20"/>
+        </w:rPr>
+        <w:t>18) [1, 0, 0, 0, 0, 0, 0, 0, 0, 0, 0, 0, 0, 0, 0, 0, 0, 0, 0, 0, 0, 0, 0, 0, 1, 0, 0, 0, 0, 0, 0, 0, 0, 0, 0, 0, 0, 0, 0, 0, 0, 0, 0, 0, 0, 0, 0, 0, 0, 0, 0, 0, 0, 0, 0, 0, 0, 0, 0, 0, 0, 0, 0, 0, 0, 0, 0, 0, 0, 0, 0, 1, 0, 0, 0, 0, 0, 0, 0, 0, 0, 0, 0, 0, 0, 0, 0, 0, 0, 0, 0, 0, 0, 0, 0, 0, 0, 1, 0, 0, 0, 0, 0, 0, 0, 0, 0, 0, 0, 0, 0, 0, 0, 0, 0, 0, 0, 0, 0, 0, 0, 0, 0, 0, 0, 0, 0, 0, 0, 0, 0, 0, 0, 0, 0, 0, 0, 0, 0, 0, 0, 0, 0, 0, 0, 0, 0, 0, 0, 0, 0, 0, 0, 0, 0, 0, 0, 0, 0, 0, 0, 0, 0, 0, 0, 0, 0, 0, 0, 0, 0, 0, 0, 0, 0, 0, 0, 0, 0, 0, 0, 0, 0, 0, 0, 0, 0, 1, 0, 0, 0, 0, 0, 0, 0, 0, 0, 0, 0, 0, 0, 0, 0, 0, 0, 0, 0, 0, 0, 0, 0, 0, 0, 0, 0, 0, 0, 0, 0, 1, 0, 0, 0, 0, 0, 0, 0, 0, 0, 0, 0, 0, 0, 0, 0, 0, 0, 0, 0, 0, 0, 0, 0, 0, 0, 0, 0, 1, 0, 0, 0, 0, 0, 0, 0, 0, 0, 0, 0, 0, 0, 0, 0, 0, 0, 0, 0, 0, 0, 0, 0, 0, 0, 0, 0, 0, 0, 0, 0, 0, 0, 0, 0, 0, 0, 0, 0, 0, 0, 0, 0, 0, 0, 0, 0, 0, 0, 0, 0, 0, 0, 0, 0, 0, 0, 0, 0, 0, 0, 0, 0, 0, 0, 0, 0, 0, 0, 0, 0, 0, 0, 0, 0, 0, 0, 0, 0, 0, 0, 0, 0, 0, 0, 0, 0, 0, 0, 0, 0, 0, 0, 0, 0, 0, 0, 0, 0, 0, 0, 0, 0, 0, 0, 0, 0, 0, 0, 0, 0, 0, 0, 0, 0, 0, 0, 0, 0, 0, 0, 0, 0, 0, 0, 0, 0, 0, 0, 0, 0, 0, 0, 0]</w:t>
+      </w:r>
+    </w:p>
+    <w:p>
+      <w:pPr>
+        <w:widowControl w:val="0"/>
+        <w:autoSpaceDE w:val="0"/>
+        <w:autoSpaceDN w:val="0"/>
+        <w:adjustRightInd w:val="0"/>
+        <w:spacing w:after="0"/>
+        <w:rPr>
+          <w:rFonts w:ascii="Times New Roman" w:hAnsi="Times New Roman" w:cs="Times New Roman"/>
+          <w:color w:val="000000" w:themeColor="text1"/>
+          <w:sz w:val="20"/>
+          <w:szCs w:val="20"/>
+        </w:rPr>
+      </w:pPr>
+      <w:r>
+        <w:rPr>
+          <w:rFonts w:ascii="Times New Roman" w:hAnsi="Times New Roman" w:cs="Times New Roman"/>
+          <w:color w:val="000000" w:themeColor="text1"/>
+          <w:sz w:val="20"/>
+          <w:szCs w:val="20"/>
+        </w:rPr>
+        <w:t>19) [0, 0, 0, 0, 0, 0, 0, 0, 0, 0, 0, 0, 0, 0, 0, 0, 0, 0, 0, 0, 0, 0, 0, 0, 0, 0, 0, 0, 0, 0, 0, 0, 0, 0, 0, 0, 0, 0, 0, 0, 0, 0, 0, 0, 0, 0, 0, 0, 0, 0, 0, 0, 0, 0, 0, 0, 0, 0, 0, 0, 0, 0, 0, 0, 0, 0, 0, 0, 0, 0, 0, 0, 0, 0, 0, 0, 0, 0, 0, 0, 0, 0, 0, 0, 0, 0, 0, 0, 0, 0, 0, 0, 0, 0, 0, 0, 0, 0, 0, 0, 0, 0, 0, 0, 0, 0, 0, 0, 0, 0, 0, 0, 0, 0, 0, 0, 0, 0, 0, 0, 0, 0, 0, 0, 0, 0, 0, 0, 0, 0, 0, 0, 0, 1, 0, 0, 0, 0, 0, 0, 0, 0, 0, 0, 0, 0, 0, 0, 0, 0, 0, 0, 0, 0, 0, 0, 0, 0, 0, 0, 0, 0, 0, 0, 1, 0, 0, 0, 0, 0, 0, 0, 0, 0, 0, 0, 0, 0, 0, 0, 0, 0, 0, 0, 0, 0, 0, 0, 0, 1, 0, 0, 0, 0, 0, 0, 0, 0, 0, 0, 0, 0, 0, 0, 0, 0, 0, 0, 0, 0, 0, 0, 0, 0, 0, 0, 0, 0, 0, 0, 0, 0, 0, 0, 0, 0, 0, 0, 0, 0, 0, 0, 0, 0, 1, 0, 0, 0, 0, 0, 0, 0, 0, 0, 0, 0, 0, 0, 0, 0, 0, 0, 0, 0, 0, 0, 0, 0, 0, 0, 0, 0, 0, 0, 0, 0, 0, 0, 0, 0, 0, 0, 0, 0, 0, 0, 0, 0, 0, 0, 0, 0, 0, 0, 0, 1, 0, 0, 0, 0, 0, 0, 0, 0, 0, 0, 0, 0, 0, 0, 0, 0, 0, 0, 0, 0, 0, 0, 0, 0, 0, 0, 0, 0, 0, 0, 0, 0, 0, 0, 0, 0, 0, 0, 0, 0, 0, 0, 0, 0, 0, 0, 0, 0, 0, 0, 0, 0, 0, 0, 0, 0, 0, 0, 0, 0, 0, 0, 0, 0, 0, 0, 0, 0, 0, 0, 0, 0, 0, 0, 0, 0, 0, 2, 0, 0, 0, 0, 0, 0, 0, 0, 0, 0, 0, 0, 0, 0, 0, 0, 0, 0]</w:t>
+      </w:r>
+    </w:p>
+    <w:p>
+      <w:pPr>
+        <w:widowControl w:val="0"/>
+        <w:autoSpaceDE w:val="0"/>
+        <w:autoSpaceDN w:val="0"/>
+        <w:adjustRightInd w:val="0"/>
+        <w:spacing w:after="0"/>
+        <w:rPr>
+          <w:rFonts w:ascii="Times New Roman" w:hAnsi="Times New Roman" w:cs="Times New Roman"/>
+          <w:color w:val="000000" w:themeColor="text1"/>
+          <w:sz w:val="20"/>
+          <w:szCs w:val="20"/>
+        </w:rPr>
+      </w:pPr>
+      <w:r>
+        <w:rPr>
+          <w:rFonts w:ascii="Times New Roman" w:hAnsi="Times New Roman" w:cs="Times New Roman"/>
+          <w:color w:val="000000" w:themeColor="text1"/>
+          <w:sz w:val="20"/>
+          <w:szCs w:val="20"/>
+        </w:rPr>
+        <w:t>20) [0, 0, 0, 0, 0, 0, 0, 0, 0, 0, 0, 0, 0, 0, 0, 0, 0, 0, 0, 1, 0, 0, 0, 0, 0, 0, 0, 0, 0, 0, 0, 0, 0, 0, 0, 0, 0, 0, 0, 0, 0, 0, 0, 0, 0, 0, 0, 0, 0, 0, 0, 0, 0, 0, 0, 0, 0, 0, 0, 0, 0, 0, 0, 0, 1, 0, 0, 0, 0, 0, 0, 0, 0, 0, 0, 0, 0, 0, 0, 0, 0, 0, 0, 0, 0, 0, 0, 0, 0, 0, 0, 0, 0, 0, 0, 0, 0, 0, 0, 0, 0, 0, 0, 0, 0, 0, 0, 0, 0, 0, 0, 0, 0, 0, 0, 0, 0, 0, 0, 0, 0, 0, 0, 0, 0, 0, 0, 0, 0, 0, 0, 0, 0, 0, 0, 0, 0, 0, 0, 0, 0, 0, 0, 0, 0, 0, 0, 0, 0, 0, 0, 0, 0, 0, 0, 0, 0, 0, 0, 0, 0, 0, 0, 0, 0, 0, 0, 0, 0, 0, 0, 0, 0, 0, 0, 0, 0, 1, 0, 0, 0, 1, 0, 0, 0, 0, 1, 0, 0, 0, 0, 0, 0, 0, 1, 0, 0, 0, 0, 0, 0, 0, 1, 0, 0, 0, 0, 0, 0, 0, 0, 0, 0, 1, 0, 0, 0, 0, 0, 0, 0, 0, 0, 0, 0, 0, 0, 0, 0, 0, 0, 0, 0, 0, 0, 0, 0, 0, 0, 0, 0, 0, 0, 0, 0, 0, 0, 0, 0, 0, 0, 0, 0, 0, 0, 0, 0, 0, 0, 0, 0, 0, 0, 0, 0, 0, 0, 0, 0, 1, 0, 0, 0, 0, 0, 0, 0, 0, 0, 0, 0, 0, 0, 0, 0, 0, 0, 0, 0, 0, 0, 0, 0, 0, 0, 0, 0, 0, 0, 0, 0, 0, 0, 0, 0, 0, 0, 0, 0, 0, 0, 0, 0, 0, 0, 0, 0, 0, 0, 0, 0, 0, 0, 0, 0, 0, 0, 0, 0, 0, 0, 0, 0, 0, 0, 0, 0, 0, 0, 0, 0, 0, 0, 0, 1, 0, 0, 0, 0, 0, 0, 0, 0, 0, 0, 0, 0, 0, 0, 0, 0, 0, 0, 0, 0, 0, 0, 0, 0, 0, 0, 0, 0, 0, 0, 0, 0, 0, 0, 0, 0, 0]</w:t>
+      </w:r>
+    </w:p>
+    <w:p>
+      <w:pPr>
+        <w:widowControl w:val="0"/>
+        <w:autoSpaceDE w:val="0"/>
+        <w:autoSpaceDN w:val="0"/>
+        <w:adjustRightInd w:val="0"/>
+        <w:spacing w:after="0"/>
+        <w:rPr>
+          <w:rFonts w:ascii="Times New Roman" w:hAnsi="Times New Roman" w:cs="Times New Roman"/>
+          <w:color w:val="000000" w:themeColor="text1"/>
+          <w:sz w:val="20"/>
+          <w:szCs w:val="20"/>
+        </w:rPr>
+      </w:pPr>
+      <w:r>
+        <w:rPr>
+          <w:rFonts w:ascii="Times New Roman" w:hAnsi="Times New Roman" w:cs="Times New Roman"/>
+          <w:color w:val="000000" w:themeColor="text1"/>
+          <w:sz w:val="20"/>
+          <w:szCs w:val="20"/>
+        </w:rPr>
+        <w:t>21) [0, 0, 0, 0, 0, 0, 0, 0, 0, 0, 0, 0, 0, 0, 0, 0, 0, 0, 0, 0, 0, 0, 0, 0, 1, 0, 0, 0, 0, 0, 0, 0, 0, 0, 0, 0, 0, 0, 0, 0, 0, 0, 0, 0, 0, 0, 0, 0, 0, 1, 0, 0, 0, 0, 0, 0, 0, 0, 0, 0, 0, 0, 0, 0, 0, 0, 0, 0, 0, 0, 0, 0, 0, 0, 0, 0, 0, 0, 0, 0, 0, 0, 0, 0, 0, 0, 1, 0, 0, 0, 0, 0, 0, 0, 0, 0, 0, 0, 0, 0, 0, 0, 0, 0, 0, 0, 0, 0, 0, 0, 0, 0, 0, 0, 0, 0, 0, 0, 0, 0, 0, 0, 0, 0, 0, 0, 0, 0, 0, 0, 0, 0, 0, 0, 0, 0, 0, 0, 0, 0, 0, 0, 0, 0, 0, 0, 0, 0, 0, 0, 0, 0, 0, 0, 0, 0, 0, 0, 0, 0, 0, 0, 0, 0, 0, 0, 0, 0, 0, 0, 0, 0, 0, 0, 0, 0, 0, 0, 0, 0, 0, 0, 0, 0, 0, 0, 0, 0, 0, 0, 0, 0, 0, 0, 0, 0, 0, 0, 0, 0, 0, 0, 0, 0, 0, 0, 0, 0, 0, 0, 0, 0, 0, 0, 0, 0, 0, 0, 0, 0, 0, 0, 0, 0, 0, 0, 0, 0, 0, 0, 0, 0, 0, 0, 0, 0, 0, 0, 0, 0, 0, 1, 0, 0, 0, 0, 0, 0, 0, 0, 0, 0, 0, 0, 0, 0, 0, 0, 0, 0, 0, 0, 0, 0, 0, 0, 0, 0, 0, 0, 0, 0, 0, 0, 0, 0, 0, 0, 0, 0, 0, 0, 0, 0, 0, 0, 0, 0, 0, 0, 0, 0, 1, 0, 0, 0, 0, 0, 0, 0, 0, 0, 0, 0, 0, 0, 0, 0, 0, 0, 0, 0, 0, 0, 0, 0, 0, 0, 0, 1, 0, 0, 0, 0, 0, 0, 0, 0, 0, 0, 0, 0, 0, 0, 0, 0, 0, 0, 0, 0, 0, 0, 0, 0, 0, 0, 0, 0, 0, 0, 0, 0, 0, 0, 0, 0, 0, 0, 0, 0, 0, 0, 0, 0, 0, 0, 0, 0, 0, 0, 0, 0, 0, 0, 0, 0, 0, 0, 0, 0, 0, 0]</w:t>
+      </w:r>
+    </w:p>
+    <w:p>
+      <w:pPr>
+        <w:widowControl w:val="0"/>
+        <w:autoSpaceDE w:val="0"/>
+        <w:autoSpaceDN w:val="0"/>
+        <w:adjustRightInd w:val="0"/>
+        <w:spacing w:after="0"/>
+        <w:rPr>
+          <w:rFonts w:ascii="Times New Roman" w:hAnsi="Times New Roman" w:cs="Times New Roman"/>
+          <w:color w:val="000000" w:themeColor="text1"/>
+          <w:sz w:val="20"/>
+          <w:szCs w:val="20"/>
+        </w:rPr>
+      </w:pPr>
+      <w:r>
+        <w:rPr>
+          <w:rFonts w:ascii="Times New Roman" w:hAnsi="Times New Roman" w:cs="Times New Roman"/>
+          <w:color w:val="000000" w:themeColor="text1"/>
+          <w:sz w:val="20"/>
+          <w:szCs w:val="20"/>
+        </w:rPr>
+        <w:t>22) [0, 0, 0, 0, 0, 0, 0, 0, 0, 0, 0, 0, 0, 0, 0, 0, 0, 0, 0, 0, 0, 0, 0, 0, 0, 0, 1, 0, 0, 0, 0, 0, 0, 0, 0, 0, 0, 0, 0, 0, 0, 0, 0, 0, 0, 0, 0, 0, 0, 0, 0, 0, 0, 0, 0, 0, 0, 0, 0, 0, 0, 0, 0, 0, 0, 0, 0, 0, 0, 0, 0, 0, 0, 0, 0, 0, 0, 0, 0, 0, 0, 0, 0, 0, 0, 0, 0, 0, 0, 0, 0, 0, 0, 0, 0, 0, 0, 1, 0, 0, 0, 0, 0, 0, 0, 0, 0, 0, 0, 0, 0, 0, 0, 0, 0, 0, 0, 0, 0, 0, 0, 0, 0, 0, 0, 0, 0, 0, 0, 0, 0, 0, 0, 0, 0, 0, 0, 0, 0, 0, 0, 0, 0, 0, 0, 0, 1, 0, 0, 0, 0, 0, 0, 0, 0, 0, 0, 0, 0, 0, 0, 0, 0, 0, 0, 0, 0, 0, 0, 0, 0, 0, 0, 0, 0, 0, 0, 0, 0, 0, 0, 0, 0, 0, 0, 0, 0, 0, 0, 0, 0, 0, 0, 0, 0, 0, 0, 0, 0, 0, 0, 0, 0, 0, 0, 0, 0, 0, 0, 0, 0, 0, 0, 0, 0, 0, 0, 0, 0, 2, 0, 0, 0, 0, 0, 0, 0, 0, 0, 0, 0, 0, 0, 0, 0, 0, 0, 0, 0, 0, 0, 0, 0, 0, 0, 0, 0, 1, 0, 0, 0, 0, 0, 0, 0, 0, 1, 0, 0, 0, 0, 0, 0, 1, 0, 0, 0, 0, 0, 0, 0, 0, 0, 0, 0, 0, 0, 0, 0, 0, 0, 0, 0, 0, 0, 0, 0, 0, 0, 0, 0, 0, 0, 0, 0, 0, 0, 0, 0, 0, 0, 0, 0, 0, 0, 0, 0, 1, 0, 0, 0, 0, 0, 0, 0, 0, 0, 0, 0, 0, 0, 0, 0, 0, 0, 0, 0, 0, 0, 0, 0, 0, 0, 0, 0, 0, 0, 0, 0, 0, 0, 0, 0, 0, 0, 0, 0, 0, 0, 0, 0, 0, 0, 0, 0, 0, 0, 0, 0, 0, 0, 0, 0, 0, 0, 0, 0, 0, 0, 0, 0, 0, 0, 0, 0, 0, 0, 0, 0, 0, 0, 0]</w:t>
+      </w:r>
+    </w:p>
+    <w:p>
+      <w:pPr>
+        <w:widowControl w:val="0"/>
+        <w:autoSpaceDE w:val="0"/>
+        <w:autoSpaceDN w:val="0"/>
+        <w:adjustRightInd w:val="0"/>
+        <w:spacing w:after="0"/>
+        <w:rPr>
+          <w:rFonts w:ascii="Times New Roman" w:hAnsi="Times New Roman" w:cs="Times New Roman"/>
+          <w:color w:val="000000" w:themeColor="text1"/>
+          <w:sz w:val="20"/>
+          <w:szCs w:val="20"/>
+        </w:rPr>
+      </w:pPr>
+      <w:r>
+        <w:rPr>
+          <w:rFonts w:ascii="Times New Roman" w:hAnsi="Times New Roman" w:cs="Times New Roman"/>
+          <w:color w:val="000000" w:themeColor="text1"/>
+          <w:sz w:val="20"/>
+          <w:szCs w:val="20"/>
+        </w:rPr>
+        <w:t>23) [0, 0, 0, 0, 0, 0, 0, 0, 0, 0, 0, 0, 0, 0, 0, 0, 0, 0, 0, 1, 1, 0, 0, 0, 0, 0, 0, 0, 0, 0, 0, 0, 0, 0, 0, 0, 0, 0, 0, 0, 0, 0, 0, 0, 0, 0, 0, 0, 0, 0, 0, 0, 0, 0, 0, 0, 0, 0, 0, 0, 0, 0, 0, 0, 0, 0, 0, 0, 0, 1, 0, 0, 1, 0, 0, 0, 0, 0, 0, 0, 0, 0, 0, 0, 0, 0, 0, 0, 0, 0, 0, 0, 0, 0, 0, 1, 0, 0, 0, 0, 0, 0, 0, 0, 0, 0, 1, 0, 1, 0, 0, 0, 0, 0, 0, 0, 0, 0, 0, 0, 0, 1, 0, 0, 0, 0, 1, 0, 0, 0, 0, 0, 0, 0, 0, 0, 0, 0, 0, 0, 0, 0, 0, 0, 0, 0, 0, 1, 0, 0, 0, 0, 0, 0, 0, 0, 0, 0, 0, 0, 0, 0, 0, 0, 0, 0, 0, 0, 0, 0, 0, 0, 0, 0, 0, 0, 0, 1, 0, 0, 0, 0, 1, 0, 0, 0, 0, 0, 0, 0, 0, 1, 0, 0, 0, 0, 0, 0, 0, 1, 0, 0, 0, 0, 0, 0, 0, 0, 0, 0, 0, 0, 0, 0, 0, 0, 0, 0, 0, 0, 0, 0, 0, 0, 0, 0, 0, 1, 0, 0, 0, 0, 0, 0, 0, 0, 0, 0, 0, 0, 0, 0, 0, 0, 0, 0, 0, 0, 0, 0, 0, 0, 0, 0, 0, 0, 0, 0, 0, 0, 0, 0, 0, 0, 0, 0, 0, 0, 0, 1, 0, 0, 0, 0, 0, 0, 0, 0, 1, 0, 0, 0, 0, 0, 0, 0, 0, 0, 0, 0, 0, 0, 0, 0, 0, 0, 0, 0, 0, 0, 0, 0, 0, 0, 0, 0, 0, 0, 1, 0, 0, 0, 0, 0, 0, 0, 0, 0, 0, 0, 0, 0, 0, 0, 0, 0, 0, 0, 0, 0, 0, 0, 0, 0, 0, 0, 0, 0, 0, 0, 0, 0, 0, 0, 0, 0, 0, 0, 0, 0, 0, 0, 0, 0, 0, 0, 0, 0, 0, 1, 0, 0, 0, 0, 0, 0, 0, 0, 0, 0, 0, 0, 0, 0, 0, 0, 0, 0, 0, 0, 0, 0]</w:t>
+      </w:r>
+    </w:p>
+    <w:p>
+      <w:pPr>
+        <w:widowControl w:val="0"/>
+        <w:autoSpaceDE w:val="0"/>
+        <w:autoSpaceDN w:val="0"/>
+        <w:adjustRightInd w:val="0"/>
+        <w:spacing w:after="0"/>
+        <w:rPr>
+          <w:rFonts w:ascii="Times New Roman" w:hAnsi="Times New Roman" w:cs="Times New Roman"/>
+          <w:color w:val="000000" w:themeColor="text1"/>
+          <w:sz w:val="20"/>
+          <w:szCs w:val="20"/>
+        </w:rPr>
+      </w:pPr>
+      <w:r>
+        <w:rPr>
+          <w:rFonts w:ascii="Times New Roman" w:hAnsi="Times New Roman" w:cs="Times New Roman"/>
+          <w:color w:val="000000" w:themeColor="text1"/>
+          <w:sz w:val="20"/>
+          <w:szCs w:val="20"/>
+        </w:rPr>
+        <w:t>24) [0, 0, 0, 0, 0, 0, 0, 0, 0, 0, 0, 0, 0, 0, 0, 0, 0, 0, 0, 0, 0, 0, 0, 0, 0, 0, 0, 0, 0, 0, 0, 0, 1, 0, 0, 0, 0, 1, 0, 0, 0, 0, 0, 0, 0, 0, 0, 0, 0, 0, 0, 0, 0, 0, 0, 0, 0, 0, 0, 0, 0, 0, 0, 0, 0, 0, 0, 0, 0, 0, 0, 0, 0, 0, 0, 0, 0, 0, 0, 0, 1, 0, 0, 0, 0, 0, 0, 0, 0, 0, 0, 0, 0, 0, 0, 0, 0, 0, 0, 0, 0, 0, 0, 0, 0, 0, 0, 0, 0, 0, 0, 0, 0, 0, 0, 0, 0, 0, 0, 0, 0, 0, 0, 1, 0, 0, 0, 0, 0, 0, 0, 0, 0, 0, 0, 0, 0, 0, 0, 0, 0, 0, 0, 0, 0, 0, 0, 0, 0, 0, 0, 0, 0, 0, 0, 0, 0, 0, 0, 0, 0, 0, 1, 0, 0, 0, 0, 0, 0, 0, 0, 0, 0, 0, 0, 0, 0, 0, 0, 0, 0, 0, 0, 0, 0, 0, 0, 0, 0, 0, 0, 0, 0, 0, 0, 0, 0, 0, 0, 0, 0, 0, 0, 0, 1, 0, 0, 0, 0, 0, 1, 0, 0, 0, 0, 0, 0, 0, 0, 0, 0, 0, 0, 0, 0, 0, 0, 0, 0, 0, 1, 0, 0, 0, 0, 0, 0, 0, 0, 0, 0, 0, 0, 0, 0, 0, 0, 0, 0, 0, 0, 0, 0, 0, 0, 0, 0, 0, 0, 0, 0, 0, 0, 0, 0, 0, 0, 0, 0, 0, 0, 0, 0, 0, 0, 0, 0, 0, 0, 0, 0, 0, 0, 0, 0, 0, 0, 0, 0, 0, 0, 0, 0, 0, 0, 0, 0, 0, 1, 0, 0, 0, 0, 0, 0, 0, 0, 0, 0, 0, 0, 0, 0, 0, 0, 0, 0, 1, 0, 0, 0, 0, 0, 0, 0, 0, 0, 0, 0, 0, 0, 0, 0, 0, 0, 0, 0, 0, 0, 0, 0, 0, 0, 0, 0, 0, 0, 0, 0, 0, 0, 0, 0, 0, 0, 0, 0, 0, 0, 0, 0, 0, 0, 0, 0, 0, 0, 0, 0, 0, 0, 0, 0, 0, 0, 0, 0, 0, 0, 0, 0, 0]</w:t>
+      </w:r>
+    </w:p>
+    <w:p>
+      <w:pPr>
+        <w:widowControl w:val="0"/>
+        <w:autoSpaceDE w:val="0"/>
+        <w:autoSpaceDN w:val="0"/>
+        <w:adjustRightInd w:val="0"/>
+        <w:spacing w:after="0"/>
+        <w:rPr>
+          <w:rFonts w:ascii="Times New Roman" w:hAnsi="Times New Roman" w:cs="Times New Roman"/>
+          <w:color w:val="000000" w:themeColor="text1"/>
+          <w:sz w:val="20"/>
+          <w:szCs w:val="20"/>
+        </w:rPr>
+      </w:pPr>
+      <w:r>
+        <w:rPr>
+          <w:rFonts w:ascii="Times New Roman" w:hAnsi="Times New Roman" w:cs="Times New Roman"/>
+          <w:color w:val="000000" w:themeColor="text1"/>
+          <w:sz w:val="20"/>
+          <w:szCs w:val="20"/>
+        </w:rPr>
+        <w:t>25) [0, 0, 0, 0, 0, 0, 0, 1, 0, 0, 0, 0, 0, 0, 0, 0, 0, 0, 0, 0, 0, 1, 0, 0, 0, 0, 0, 0, 0, 0, 0, 0, 0, 0, 0, 0, 0, 0, 0, 0, 0, 0, 0, 1, 0, 0, 0, 0, 0, 0, 0, 0, 0, 0, 0, 0, 0, 0, 0, 0, 0, 0, 0, 0, 0, 0, 0, 0, 0, 0, 0, 0, 0, 0, 0, 0, 0, 0, 0, 0, 0, 1, 0, 0, 0, 0, 0, 0, 0, 0, 0, 1, 0, 0, 0, 0, 0, 0, 0, 0, 0, 0, 0, 0, 0, 0, 0, 0, 0, 0, 0, 0, 0, 0, 0, 0, 0, 0, 0, 0, 0, 0, 0, 0, 0, 0, 0, 0, 0, 0, 0, 0, 0, 0, 0, 0, 0, 0, 0, 0, 0, 0, 0, 0, 0, 0, 0, 0, 0, 0, 0, 0, 0, 0, 0, 0, 0, 0, 0, 0, 0, 0, 0, 0, 0, 0, 0, 0, 0, 0, 0, 0, 0, 0, 0, 0, 0, 1, 0, 0, 0, 0, 0, 0, 0, 0, 0, 0, 0, 0, 0, 0, 1, 0, 0, 0, 0, 0, 0, 0, 0, 0, 0, 0, 0, 0, 0, 0, 0, 1, 0, 0, 0, 0, 0, 0, 0, 0, 0, 0, 0, 0, 0, 0, 0, 0, 0, 0, 0, 0, 0, 0, 0, 0, 0, 0, 0, 0, 0, 0, 0, 0, 0, 0, 0, 0, 0, 0, 0, 0, 0, 0, 0, 0, 0, 0, 0, 0, 0, 0, 0, 0, 0, 0, 0, 0, 0, 0, 0, 0, 0, 0, 0, 0, 1, 0, 0, 0, 0, 0, 0, 0, 0, 0, 0, 0, 0, 0, 0, 0, 0, 0, 0, 0, 0, 0, 0, 0, 0, 0, 0, 0, 0, 0, 0, 0, 0, 0, 0, 0, 0, 0, 0, 0, 0, 0, 0, 0, 0, 0, 0, 0, 0, 0, 0, 0, 0, 0, 0, 0, 1, 1, 0, 0, 0, 0, 0, 0, 0, 0, 0, 0, 0, 0, 0, 0, 0, 0, 0, 0, 0, 1, 0, 0, 0, 0, 0, 0, 0, 0, 0, 0, 0, 0, 0, 0, 0, 0, 0, 0, 0, 0, 0, 0, 0, 0, 0, 0, 0, 0, 0, 0]</w:t>
+      </w:r>
+    </w:p>
+    <w:p>
+      <w:pPr>
+        <w:widowControl w:val="0"/>
+        <w:autoSpaceDE w:val="0"/>
+        <w:autoSpaceDN w:val="0"/>
+        <w:adjustRightInd w:val="0"/>
+        <w:spacing w:after="0"/>
+        <w:rPr>
+          <w:rFonts w:ascii="Times New Roman" w:hAnsi="Times New Roman" w:cs="Times New Roman"/>
+          <w:color w:val="000000" w:themeColor="text1"/>
+          <w:sz w:val="20"/>
+          <w:szCs w:val="20"/>
+        </w:rPr>
+      </w:pPr>
+      <w:r>
+        <w:rPr>
+          <w:rFonts w:ascii="Times New Roman" w:hAnsi="Times New Roman" w:cs="Times New Roman"/>
+          <w:color w:val="000000" w:themeColor="text1"/>
+          <w:sz w:val="20"/>
+          <w:szCs w:val="20"/>
+        </w:rPr>
+        <w:t>26) [0, 0, 0, 0, 0, 0, 0, 0, 0, 0, 0, 0, 0, 0, 1, 0, 1, 0, 0, 0, 0, 0, 0, 0, 0, 0, 0, 0, 0, 0, 0, 0, 0, 0, 0, 0, 0, 0, 0, 0, 0, 0, 0, 0, 0, 0, 0, 0, 0, 0, 0, 0, 0, 0, 0, 0, 0, 0, 0, 1, 0, 0, 0, 0, 0, 0, 0, 0, 0, 0, 0, 0, 0, 0, 0, 0, 0, 0, 0, 0, 0, 0, 0, 0, 0, 1, 0, 0, 0, 0, 0, 0, 0, 0, 0, 0, 0, 0, 0, 0, 0, 0, 0, 0, 0, 0, 0, 0, 0, 0, 0, 0, 0, 0, 0, 0, 0, 0, 0, 0, 0, 0, 0, 0, 0, 0, 0, 0, 0, 0, 0, 0, 0, 0, 0, 0, 0, 0, 0, 0, 0, 0, 0, 0, 0, 0, 0, 0, 0, 0, 0, 1, 0, 0, 0, 0, 0, 0, 0, 0, 0, 0, 0, 0, 1, 0, 0, 0, 0, 0, 0, 0, 0, 0, 0, 0, 0, 0, 0, 0, 0, 0, 0, 0, 0, 0, 0, 0, 0, 2, 0, 0, 0, 0, 0, 0, 0, 0, 0, 0, 0, 0, 0, 1, 0, 0, 0, 0, 0, 0, 0, 0, 0, 0, 0, 0, 0, 0, 0, 0, 0, 0, 0, 0, 0, 0, 0, 0, 0, 0, 0, 0, 0, 0, 0, 0, 0, 0, 0, 0, 0, 0, 0, 0, 1, 0, 0, 0, 0, 0, 0, 0, 0, 0, 0, 0, 0, 0, 0, 0, 0, 0, 0, 0, 0, 0, 0, 0, 0, 0, 0, 0, 0, 0, 0, 0, 0, 0, 0, 0, 0, 0, 0, 0, 0, 0, 0, 0, 0, 0, 0, 0, 0, 0, 0, 0, 0, 0, 0, 0, 0, 0, 0, 0, 0, 0, 0, 0, 0, 0, 0, 0, 0, 0, 0, 0, 0, 0, 0, 0, 0, 0, 0, 0, 0, 0, 0, 0, 0, 0, 0, 0, 0, 0, 0, 0, 0, 0, 0, 0, 0, 0, 0, 0, 0, 0, 0, 0, 0, 0, 0, 0, 0, 0, 0, 0, 0, 0, 0, 0, 0, 0, 0, 1, 0, 0, 0, 0, 0, 0, 1, 0, 0, 0, 0, 0, 0, 0, 0, 0, 0, 0]</w:t>
+      </w:r>
+    </w:p>
+    <w:p>
+      <w:pPr>
+        <w:widowControl w:val="0"/>
+        <w:autoSpaceDE w:val="0"/>
+        <w:autoSpaceDN w:val="0"/>
+        <w:adjustRightInd w:val="0"/>
+        <w:spacing w:after="0"/>
+        <w:rPr>
+          <w:rFonts w:ascii="Times New Roman" w:hAnsi="Times New Roman" w:cs="Times New Roman"/>
+          <w:color w:val="000000" w:themeColor="text1"/>
+          <w:sz w:val="20"/>
+          <w:szCs w:val="20"/>
+        </w:rPr>
+      </w:pPr>
+      <w:r>
+        <w:rPr>
+          <w:rFonts w:ascii="Times New Roman" w:hAnsi="Times New Roman" w:cs="Times New Roman"/>
+          <w:color w:val="000000" w:themeColor="text1"/>
+          <w:sz w:val="20"/>
+          <w:szCs w:val="20"/>
+        </w:rPr>
+        <w:t>27) [0, 0, 0, 0, 0, 0, 1, 0, 0, 0, 0, 0, 0, 0, 0, 0, 0, 0, 0, 0, 0, 0, 0, 0, 0, 0, 0, 0, 0, 0, 0, 0, 0, 0, 1, 0, 0, 0, 0, 0, 0, 0, 0, 0, 0, 0, 0, 0, 0, 0, 0, 0, 0, 0, 0, 0, 0, 0, 0, 0, 0, 0, 0, 0, 0, 0, 0, 0, 0, 0, 0, 0, 0, 0, 0, 0, 0, 0, 0, 0, 0, 0, 0, 0, 0, 0, 0, 1, 0, 0, 0, 0, 0, 0, 0, 0, 0, 0, 0, 0, 0, 0, 0, 0, 0, 0, 0, 0, 0, 0, 0, 0, 0, 0, 0, 0, 0, 0, 0, 0, 0, 0, 0, 0, 0, 1, 0, 0, 0, 0, 0, 0, 0, 0, 0, 0, 0, 0, 0, 0, 0, 0, 1, 0, 0, 0, 0, 0, 0, 0, 0, 0, 0, 0, 0, 0, 0, 0, 0, 0, 0, 0, 0, 0, 0, 0, 0, 0, 0, 0, 0, 0, 0, 0, 0, 0, 0, 0, 0, 0, 0, 0, 0, 0, 0, 0, 0, 0, 0, 0, 0, 0, 0, 0, 0, 0, 0, 0, 0, 0, 0, 0, 0, 0, 0, 0, 0, 0, 0, 0, 0, 0, 0, 0, 0, 0, 0, 0, 0, 0, 0, 0, 0, 0, 0, 0, 0, 0, 0, 0, 0, 0, 0, 0, 0, 0, 0, 0, 0, 0, 0, 0, 0, 0, 0, 0, 0, 0, 0, 0, 0, 0, 0, 0, 0, 0, 0, 0, 0, 0, 0, 0, 0, 0, 0, 0, 0, 0, 0, 0, 0, 0, 0, 0, 0, 0, 0, 0, 0, 0, 0, 0, 0, 0, 0, 0, 0, 0, 0, 0, 0, 0, 0, 0, 0, 0, 0, 0, 0, 0, 0, 0, 0, 0, 0, 0, 0, 0, 0, 0, 0, 0, 0, 0, 0, 0, 0, 0, 0, 0, 0, 0, 0, 0, 0, 0, 0, 0, 1, 0, 0, 0, 0, 0, 0, 0, 0, 0, 0, 0, 0, 0, 0, 0, 0, 0, 0, 0, 1, 0, 0, 0, 0, 0, 0, 0, 0, 0, 0, 0, 0, 0, 0, 0, 0, 0, 0, 0, 0, 0, 0, 0, 0, 0, 0, 0, 0, 0, 0, 0, 0, 0]</w:t>
+      </w:r>
+    </w:p>
+    <w:p>
+      <w:pPr>
+        <w:widowControl w:val="0"/>
+        <w:autoSpaceDE w:val="0"/>
+        <w:autoSpaceDN w:val="0"/>
+        <w:adjustRightInd w:val="0"/>
+        <w:spacing w:after="0"/>
+        <w:rPr>
+          <w:rFonts w:ascii="Times New Roman" w:hAnsi="Times New Roman" w:cs="Times New Roman"/>
+          <w:color w:val="000000" w:themeColor="text1"/>
+          <w:sz w:val="20"/>
+          <w:szCs w:val="20"/>
+        </w:rPr>
+      </w:pPr>
+      <w:r>
+        <w:rPr>
+          <w:rFonts w:ascii="Times New Roman" w:hAnsi="Times New Roman" w:cs="Times New Roman"/>
+          <w:color w:val="000000" w:themeColor="text1"/>
+          <w:sz w:val="20"/>
+          <w:szCs w:val="20"/>
+        </w:rPr>
+        <w:t>28) [0, 0, 0, 0, 0, 0, 0, 0, 0, 0, 0, 0, 0, 0, 0, 0, 0, 1, 0, 0, 0, 0, 0, 0, 0, 0, 1, 0, 0, 0, 0, 0, 0, 0, 0, 0, 0, 0, 0, 0, 0, 0, 0, 0, 0, 0, 0, 0, 0, 1, 0, 0, 0, 0, 0, 0, 0, 0, 0, 0, 0, 0, 0, 0, 0, 0, 0, 0, 0, 0, 0, 0, 0, 0, 0, 0, 0, 0, 0, 0, 0, 0, 0, 0, 0, 0, 0, 0, 0, 0, 0, 0, 0, 0, 0, 0, 0, 0, 0, 0, 0, 0, 0, 0, 0, 0, 0, 0, 0, 0, 0, 0, 0, 0, 0, 0, 0, 0, 0, 0, 0, 0, 0, 0, 0, 0, 0, 0, 0, 0, 0, 0, 0, 0, 0, 0, 0, 0, 0, 0, 0, 0, 0, 0, 0, 0, 0, 0, 0, 0, 0, 0, 0, 0, 0, 0, 0, 0, 0, 0, 0, 0, 0, 1, 0, 0, 0, 0, 0, 0, 0, 0, 0, 0, 0, 0, 0, 0, 0, 0, 0, 0, 0, 0, 0, 0, 0, 0, 0, 0, 0, 0, 0, 0, 0, 1, 0, 0, 0, 0, 0, 0, 0, 0, 0, 0, 0, 0, 0, 0, 0, 0, 0, 0, 0, 0, 0, 0, 0, 2, 1, 0, 0, 0, 0, 0, 0, 0, 0, 0, 0, 0, 0, 0, 0, 0, 0, 0, 0, 0, 0, 0, 0, 0, 0, 0, 0, 0, 0, 0, 0, 0, 0, 0, 0, 0, 1, 0, 0, 0, 0, 0, 0, 0, 0, 0, 0, 0, 0, 0, 0, 0, 0, 0, 0, 0, 0, 0, 0, 0, 0, 0, 0, 0, 0, 0, 0, 0, 0, 0, 0, 0, 1, 0, 0, 0, 0, 1, 0, 0, 0, 0, 0, 0, 0, 1, 0, 0, 0, 0, 0, 0, 0, 0, 0, 0, 0, 0, 0, 0, 0, 0, 0, 0, 0, 0, 0, 0, 0, 0, 0, 0, 0, 0, 0, 0, 0, 0, 0, 0, 0, 0, 0, 0, 0, 0, 0, 0, 0, 0, 0, 0, 0, 0, 0, 0, 0, 0, 0, 0, 0, 0, 0, 0, 0, 0, 0, 0, 0, 0, 0, 0, 0, 0, 0, 0, 1, 0, 0, 0, 0, 0]</w:t>
+      </w:r>
+    </w:p>
+    <w:p>
+      <w:pPr>
+        <w:widowControl w:val="0"/>
+        <w:autoSpaceDE w:val="0"/>
+        <w:autoSpaceDN w:val="0"/>
+        <w:adjustRightInd w:val="0"/>
+        <w:spacing w:after="0"/>
+        <w:rPr>
+          <w:rFonts w:ascii="Times New Roman" w:hAnsi="Times New Roman" w:cs="Times New Roman"/>
+          <w:color w:val="000000" w:themeColor="text1"/>
+          <w:sz w:val="20"/>
+          <w:szCs w:val="20"/>
+        </w:rPr>
+      </w:pPr>
+      <w:r>
+        <w:rPr>
+          <w:rFonts w:ascii="Times New Roman" w:hAnsi="Times New Roman" w:cs="Times New Roman"/>
+          <w:color w:val="000000" w:themeColor="text1"/>
+          <w:sz w:val="20"/>
+          <w:szCs w:val="20"/>
+        </w:rPr>
+        <w:t>29) [0, 0, 0, 0, 0, 0, 0, 0, 0, 1, 0, 0, 0, 0, 0, 0, 0, 1, 0, 1, 0, 0, 0, 1, 0, 0, 0, 0, 0, 0, 0, 0, 0, 1, 0, 0, 0, 1, 0, 0, 0, 0, 0, 0, 0, 0, 0, 0, 0, 0, 0, 0, 1, 0, 0, 0, 0, 0, 0, 0, 0, 0, 0, 0, 0, 0, 0, 0, 0, 0, 0, 0, 1, 0, 0, 0, 0, 0, 0, 0, 0, 0, 0, 0, 0, 0, 0, 0, 1, 0, 0, 0, 0, 0, 0, 0, 0, 0, 0, 0, 0, 0, 1, 0, 0, 0, 0, 0, 0, 0, 0, 0, 0, 0, 0, 0, 0, 0, 0, 0, 0, 0, 0, 0, 0, 0, 0, 0, 0, 0, 0, 0, 0, 0, 0, 0, 0, 0, 0, 0, 0, 1, 0, 0, 0, 0, 0, 0, 0, 0, 0, 0, 1, 0, 0, 0, 1, 0, 0, 0, 0, 0, 0, 0, 0, 0, 0, 0, 0, 0, 1, 1, 0, 0, 0, 0, 0, 1, 0, 0, 0, 0, 0, 0, 0, 0, 0, 0, 0, 1, 0, 0, 0, 1, 0, 0, 0, 0, 0, 2, 0, 0, 0, 1, 0, 0, 0, 0, 0, 1, 0, 0, 0, 0, 0, 0, 0, 0, 0, 0, 0, 0, 0, 0, 0, 0, 0, 0, 0, 0, 0, 0, 0, 0, 0, 0, 0, 0, 0, 0, 0, 0, 0, 0, 0, 0, 0, 0, 0, 0, 0, 0, 0, 0, 0, 0, 0, 0, 0, 0, 0, 0, 0, 0, 0, 0, 0, 0, 0, 0, 0, 0, 0, 0, 0, 0, 0, 0, 0, 1, 0, 0, 0, 0, 0, 0, 0, 0, 0, 0, 0, 0, 0, 0, 0, 0, 1, 0, 0, 0, 0, 0, 0, 0, 0, 0, 0, 0, 0, 0, 0, 0, 0, 1, 0, 0, 0, 0, 0, 0, 0, 0, 0, 0, 0, 0, 0, 0, 0, 0, 0, 0, 0, 0, 0, 0, 0, 0, 0, 0, 1, 0, 0, 0, 0, 0, 0, 1, 0, 0, 1, 0, 1, 1, 0, 0, 0, 0, 0, 1, 0, 0, 0, 0, 0, 0, 0, 0, 0, 0, 0, 0, 0, 0, 1, 0, 0, 0, 0, 1, 1, 0]</w:t>
+      </w:r>
+    </w:p>
+    <w:p>
+      <w:pPr>
+        <w:widowControl w:val="0"/>
+        <w:autoSpaceDE w:val="0"/>
+        <w:autoSpaceDN w:val="0"/>
+        <w:adjustRightInd w:val="0"/>
+        <w:spacing w:after="0"/>
+        <w:rPr>
+          <w:rFonts w:ascii="Times New Roman" w:hAnsi="Times New Roman" w:cs="Times New Roman"/>
+          <w:color w:val="000000" w:themeColor="text1"/>
+          <w:sz w:val="20"/>
+          <w:szCs w:val="20"/>
+        </w:rPr>
+      </w:pPr>
+      <w:r>
+        <w:rPr>
+          <w:rFonts w:ascii="Times New Roman" w:hAnsi="Times New Roman" w:cs="Times New Roman"/>
+          <w:color w:val="000000" w:themeColor="text1"/>
+          <w:sz w:val="20"/>
+          <w:szCs w:val="20"/>
+        </w:rPr>
+        <w:t>30) [0, 0, 0, 0, 0, 0, 0, 0, 0, 0, 1, 0, 0, 0, 0, 0, 0, 0, 0, 0, 0, 0, 0, 0, 0, 1, 0, 0, 0, 0, 0, 0, 0, 0, 0, 1, 0, 0, 0, 1, 0, 0, 0, 0, 0, 0, 0, 0, 0, 2, 0, 0, 0, 0, 0, 0, 0, 0, 0, 0, 0, 0, 0, 0, 0, 0, 0, 1, 0, 0, 0, 0, 0, 0, 0, 0, 0, 0, 0, 0, 0, 0, 1, 0, 0, 0, 0, 0, 0, 0, 0, 0, 0, 0, 0, 0, 0, 0, 0, 0, 0, 1, 0, 1, 0, 0, 0, 0, 0, 0, 0, 0, 0, 0, 1, 0, 0, 0, 0, 0, 0, 0, 0, 0, 0, 0, 0, 0, 0, 0, 0, 0, 1, 0, 0, 0, 0, 0, 1, 0, 0, 0, 0, 0, 1, 1, 0, 0, 0, 0, 0, 0, 0, 0, 0, 0, 0, 0, 0, 0, 1, 0, 0, 0, 0, 0, 0, 0, 0, 0, 0, 0, 0, 0, 0, 0, 0, 0, 0, 0, 1, 0, 0, 0, 0, 0, 0, 0, 0, 0, 0, 0, 0, 0, 0, 0, 0, 0, 0, 0, 0, 0, 0, 0, 0, 0, 0, 0, 0, 0, 0, 0, 0, 0, 0, 0, 0, 0, 0, 0, 0, 0, 0, 0, 0, 0, 0, 0, 0, 1, 0, 0, 0, 0, 0, 0, 0, 0, 0, 0, 0, 0, 0, 0, 0, 0, 0, 0, 0, 0, 0, 0, 0, 0, 0, 0, 0, 0, 0, 0, 0, 1, 0, 0, 0, 0, 0, 0, 0, 0, 0, 0, 0, 0, 0, 0, 0, 0, 0, 0, 0, 0, 0, 0, 0, 0, 0, 0, 0, 0, 0, 0, 0, 0, 0, 0, 0, 0, 0, 0, 0, 0, 0, 0, 0, 0, 0, 0, 0, 0, 0, 0, 0, 0, 0, 0, 0, 0, 0, 0, 0, 0, 0, 0, 0, 0, 0, 0, 0, 0, 0, 0, 0, 0, 1, 0, 0, 0, 0, 0, 0, 0, 0, 0, 0, 0, 0, 0, 0, 0, 0, 0, 0, 0, 0, 0, 0, 0, 0, 0, 0, 0, 0, 0, 0, 1, 0, 0, 0, 3, 0, 0, 0, 0, 0, 0, 0, 0, 0, 0, 0, 0]</w:t>
+      </w:r>
+    </w:p>
+    <w:p>
+      <w:pPr>
+        <w:widowControl w:val="0"/>
+        <w:autoSpaceDE w:val="0"/>
+        <w:autoSpaceDN w:val="0"/>
+        <w:adjustRightInd w:val="0"/>
+        <w:spacing w:after="0"/>
+        <w:rPr>
+          <w:rFonts w:ascii="Times New Roman" w:hAnsi="Times New Roman" w:cs="Times New Roman"/>
+          <w:color w:val="000000" w:themeColor="text1"/>
+          <w:sz w:val="20"/>
+          <w:szCs w:val="20"/>
+        </w:rPr>
+      </w:pPr>
+      <w:r>
+        <w:rPr>
+          <w:rFonts w:ascii="Times New Roman" w:hAnsi="Times New Roman" w:cs="Times New Roman"/>
+          <w:color w:val="000000" w:themeColor="text1"/>
+          <w:sz w:val="20"/>
+          <w:szCs w:val="20"/>
+        </w:rPr>
+        <w:t>31) [0, 0, 0, 0, 0, 0, 0, 0, 2, 0, 0, 0, 0, 0, 0, 0, 0, 0, 0, 0, 0, 0, 0, 0, 0, 0, 0, 0, 0, 0, 0, 0, 0, 0, 0, 0, 0, 0, 0, 0, 0, 0, 0, 0, 0, 0, 0, 0, 0, 0, 0, 0, 0, 0, 0, 0, 0, 0, 0, 0, 0, 0, 0, 0, 0, 0, 0, 0, 0, 0, 0, 0, 0, 0, 0, 0, 0, 0, 0, 0, 0, 0, 0, 0, 1, 0, 0, 0, 0, 0, 1, 0, 0, 0, 0, 0, 0, 0, 0, 0, 0, 0, 0, 0, 0, 0, 0, 0, 0, 0, 0, 0, 0, 0, 0, 0, 1, 0, 0, 0, 0, 0, 0, 0, 0, 0, 0, 0, 1, 0, 0, 0, 0, 0, 0, 0, 0, 0, 0, 0, 0, 0, 0, 0, 0, 0, 0, 0, 0, 0, 0, 0, 0, 0, 0, 0, 0, 0, 0, 0, 0, 1, 0, 0, 0, 0, 0, 1, 0, 0, 0, 0, 0, 0, 0, 0, 0, 0, 0, 0, 0, 0, 0, 0, 1, 0, 0, 0, 0, 0, 0, 0, 0, 0, 0, 0, 0, 0, 0, 0, 0, 0, 0, 0, 0, 0, 0, 0, 0, 0, 0, 0, 0, 0, 0, 0, 0, 0, 0, 0, 0, 0, 0, 0, 0, 0, 1, 0, 0, 0, 0, 0, 0, 0, 0, 0, 0, 0, 0, 1, 0, 0, 0, 0, 0, 0, 0, 1, 0, 0, 0, 0, 0, 0, 0, 0, 0, 0, 0, 0, 0, 0, 0, 0, 0, 0, 0, 0, 0, 0, 0, 0, 0, 1, 0, 0, 0, 0, 0, 0, 0, 0, 0, 0, 0, 0, 0, 0, 0, 0, 0, 0, 0, 1, 0, 0, 0, 0, 0, 0, 0, 0, 1, 1, 0, 0, 0, 0, 0, 0, 0, 0, 0, 0, 0, 0, 0, 0, 0, 0, 0, 0, 0, 1, 0, 0, 0, 0, 0, 0, 0, 0, 0, 0, 0, 0, 0, 0, 1, 0, 0, 1, 0, 0, 0, 0, 0, 0, 0, 0, 0, 0, 0, 0, 0, 0, 0, 0, 0, 0, 0, 0, 0, 0, 0, 0, 0, 0, 0, 0, 0, 0, 0, 0, 0, 0, 0, 0, 0, 0, 1, 0]</w:t>
+      </w:r>
+    </w:p>
+    <w:p>
+      <w:pPr>
+        <w:widowControl w:val="0"/>
+        <w:autoSpaceDE w:val="0"/>
+        <w:autoSpaceDN w:val="0"/>
+        <w:adjustRightInd w:val="0"/>
+        <w:spacing w:after="0"/>
+        <w:rPr>
+          <w:rFonts w:ascii="Times New Roman" w:hAnsi="Times New Roman" w:cs="Times New Roman"/>
+          <w:color w:val="000000" w:themeColor="text1"/>
+          <w:sz w:val="20"/>
+          <w:szCs w:val="20"/>
+        </w:rPr>
+      </w:pPr>
+      <w:r>
+        <w:rPr>
+          <w:rFonts w:ascii="Times New Roman" w:hAnsi="Times New Roman" w:cs="Times New Roman"/>
+          <w:color w:val="000000" w:themeColor="text1"/>
+          <w:sz w:val="20"/>
+          <w:szCs w:val="20"/>
+        </w:rPr>
+        <w:t>32) [0, 0, 0, 0, 0, 0, 0, 0, 0, 0, 0, 0, 0, 0, 0, 0, 0, 0, 1, 0, 0, 0, 0, 0, 0, 0, 0, 0, 0, 0, 0, 0, 0, 0, 0, 0, 0, 0, 0, 0, 1, 0, 0, 0, 1, 0, 0, 0, 0, 0, 0, 0, 0, 0, 0, 0, 0, 0, 0, 0, 0, 0, 0, 0, 0, 0, 0, 0, 0, 0, 0, 0, 0, 0, 0, 0, 0, 0, 0, 0, 0, 0, 0, 1, 0, 0, 0, 0, 0, 0, 0, 0, 1, 0, 0, 0, 0, 0, 0, 0, 0, 0, 0, 0, 0, 0, 0, 0, 0, 0, 0, 0, 0, 0, 0, 0, 0, 0, 0, 0, 0, 0, 0, 0, 0, 0, 0, 0, 0, 0, 0, 0, 0, 0, 0, 0, 0, 0, 0, 0, 1, 0, 0, 0, 0, 0, 0, 0, 0, 0, 0, 0, 0, 0, 0, 0, 0, 0, 0, 0, 0, 0, 0, 0, 0, 0, 0, 0, 0, 0, 0, 0, 0, 0, 0, 0, 0, 0, 1, 0, 0, 0, 0, 0, 0, 0, 0, 0, 0, 0, 0, 0, 0, 0, 0, 0, 0, 0, 0, 0, 0, 0, 0, 0, 0, 0, 0, 0, 0, 0, 0, 0, 0, 0, 0, 0, 0, 0, 0, 0, 0, 0, 0, 0, 0, 0, 0, 0, 0, 0, 0, 0, 0, 0, 0, 0, 0, 0, 0, 0, 0, 0, 0, 0, 0, 0, 0, 0, 0, 0, 0, 0, 0, 0, 0, 1, 0, 0, 0, 0, 0, 0, 0, 0, 0, 0, 0, 0, 0, 0, 0, 0, 0, 0, 0, 0, 0, 0, 0, 0, 0, 0, 0, 0, 0, 0, 0, 0, 0, 0, 0, 0, 0, 0, 0, 0, 0, 0, 0, 0, 0, 0, 0, 1, 0, 0, 0, 0, 0, 0, 0, 0, 0, 0, 0, 0, 0, 0, 0, 0, 0, 0, 0, 0, 0, 0, 0, 0, 1, 0, 0, 0, 0, 0, 0, 0, 0, 0, 0, 0, 0, 0, 0, 0, 0, 0, 0, 0, 0, 0, 0, 0, 0, 0, 0, 0, 0, 0, 0, 1, 0, 0, 0, 0, 0, 0, 0, 0, 0, 0, 0, 0, 0, 0, 0, 0, 0, 0, 1, 0, 0, 0]</w:t>
+      </w:r>
+    </w:p>
+    <w:p>
+      <w:pPr>
+        <w:widowControl w:val="0"/>
+        <w:autoSpaceDE w:val="0"/>
+        <w:autoSpaceDN w:val="0"/>
+        <w:adjustRightInd w:val="0"/>
+        <w:spacing w:after="0"/>
+        <w:rPr>
+          <w:rFonts w:ascii="Times New Roman" w:hAnsi="Times New Roman" w:cs="Times New Roman"/>
+          <w:color w:val="000000" w:themeColor="text1"/>
+          <w:sz w:val="20"/>
+          <w:szCs w:val="20"/>
+        </w:rPr>
+      </w:pPr>
+      <w:r>
+        <w:rPr>
+          <w:rFonts w:ascii="Times New Roman" w:hAnsi="Times New Roman" w:cs="Times New Roman"/>
+          <w:color w:val="000000" w:themeColor="text1"/>
+          <w:sz w:val="20"/>
+          <w:szCs w:val="20"/>
+        </w:rPr>
+        <w:t>33) [0, 0, 0, 0, 0, 0, 0, 0, 0, 0, 0, 0, 0, 0, 0, 0, 0, 0, 0, 0, 0, 0, 0, 0, 0, 0, 0, 0, 0, 0, 0, 0, 0, 0, 0, 0, 0, 1, 0, 0, 0, 0, 0, 0, 0, 0, 0, 0, 0, 0, 0, 0, 0, 0, 0, 0, 0, 0, 1, 0, 0, 0, 0, 0, 0, 0, 0, 0, 0, 0, 0, 0, 0, 0, 0, 0, 0, 0, 0, 0, 0, 0, 0, 0, 0, 0, 0, 0, 0, 0, 0, 0, 0, 0, 0, 0, 0, 0, 0, 0, 1, 0, 0, 0, 0, 0, 0, 0, 0, 0, 0, 0, 0, 0, 0, 0, 0, 0, 0, 0, 0, 0, 0, 0, 0, 0, 0, 0, 0, 0, 0, 0, 0, 0, 0, 0, 0, 0, 0, 0, 0, 0, 0, 0, 0, 0, 0, 0, 0, 0, 0, 0, 0, 0, 0, 0, 0, 0, 0, 0, 0, 0, 0, 0, 0, 0, 0, 0, 0, 0, 0, 0, 1, 0, 0, 0, 0, 0, 0, 0, 0, 0, 0, 0, 0, 0, 0, 0, 0, 0, 0, 0, 0, 0, 0, 0, 0, 0, 0, 0, 0, 0, 0, 0, 0, 0, 0, 0, 0, 0, 0, 0, 0, 0, 0, 0, 0, 0, 0, 0, 0, 0, 0, 0, 0, 0, 0, 0, 0, 0, 0, 0, 0, 0, 0, 0, 0, 0, 0, 0, 0, 0, 0, 0, 0, 0, 0, 0, 0, 0, 0, 0, 0, 0, 0, 0, 0, 0, 2, 0, 0, 0, 0, 0, 0, 0, 0, 0, 0, 0, 0, 0, 0, 0, 0, 0, 0, 0, 0, 0, 0, 0, 1, 0, 0, 0, 0, 0, 0, 0, 0, 0, 0, 0, 0, 0, 0, 0, 0, 0, 0, 0, 0, 0, 0, 0, 0, 0, 0, 0, 0, 0, 0, 0, 0, 0, 0, 0, 0, 0, 0, 0, 0, 0, 1, 1, 0, 0, 0, 0, 0, 0, 1, 0, 0, 0, 0, 0, 0, 0, 0, 0, 0, 0, 0, 0, 0, 0, 0, 0, 0, 0, 0, 0, 0, 0, 0, 0, 0, 0, 1, 0, 0, 0, 0, 0, 0, 0, 0, 0, 0, 0, 0, 0, 0, 1, 0, 0, 0, 0, 0, 0]</w:t>
+      </w:r>
+    </w:p>
+    <w:p>
+      <w:pPr>
+        <w:widowControl w:val="0"/>
+        <w:autoSpaceDE w:val="0"/>
+        <w:autoSpaceDN w:val="0"/>
+        <w:adjustRightInd w:val="0"/>
+        <w:spacing w:after="0"/>
+        <w:rPr>
+          <w:rFonts w:ascii="Times New Roman" w:hAnsi="Times New Roman" w:cs="Times New Roman"/>
+          <w:color w:val="000000" w:themeColor="text1"/>
+          <w:sz w:val="20"/>
+          <w:szCs w:val="20"/>
+        </w:rPr>
+      </w:pPr>
+      <w:r>
+        <w:rPr>
+          <w:rFonts w:ascii="Times New Roman" w:hAnsi="Times New Roman" w:cs="Times New Roman"/>
+          <w:color w:val="000000" w:themeColor="text1"/>
+          <w:sz w:val="20"/>
+          <w:szCs w:val="20"/>
+        </w:rPr>
+        <w:t>34) [0, 0, 0, 0, 1, 1, 0, 0, 0, 0, 0, 0, 0, 0, 0, 0, 0, 0, 0, 0, 0, 0, 0, 0, 0, 0, 0, 0, 0, 0, 0, 0, 0, 0, 0, 0, 0, 0, 0, 0, 0, 0, 0, 0, 1, 0, 0, 0, 0, 0, 0, 0, 0, 0, 0, 0, 0, 0, 0, 0, 0, 0, 0, 1, 0, 0, 0, 0, 0, 0, 0, 0, 0, 0, 0, 0, 0, 0, 0, 0, 0, 0, 0, 1, 0, 0, 0, 0, 0, 0, 0, 0, 1, 0, 0, 0, 0, 0, 0, 0, 0, 0, 0, 0, 0, 0, 0, 0, 0, 0, 0, 1, 0, 0, 0, 0, 0, 0, 0, 0, 0, 0, 0, 0, 0, 0, 0, 0, 0, 0, 0, 0, 0, 0, 0, 0, 0, 0, 0, 0, 1, 0, 0, 0, 0, 0, 0, 0, 0, 0, 0, 0, 0, 0, 0, 0, 0, 0, 0, 1, 0, 0, 0, 0, 0, 0, 0, 0, 0, 0, 0, 0, 0, 0, 0, 0, 0, 0, 2, 0, 0, 0, 0, 0, 0, 0, 0, 0, 0, 0, 0, 0, 0, 0, 0, 0, 0, 0, 0, 0, 0, 0, 0, 0, 0, 0, 0, 0, 0, 0, 0, 0, 0, 0, 0, 0, 0, 0, 0, 0, 0, 0, 0, 0, 0, 0, 0, 0, 0, 0, 0, 0, 0, 0, 0, 0, 0, 0, 0, 0, 0, 0, 0, 0, 0, 0, 1, 0, 0, 0, 0, 0, 0, 0, 0, 0, 0, 0, 0, 0, 0, 0, 0, 0, 0, 0, 0, 0, 0, 0, 0, 0, 0, 0, 0, 0, 0, 0, 0, 0, 0, 0, 0, 1, 0, 0, 0, 0, 1, 0, 0, 0, 0, 0, 0, 0, 0, 0, 0, 0, 1, 0, 0, 0, 0, 0, 0, 0, 0, 0, 0, 0, 0, 0, 0, 0, 0, 0, 0, 0, 0, 1, 0, 0, 0, 0, 0, 0, 0, 0, 0, 0, 0, 0, 0, 0, 0, 0, 0, 0, 0, 0, 0, 0, 0, 0, 0, 0, 0, 0, 0, 0, 0, 0, 0, 0, 0, 0, 0, 0, 0, 0, 0, 0, 0, 0, 0, 0, 0, 0, 0, 0, 0, 0, 0, 0, 0, 0, 0, 0, 0, 0]</w:t>
+      </w:r>
+    </w:p>
+    <w:p>
+      <w:pPr>
+        <w:widowControl w:val="0"/>
+        <w:autoSpaceDE w:val="0"/>
+        <w:autoSpaceDN w:val="0"/>
+        <w:adjustRightInd w:val="0"/>
+        <w:spacing w:after="0"/>
+        <w:rPr>
+          <w:rFonts w:ascii="Times New Roman" w:hAnsi="Times New Roman" w:cs="Times New Roman"/>
+          <w:color w:val="000000" w:themeColor="text1"/>
+          <w:sz w:val="20"/>
+          <w:szCs w:val="20"/>
+        </w:rPr>
+      </w:pPr>
+      <w:r>
+        <w:rPr>
+          <w:rFonts w:ascii="Times New Roman" w:hAnsi="Times New Roman" w:cs="Times New Roman"/>
+          <w:color w:val="000000" w:themeColor="text1"/>
+          <w:sz w:val="20"/>
+          <w:szCs w:val="20"/>
+        </w:rPr>
+        <w:t>35) [0, 0, 0, 0, 0, 0, 0, 0, 0, 0, 0, 0, 0, 0, 0, 0, 0, 0, 0, 1, 0, 0, 0, 0, 0, 0, 0, 0, 0, 0, 0, 1, 0, 0, 0, 0, 0, 0, 0, 0, 0, 0, 0, 0, 0, 0, 1, 0, 0, 0, 0, 0, 0, 0, 1, 0, 0, 0, 0, 0, 0, 0, 0, 0, 0, 0, 0, 0, 0, 0, 0, 0, 1, 0, 0, 0, 0, 0, 0, 0, 0, 0, 0, 0, 0, 0, 0, 0, 0, 0, 0, 0, 0, 0, 0, 0, 0, 0, 0, 0, 0, 0, 0, 0, 0, 0, 0, 0, 0, 0, 0, 0, 0, 0, 0, 0, 0, 1, 0, 0, 0, 0, 0, 0, 0, 0, 0, 0, 0, 0, 0, 0, 0, 0, 0, 0, 0, 0, 0, 0, 3, 0, 0, 0, 0, 0, 0, 0, 0, 0, 1, 0, 0, 0, 0, 0, 0, 0, 0, 0, 0, 0, 0, 0, 0, 0, 0, 0, 0, 0, 0, 0, 0, 0, 1, 0, 0, 1, 0, 0, 0, 0, 0, 0, 0, 0, 0, 0, 0, 0, 0, 0, 0, 0, 0, 0, 0, 0, 0, 0, 0, 0, 0, 0, 0, 0, 1, 0, 0, 1, 0, 0, 0, 0, 0, 0, 0, 1, 0, 0, 0, 0, 0, 0, 0, 0, 0, 0, 0, 0, 0, 0, 0, 0, 0, 0, 0, 0, 0, 0, 1, 0, 0, 0, 0, 1, 0, 0, 0, 0, 0, 0, 0, 0, 0, 0, 0, 0, 0, 0, 0, 0, 0, 0, 0, 0, 0, 0, 0, 0, 0, 0, 0, 0, 0, 0, 0, 0, 0, 0, 1, 1, 0, 0, 0, 0, 0, 0, 0, 0, 0, 0, 0, 0, 0, 0, 0, 0, 0, 0, 0, 0, 0, 0, 0, 0, 0, 0, 0, 0, 0, 0, 0, 0, 0, 0, 0, 0, 0, 0, 0, 0, 0, 0, 0, 0, 0, 0, 0, 0, 0, 0, 0, 0, 1, 0, 0, 0, 0, 1, 0, 0, 0, 0, 0, 0, 1, 0, 0, 0, 1, 0, 0, 0, 0, 0, 0, 0, 0, 0, 0, 0, 0, 0, 0, 0, 0, 0, 0, 0, 0, 0, 0, 0, 0, 0, 0, 0, 0, 0, 0, 0]</w:t>
+      </w:r>
+    </w:p>
+    <w:p>
+      <w:pPr>
+        <w:widowControl w:val="0"/>
+        <w:autoSpaceDE w:val="0"/>
+        <w:autoSpaceDN w:val="0"/>
+        <w:adjustRightInd w:val="0"/>
+        <w:spacing w:after="0"/>
+        <w:rPr>
+          <w:rFonts w:ascii="Times New Roman" w:hAnsi="Times New Roman" w:cs="Times New Roman"/>
+          <w:color w:val="000000" w:themeColor="text1"/>
+          <w:sz w:val="20"/>
+          <w:szCs w:val="20"/>
+        </w:rPr>
+      </w:pPr>
+      <w:r>
+        <w:rPr>
+          <w:rFonts w:ascii="Times New Roman" w:hAnsi="Times New Roman" w:cs="Times New Roman"/>
+          <w:color w:val="000000" w:themeColor="text1"/>
+          <w:sz w:val="20"/>
+          <w:szCs w:val="20"/>
+        </w:rPr>
+        <w:t>36) [0, 0, 0, 0, 0, 0, 0, 0, 0, 0, 0, 0, 0, 0, 0, 0, 0, 0, 0, 0, 0, 0, 0, 0, 0, 0, 0, 0, 0, 0, 0, 0, 0, 1, 0, 0, 0, 3, 0, 0, 0, 0, 0, 0, 0, 0, 0, 1, 0, 0, 0, 0, 0, 2, 0, 0, 0, 1, 0, 0, 0, 0, 0, 0, 0, 0, 0, 0, 0, 0, 0, 0, 0, 0, 0, 0, 1, 0, 0, 0, 0, 0, 1, 0, 0, 0, 0, 0, 0, 0, 0, 0, 0, 1, 0, 0, 1, 0, 0, 0, 0, 0, 0, 0, 0, 0, 0, 0, 0, 0, 0, 0, 0, 0, 0, 0, 0, 0, 0, 0, 0, 0, 0, 0, 0, 0, 0, 0, 0, 0, 0, 0, 0, 0, 0, 0, 0, 0, 0, 0, 0, 0, 0, 0, 0, 0, 0, 0, 0, 0, 0, 0, 0, 0, 0, 0, 0, 0, 0, 0, 0, 0, 0, 0, 0, 0, 0, 0, 0, 0, 0, 0, 0, 0, 0, 0, 0, 0, 0, 0, 0, 0, 0, 0, 0, 0, 0, 0, 0, 0, 0, 0, 0, 0, 0, 0, 1, 1, 0, 0, 0, 0, 0, 0, 0, 0, 0, 0, 0, 0, 0, 0, 1, 0, 0, 0, 0, 0, 0, 0, 0, 0, 0, 0, 0, 0, 0, 0, 0, 0, 0, 0, 0, 0, 0, 0, 0, 0, 0, 0, 0, 0, 0, 0, 0, 0, 0, 0, 0, 0, 0, 0, 0, 0, 0, 0, 0, 0, 0, 0, 0, 0, 0, 0, 0, 0, 0, 0, 0, 0, 0, 0, 0, 0, 0, 0, 0, 0, 0, 0, 0, 0, 0, 0, 0, 0, 0, 0, 0, 0, 0, 0, 0, 0, 0, 0, 0, 0, 0, 0, 0, 0, 0, 0, 0, 0, 0, 0, 0, 0, 0, 0, 0, 0, 0, 0, 0, 0, 0, 0, 0, 0, 1, 0, 0, 0, 0, 0, 0, 0, 0, 0, 0, 0, 0, 0, 0, 0, 0, 0, 0, 0, 0, 0, 0, 0, 0, 0, 0, 0, 0, 0, 0, 0, 0, 0, 0, 0, 0, 0, 0, 0, 0, 0, 1, 1, 0, 0, 0, 0, 0, 0, 0, 0, 0, 0, 0, 1, 0, 0, 0, 0]</w:t>
+      </w:r>
+    </w:p>
+    <w:p>
+      <w:pPr>
+        <w:widowControl w:val="0"/>
+        <w:autoSpaceDE w:val="0"/>
+        <w:autoSpaceDN w:val="0"/>
+        <w:adjustRightInd w:val="0"/>
+        <w:spacing w:after="0"/>
+        <w:rPr>
+          <w:rFonts w:ascii="Times New Roman" w:hAnsi="Times New Roman" w:cs="Times New Roman"/>
+          <w:color w:val="000000" w:themeColor="text1"/>
+          <w:sz w:val="20"/>
+          <w:szCs w:val="20"/>
+        </w:rPr>
+      </w:pPr>
+      <w:r>
+        <w:rPr>
+          <w:rFonts w:ascii="Times New Roman" w:hAnsi="Times New Roman" w:cs="Times New Roman"/>
+          <w:color w:val="000000" w:themeColor="text1"/>
+          <w:sz w:val="20"/>
+          <w:szCs w:val="20"/>
+        </w:rPr>
+        <w:t>37) [0, 0, 0, 0, 0, 0, 0, 0, 0, 0, 0, 0, 0, 0, 0, 0, 0, 0, 0, 0, 0, 0, 0, 0, 0, 0, 0, 0, 0, 0, 0, 0, 0, 0, 0, 0, 0, 1, 0, 0, 0, 0, 0, 0, 0, 0, 0, 0, 0, 0, 0, 0, 0, 0, 0, 0, 0, 0, 0, 0, 1, 1, 0, 0, 0, 0, 0, 0, 1, 0, 0, 0, 0, 0, 0, 0, 0, 0, 0, 0, 0, 0, 0, 0, 0, 0, 0, 0, 0, 0, 0, 0, 0, 0, 0, 0, 0, 0, 0, 0, 0, 0, 0, 0, 0, 0, 0, 0, 0, 0, 0, 0, 0, 0, 0, 0, 0, 0, 0, 0, 0, 0, 0, 0, 0, 0, 0, 0, 0, 0, 0, 0, 0, 0, 0, 0, 0, 0, 0, 0, 0, 0, 0, 0, 0, 0, 0, 0, 0, 0, 0, 0, 0, 0, 0, 0, 0, 0, 0, 0, 0, 0, 0, 0, 0, 0, 0, 0, 0, 0, 0, 0, 0, 0, 0, 0, 0, 0, 0, 0, 0, 0, 0, 0, 0, 1, 0, 0, 0, 0, 0, 0, 0, 0, 0, 0, 0, 0, 0, 0, 0, 0, 0, 0, 0, 0, 0, 0, 0, 0, 0, 0, 0, 0, 0, 0, 0, 0, 0, 0, 0, 0, 0, 0, 0, 0, 0, 0, 0, 0, 0, 0, 0, 0, 0, 0, 0, 0, 0, 0, 0, 0, 0, 1, 0, 0, 0, 0, 0, 0, 0, 0, 0, 0, 0, 0, 0, 0, 1, 0, 0, 0, 0, 0, 0, 0, 0, 0, 0, 0, 0, 0, 0, 0, 0, 0, 0, 0, 0, 0, 0, 0, 0, 0, 0, 0, 0, 0, 0, 0, 0, 0, 0, 0, 0, 0, 0, 0, 0, 0, 0, 0, 0, 0, 0, 0, 0, 0, 0, 0, 0, 0, 0, 0, 0, 0, 0, 0, 0, 0, 0, 0, 1, 0, 0, 0, 0, 0, 0, 0, 0, 0, 0, 0, 0, 0, 0, 0, 0, 0, 0, 0, 0, 0, 0, 0, 0, 0, 0, 0, 0, 0, 0, 0, 0, 0, 0, 0, 0, 0, 0, 0, 0, 0, 0, 1, 0, 0, 0, 0, 0, 0, 0, 0, 0, 0, 0, 0, 0, 0, 0, 0]</w:t>
+      </w:r>
+    </w:p>
+    <w:p>
+      <w:pPr>
+        <w:widowControl w:val="0"/>
+        <w:autoSpaceDE w:val="0"/>
+        <w:autoSpaceDN w:val="0"/>
+        <w:adjustRightInd w:val="0"/>
+        <w:spacing w:after="0"/>
+        <w:rPr>
+          <w:rFonts w:ascii="Times New Roman" w:hAnsi="Times New Roman" w:cs="Times New Roman"/>
+          <w:color w:val="000000" w:themeColor="text1"/>
+          <w:sz w:val="20"/>
+          <w:szCs w:val="20"/>
+        </w:rPr>
+      </w:pPr>
+      <w:r>
+        <w:rPr>
+          <w:rFonts w:ascii="Times New Roman" w:hAnsi="Times New Roman" w:cs="Times New Roman"/>
+          <w:color w:val="000000" w:themeColor="text1"/>
+          <w:sz w:val="20"/>
+          <w:szCs w:val="20"/>
+        </w:rPr>
+        <w:t>38) [0, 0, 0, 0, 0, 0, 0, 0, 0, 0, 0, 0, 0, 1, 0, 0, 1, 0, 0, 0, 0, 0, 0, 0, 0, 0, 0, 0, 0, 0, 0, 0, 0, 0, 0, 0, 0, 0, 0, 0, 0, 0, 0, 0, 0, 0, 0, 0, 0, 0, 0, 0, 0, 0, 0, 0, 0, 0, 0, 0, 0, 0, 0, 0, 0, 0, 0, 0, 0, 0, 0, 0, 0, 0, 0, 0, 0, 0, 0, 0, 0, 0, 0, 0, 0, 0, 0, 0, 0, 1, 0, 0, 0, 0, 0, 0, 0, 0, 0, 0, 0, 0, 0, 0, 0, 1, 0, 0, 0, 0, 0, 0, 0, 0, 0, 0, 0, 0, 0, 0, 0, 0, 1, 0, 0, 0, 0, 1, 0, 0, 0, 0, 0, 0, 0, 0, 0, 0, 0, 0, 0, 0, 0, 0, 0, 0, 0, 0, 0, 0, 0, 0, 0, 0, 0, 0, 0, 0, 0, 0, 0, 0, 0, 0, 0, 0, 0, 0, 0, 0, 0, 0, 0, 0, 0, 0, 0, 0, 0, 0, 0, 0, 0, 0, 0, 0, 0, 0, 0, 0, 0, 0, 0, 0, 0, 0, 0, 0, 0, 0, 1, 0, 0, 0, 0, 0, 0, 0, 0, 0, 0, 0, 0, 0, 0, 0, 0, 0, 0, 0, 0, 1, 0, 0, 0, 0, 0, 0, 0, 0, 0, 0, 0, 0, 0, 0, 0, 0, 0, 0, 0, 0, 0, 0, 0, 0, 0, 0, 0, 0, 0, 0, 0, 0, 0, 0, 0, 0, 0, 0, 0, 0, 0, 0, 0, 0, 0, 0, 0, 0, 0, 0, 0, 0, 0, 0, 0, 0, 0, 0, 0, 0, 0, 0, 0, 0, 0, 0, 0, 0, 0, 0, 0, 0, 0, 0, 0, 0, 0, 0, 0, 0, 0, 0, 0, 0, 0, 0, 0, 0, 0, 0, 0, 0, 1, 0, 0, 0, 0, 0, 0, 0, 0, 0, 0, 0, 0, 1, 0, 0, 0, 0, 0, 0, 0, 0, 0, 0, 0, 0, 0, 0, 0, 0, 0, 0, 0, 0, 0, 0, 0, 0, 0, 0, 0, 0, 0, 1, 0, 0, 0, 0, 0, 0, 0, 0, 0, 0, 0, 0, 0, 0, 0, 0, 0, 0, 0, 0, 0, 0, 0, 0]</w:t>
+      </w:r>
+    </w:p>
+    <w:p>
+      <w:pPr>
+        <w:widowControl w:val="0"/>
+        <w:autoSpaceDE w:val="0"/>
+        <w:autoSpaceDN w:val="0"/>
+        <w:adjustRightInd w:val="0"/>
+        <w:spacing w:after="0"/>
+        <w:rPr>
+          <w:rFonts w:ascii="Times New Roman" w:hAnsi="Times New Roman" w:cs="Times New Roman"/>
+          <w:color w:val="000000" w:themeColor="text1"/>
+          <w:sz w:val="20"/>
+          <w:szCs w:val="20"/>
+        </w:rPr>
+      </w:pPr>
+      <w:r>
+        <w:rPr>
+          <w:rFonts w:ascii="Times New Roman" w:hAnsi="Times New Roman" w:cs="Times New Roman"/>
+          <w:color w:val="000000" w:themeColor="text1"/>
+          <w:sz w:val="20"/>
+          <w:szCs w:val="20"/>
+        </w:rPr>
+        <w:t>39) [0, 0, 0, 0, 0, 0, 0, 0, 0, 0, 0, 0, 0, 0, 0, 0, 0, 0, 0, 0, 0, 0, 0, 0, 0, 0, 0, 0, 0, 0, 0, 0, 0, 0, 0, 0, 0, 0, 0, 0, 0, 0, 0, 0, 0, 0, 0, 0, 0, 0, 0, 0, 0, 0, 0, 0, 0, 0, 0, 0, 0, 0, 0, 0, 0, 0, 0, 0, 0, 0, 0, 0, 0, 0, 0, 0, 0, 0, 0, 0, 0, 0, 0, 0, 0, 0, 0, 0, 0, 0, 0, 0, 0, 0, 0, 0, 0, 0, 0, 0, 0, 0, 0, 0, 0, 0, 0, 0, 0, 0, 0, 0, 0, 0, 0, 0, 0, 0, 0, 1, 0, 0, 0, 0, 0, 0, 0, 0, 0, 1, 0, 0, 0, 0, 0, 0, 0, 0, 0, 0, 0, 0, 0, 0, 0, 0, 0, 0, 0, 0, 0, 0, 0, 0, 1, 0, 0, 1, 0, 0, 0, 0, 0, 0, 0, 0, 0, 0, 0, 1, 0, 0, 0, 1, 0, 0, 0, 0, 0, 0, 0, 0, 0, 0, 0, 0, 0, 0, 0, 0, 0, 0, 0, 0, 0, 0, 0, 0, 0, 0, 0, 0, 0, 0, 0, 0, 0, 1, 0, 0, 0, 0, 0, 0, 0, 0, 0, 0, 0, 0, 0, 0, 0, 1, 0, 1, 0, 0, 0, 0, 0, 0, 0, 0, 0, 0, 0, 0, 0, 0, 0, 0, 0, 0, 0, 0, 0, 0, 0, 0, 0, 0, 3, 0, 0, 0, 0, 0, 0, 0, 0, 0, 0, 0, 0, 0, 0, 0, 0, 0, 0, 0, 0, 0, 0, 0, 0, 0, 0, 0, 0, 0, 0, 0, 0, 0, 0, 0, 0, 0, 1, 0, 0, 0, 0, 0, 0, 0, 0, 0, 0, 0, 0, 0, 0, 0, 0, 0, 0, 0, 0, 0, 0, 0, 0, 0, 0, 0, 0, 0, 0, 0, 0, 0, 0, 0, 0, 0, 1, 0, 0, 0, 0, 0, 0, 0, 0, 1, 0, 0, 0, 1, 0, 0, 0, 0, 0, 0, 0, 0, 0, 0, 0, 0, 0, 0, 0, 0, 0, 0, 0, 1, 0, 0, 0, 2, 0, 1, 0, 1, 0, 0, 0, 0, 0, 0, 0, 0, 0, 0, 0, 0]</w:t>
+      </w:r>
+    </w:p>
+    <w:p>
+      <w:pPr>
+        <w:widowControl w:val="0"/>
+        <w:autoSpaceDE w:val="0"/>
+        <w:autoSpaceDN w:val="0"/>
+        <w:adjustRightInd w:val="0"/>
+        <w:spacing w:after="0"/>
+        <w:rPr>
+          <w:rFonts w:ascii="Times New Roman" w:hAnsi="Times New Roman" w:cs="Times New Roman"/>
+          <w:color w:val="000000" w:themeColor="text1"/>
+          <w:sz w:val="20"/>
+          <w:szCs w:val="20"/>
+        </w:rPr>
+      </w:pPr>
+      <w:r>
+        <w:rPr>
+          <w:rFonts w:ascii="Times New Roman" w:hAnsi="Times New Roman" w:cs="Times New Roman"/>
+          <w:color w:val="000000" w:themeColor="text1"/>
+          <w:sz w:val="20"/>
+          <w:szCs w:val="20"/>
+        </w:rPr>
+        <w:t>40) [0, 0, 1, 0, 0, 0, 0, 0, 0, 0, 0, 0, 0, 0, 0, 0, 0, 0, 0, 0, 0, 0, 0, 0, 0, 0, 0, 0, 0, 0, 0, 0, 0, 0, 0, 0, 0, 0, 0, 0, 0, 0, 0, 0, 0, 0, 0, 0, 0, 0, 0, 0, 0, 0, 0, 0, 0, 0, 0, 0, 0, 0, 0, 0, 0, 0, 0, 0, 0, 0, 0, 0, 0, 0, 0, 0, 0, 0, 0, 0, 0, 0, 0, 0, 0, 0, 0, 0, 0, 0, 0, 0, 0, 0, 0, 0, 0, 0, 0, 0, 0, 0, 0, 0, 0, 1, 0, 0, 0, 0, 0, 0, 0, 0, 0, 0, 0, 0, 0, 0, 0, 0, 0, 0, 0, 0, 0, 0, 0, 0, 0, 0, 0, 0, 0, 0, 0, 0, 0, 0, 0, 0, 0, 0, 0, 0, 0, 0, 0, 0, 0, 0, 0, 0, 0, 0, 0, 0, 0, 0, 0, 0, 0, 0, 0, 0, 1, 0, 0, 0, 0, 0, 0, 0, 0, 1, 0, 0, 0, 1, 0, 0, 0, 0, 0, 0, 0, 0, 0, 0, 0, 0, 0, 0, 0, 0, 0, 0, 0, 0, 0, 0, 0, 0, 0, 0, 0, 0, 0, 0, 0, 0, 0, 0, 0, 1, 0, 0, 0, 0, 0, 0, 0, 0, 0, 0, 0, 0, 0, 0, 0, 0, 0, 0, 0, 0, 0, 0, 0, 0, 0, 0, 0, 0, 0, 0, 0, 0, 0, 0, 0, 0, 0, 0, 0, 0, 0, 0, 0, 0, 0, 0, 0, 0, 0, 0, 0, 0, 0, 0, 0, 0, 0, 0, 0, 0, 0, 0, 0, 0, 0, 0, 0, 0, 0, 0, 0, 0, 0, 0, 0, 0, 0, 0, 1, 0, 0, 0, 0, 0, 0, 0, 0, 0, 0, 0, 0, 0, 0, 0, 0, 0, 0, 0, 0, 0, 0, 0, 0, 0, 0, 0, 0, 0, 0, 0, 0, 0, 0, 0, 0, 0, 0, 0, 0, 0, 0, 0, 1, 0, 0, 0, 0, 0, 0, 0, 0, 0, 2, 0, 0, 0, 0, 0, 0, 0, 0, 0, 0, 0, 0, 0, 0, 0, 0, 0, 0, 0, 0, 0, 0, 0, 0, 0, 0, 0, 0, 0, 0, 0, 0, 0]</w:t>
+      </w:r>
+    </w:p>
+    <w:p>
+      <w:pPr>
+        <w:widowControl w:val="0"/>
+        <w:autoSpaceDE w:val="0"/>
+        <w:autoSpaceDN w:val="0"/>
+        <w:adjustRightInd w:val="0"/>
+        <w:spacing w:after="0"/>
+        <w:rPr>
+          <w:rFonts w:ascii="Times New Roman" w:hAnsi="Times New Roman" w:cs="Times New Roman"/>
+          <w:color w:val="000000" w:themeColor="text1"/>
+          <w:sz w:val="20"/>
+          <w:szCs w:val="20"/>
+        </w:rPr>
+      </w:pPr>
+      <w:r>
+        <w:rPr>
+          <w:rFonts w:ascii="Times New Roman" w:hAnsi="Times New Roman" w:cs="Times New Roman"/>
+          <w:color w:val="000000" w:themeColor="text1"/>
+          <w:sz w:val="20"/>
+          <w:szCs w:val="20"/>
+        </w:rPr>
+        <w:t>41) [0, 0, 0, 0, 0, 0, 0, 0, 0, 0, 0, 0, 0, 0, 0, 0, 0, 0, 0, 0, 0, 0, 0, 0, 0, 0, 0, 0, 0, 0, 0, 0, 0, 0, 0, 0, 0, 0, 0, 0, 0, 0, 1, 0, 0, 0, 0, 0, 0, 0, 0, 0, 0, 0, 0, 0, 0, 0, 0, 0, 0, 0, 0, 0, 0, 0, 0, 0, 0, 0, 0, 0, 0, 0, 0, 0, 0, 0, 0, 0, 0, 0, 0, 0, 0, 0, 0, 0, 0, 0, 0, 0, 0, 0, 0, 0, 0, 0, 0, 0, 0, 0, 0, 0, 0, 0, 0, 0, 0, 0, 0, 0, 0, 0, 0, 0, 0, 0, 0, 0, 0, 0, 0, 1, 0, 0, 0, 0, 0, 0, 0, 0, 0, 0, 0, 0, 1, 0, 0, 0, 1, 0, 0, 0, 0, 0, 0, 0, 0, 0, 0, 0, 0, 0, 0, 0, 0, 0, 0, 0, 0, 0, 0, 0, 0, 0, 0, 0, 0, 0, 0, 0, 0, 0, 0, 0, 0, 0, 0, 0, 0, 0, 1, 0, 0, 0, 0, 0, 0, 0, 0, 0, 0, 0, 0, 0, 0, 0, 0, 0, 0, 0, 0, 0, 0, 0, 0, 0, 0, 0, 0, 0, 0, 0, 0, 0, 0, 0, 0, 0, 0, 0, 0, 0, 0, 0, 0, 0, 0, 0, 0, 0, 0, 0, 0, 0, 0, 0, 0, 0, 0, 0, 0, 1, 0, 0, 0, 0, 0, 0, 0, 0, 0, 0, 0, 0, 0, 0, 1, 0, 0, 0, 0, 0, 0, 1, 0, 0, 1, 0, 1, 0, 0, 0, 0, 0, 0, 0, 0, 0, 0, 0, 0, 0, 0, 0, 0, 1, 0, 0, 0, 0, 0, 0, 0, 0, 0, 0, 0, 0, 0, 0, 0, 0, 0, 0, 0, 0, 0, 0, 0, 0, 0, 0, 0, 0, 0, 0, 0, 0, 0, 0, 0, 0, 1, 0, 0, 0, 0, 0, 0, 0, 0, 0, 0, 0, 0, 0, 0, 0, 0, 0, 0, 0, 0, 0, 0, 0, 0, 0, 0, 0, 0, 0, 0, 0, 0, 0, 0, 0, 0, 0, 0, 0, 0, 0, 0, 0, 0, 0, 0, 0, 0, 0, 0, 0, 0, 0, 0, 0, 0, 0]</w:t>
+      </w:r>
+    </w:p>
+    <w:p>
+      <w:pPr>
+        <w:widowControl w:val="0"/>
+        <w:autoSpaceDE w:val="0"/>
+        <w:autoSpaceDN w:val="0"/>
+        <w:adjustRightInd w:val="0"/>
+        <w:spacing w:after="0"/>
+        <w:rPr>
+          <w:rFonts w:ascii="Times New Roman" w:hAnsi="Times New Roman" w:cs="Times New Roman"/>
+          <w:color w:val="000000" w:themeColor="text1"/>
+          <w:sz w:val="20"/>
+          <w:szCs w:val="20"/>
+        </w:rPr>
+      </w:pPr>
+      <w:r>
+        <w:rPr>
+          <w:rFonts w:ascii="Times New Roman" w:hAnsi="Times New Roman" w:cs="Times New Roman"/>
+          <w:color w:val="000000" w:themeColor="text1"/>
+          <w:sz w:val="20"/>
+          <w:szCs w:val="20"/>
+        </w:rPr>
+        <w:t>42) [0, 0, 0, 0, 0, 0, 0, 0, 0, 0, 0, 1, 0, 0, 0, 0, 0, 0, 0, 0, 0, 0, 0, 0, 0, 0, 0, 0, 0, 0, 0, 0, 0, 0, 0, 0, 0, 0, 0, 0, 0, 0, 0, 0, 0, 0, 0, 0, 0, 0, 1, 0, 0, 0, 0, 0, 0, 0, 0, 0, 0, 0, 0, 0, 0, 0, 0, 0, 0, 0, 0, 0, 0, 0, 0, 0, 0, 1, 0, 0, 0, 0, 0, 0, 0, 0, 0, 0, 0, 0, 0, 0, 0, 0, 0, 0, 0, 0, 0, 0, 0, 0, 0, 0, 0, 0, 0, 0, 0, 0, 0, 0, 0, 0, 0, 0, 0, 0, 0, 0, 0, 0, 0, 0, 0, 0, 0, 0, 0, 0, 0, 0, 0, 0, 0, 0, 0, 0, 0, 0, 0, 0, 0, 0, 0, 0, 0, 0, 0, 0, 0, 0, 0, 0, 0, 0, 0, 0, 0, 0, 0, 0, 0, 0, 0, 0, 0, 0, 0, 0, 0, 0, 0, 0, 0, 0, 0, 0, 0, 0, 0, 0, 0, 0, 0, 0, 0, 0, 0, 0, 0, 0, 0, 0, 0, 0, 0, 0, 0, 0, 0, 0, 0, 0, 0, 0, 0, 0, 0, 0, 1, 0, 0, 0, 0, 0, 0, 0, 0, 0, 0, 0, 0, 0, 1, 0, 0, 0, 0, 0, 0, 0, 0, 0, 0, 0, 0, 1, 0, 0, 0, 0, 0, 0, 0, 0, 0, 0, 0, 1, 0, 0, 0, 0, 1, 0, 0, 0, 0, 0, 2, 0, 0, 0, 0, 0, 0, 1, 0, 0, 0, 0, 0, 0, 0, 0, 0, 0, 0, 0, 0, 0, 0, 0, 0, 0, 0, 0, 0, 0, 0, 0, 0, 0, 0, 0, 0, 0, 0, 0, 0, 0, 0, 0, 0, 0, 0, 0, 0, 0, 0, 0, 0, 0, 0, 0, 1, 0, 0, 0, 0, 0, 0, 0, 0, 0, 0, 0, 0, 0, 0, 0, 0, 0, 0, 0, 0, 0, 0, 0, 0, 0, 0, 0, 0, 0, 0, 0, 0, 0, 0, 0, 0, 0, 0, 0, 0, 0, 0, 0, 0, 0, 0, 0, 0, 0, 0, 0, 0, 1, 0, 0, 0, 0, 0, 0, 0, 0, 0, 0, 0, 0]</w:t>
+      </w:r>
+    </w:p>
+    <w:p>
+      <w:pPr>
+        <w:widowControl w:val="0"/>
+        <w:autoSpaceDE w:val="0"/>
+        <w:autoSpaceDN w:val="0"/>
+        <w:adjustRightInd w:val="0"/>
+        <w:spacing w:after="0"/>
+        <w:rPr>
+          <w:rFonts w:ascii="Times New Roman" w:hAnsi="Times New Roman" w:cs="Times New Roman"/>
+          <w:color w:val="000000" w:themeColor="text1"/>
+          <w:sz w:val="20"/>
+          <w:szCs w:val="20"/>
+        </w:rPr>
+      </w:pPr>
+      <w:r>
+        <w:rPr>
+          <w:rFonts w:ascii="Times New Roman" w:hAnsi="Times New Roman" w:cs="Times New Roman"/>
+          <w:color w:val="000000" w:themeColor="text1"/>
+          <w:sz w:val="20"/>
+          <w:szCs w:val="20"/>
+        </w:rPr>
+        <w:t>43) [0, 0, 0, 0, 0, 0, 0, 0, 0, 0, 0, 0, 0, 0, 0, 0, 0, 0, 0, 0, 0, 0, 0, 0, 0, 0, 0, 0, 0, 0, 0, 0, 0, 0, 0, 0, 0, 0, 0, 0, 0, 0, 0, 0, 0, 0, 0, 0, 0, 1, 0, 1, 0, 0, 0, 0, 0, 0, 0, 0, 0, 0, 0, 0, 0, 0, 0, 0, 0, 0, 0, 0, 0, 0, 0, 0, 0, 0, 0, 1, 0, 0, 0, 0, 0, 0, 0, 0, 0, 0, 0, 0, 1, 0, 0, 0, 0, 0, 0, 0, 0, 0, 0, 0, 0, 0, 0, 0, 0, 0, 0, 0, 0, 0, 0, 0, 0, 0, 0, 0, 0, 0, 0, 0, 0, 0, 0, 0, 0, 0, 0, 0, 0, 0, 0, 0, 0, 0, 0, 0, 0, 0, 0, 0, 0, 0, 0, 0, 0, 0, 0, 0, 0, 0, 0, 0, 0, 0, 0, 0, 0, 0, 0, 0, 0, 0, 0, 0, 0, 0, 0, 0, 0, 0, 0, 0, 0, 0, 0, 0, 0, 0, 0, 0, 0, 0, 0, 0, 0, 0, 0, 0, 0, 0, 0, 0, 0, 0, 0, 0, 0, 0, 0, 0, 0, 0, 0, 0, 1, 1, 0, 0, 0, 0, 0, 0, 0, 0, 0, 0, 0, 0, 0, 0, 0, 0, 0, 0, 0, 0, 0, 0, 0, 0, 0, 0, 0, 0, 0, 0, 0, 0, 0, 0, 0, 0, 0, 0, 0, 0, 0, 0, 0, 0, 0, 0, 0, 0, 0, 0, 0, 0, 1, 0, 0, 0, 0, 0, 0, 0, 0, 0, 0, 0, 0, 0, 0, 0, 0, 0, 0, 0, 0, 0, 0, 0, 0, 0, 0, 0, 0, 1, 0, 0, 0, 0, 0, 0, 0, 0, 0, 0, 0, 0, 0, 0, 0, 0, 0, 1, 0, 0, 0, 0, 0, 0, 0, 0, 0, 0, 0, 0, 0, 0, 0, 0, 0, 0, 0, 0, 0, 0, 0, 1, 0, 0, 0, 0, 0, 0, 0, 0, 0, 1, 0, 0, 0, 0, 0, 0, 0, 0, 0, 0, 0, 0, 0, 0, 0, 0, 0, 0, 0, 0, 0, 0, 0, 0, 0, 0, 0, 0, 0, 0, 0, 0, 0, 0, 0, 0, 0, 0]</w:t>
+      </w:r>
+    </w:p>
+    <w:p>
+      <w:pPr>
+        <w:widowControl w:val="0"/>
+        <w:autoSpaceDE w:val="0"/>
+        <w:autoSpaceDN w:val="0"/>
+        <w:adjustRightInd w:val="0"/>
+        <w:spacing w:after="0"/>
+        <w:rPr>
+          <w:rFonts w:ascii="Times New Roman" w:hAnsi="Times New Roman" w:cs="Times New Roman"/>
+          <w:color w:val="000000" w:themeColor="text1"/>
+          <w:sz w:val="20"/>
+          <w:szCs w:val="20"/>
+        </w:rPr>
+      </w:pPr>
+      <w:r>
+        <w:rPr>
+          <w:rFonts w:ascii="Times New Roman" w:hAnsi="Times New Roman" w:cs="Times New Roman"/>
+          <w:color w:val="000000" w:themeColor="text1"/>
+          <w:sz w:val="20"/>
+          <w:szCs w:val="20"/>
+        </w:rPr>
+        <w:t>44) [0, 0, 0, 1, 0, 0, 0, 0, 0, 0, 0, 0, 0, 0, 0, 0, 0, 0, 0, 0, 0, 0, 0, 0, 0, 0, 0, 0, 0, 0, 0, 0, 0, 0, 0, 0, 0, 0, 0, 0, 0, 0, 0, 0, 0, 0, 0, 0, 1, 0, 0, 0, 0, 0, 0, 0, 0, 0, 0, 0, 0, 0, 0, 0, 0, 0, 0, 0, 0, 0, 1, 0, 0, 0, 0, 0, 0, 0, 0, 0, 0, 0, 0, 0, 0, 0, 0, 0, 0, 0, 0, 0, 0, 0, 1, 0, 0, 0, 0, 0, 0, 0, 0, 0, 0, 0, 0, 0, 0, 0, 0, 0, 1, 0, 0, 0, 0, 0, 0, 0, 0, 0, 0, 0, 0, 0, 0, 0, 0, 0, 0, 0, 0, 0, 0, 0, 0, 0, 0, 0, 0, 0, 0, 0, 0, 0, 0, 0, 0, 0, 0, 0, 0, 0, 0, 0, 0, 0, 0, 0, 0, 0, 0, 0, 0, 0, 0, 0, 1, 0, 0, 0, 0, 0, 0, 0, 1, 0, 0, 0, 0, 0, 0, 1, 0, 0, 0, 0, 0, 0, 0, 0, 0, 0, 0, 0, 0, 0, 0, 0, 0, 0, 0, 0, 0, 0, 0, 0, 0, 0, 0, 1, 0, 0, 0, 0, 0, 0, 0, 0, 0, 0, 0, 0, 0, 0, 0, 0, 0, 0, 0, 0, 0, 1, 0, 0, 0, 0, 0, 0, 0, 0, 0, 0, 0, 0, 0, 0, 0, 0, 0, 0, 0, 0, 0, 0, 0, 0, 0, 0, 0, 0, 0, 0, 0, 0, 1, 0, 0, 0, 0, 0, 0, 0, 0, 0, 0, 1, 0, 0, 0, 0, 0, 0, 0, 0, 0, 0, 0, 0, 0, 0, 0, 0, 0, 0, 0, 0, 0, 0, 0, 0, 0, 0, 1, 0, 0, 0, 0, 0, 0, 1, 0, 0, 0, 0, 0, 0, 0, 0, 0, 0, 0, 0, 0, 0, 0, 0, 0, 0, 0, 0, 0, 0, 0, 0, 0, 0, 0, 0, 0, 0, 0, 0, 0, 0, 0, 0, 0, 0, 0, 0, 0, 0, 0, 0, 0, 0, 0, 0, 0, 0, 0, 0, 0, 0, 0, 0, 1, 0, 0, 0, 0, 0, 0, 0, 0, 0, 0, 0, 0, 0]</w:t>
+      </w:r>
+    </w:p>
+    <w:p>
+      <w:pPr>
+        <w:widowControl w:val="0"/>
+        <w:autoSpaceDE w:val="0"/>
+        <w:autoSpaceDN w:val="0"/>
+        <w:adjustRightInd w:val="0"/>
+        <w:spacing w:after="0"/>
+        <w:rPr>
+          <w:rFonts w:ascii="Times New Roman" w:hAnsi="Times New Roman" w:cs="Times New Roman"/>
+          <w:color w:val="000000" w:themeColor="text1"/>
+          <w:sz w:val="20"/>
+          <w:szCs w:val="20"/>
+        </w:rPr>
+      </w:pPr>
+      <w:r>
+        <w:rPr>
+          <w:rFonts w:ascii="Times New Roman" w:hAnsi="Times New Roman" w:cs="Times New Roman"/>
+          <w:color w:val="000000" w:themeColor="text1"/>
+          <w:sz w:val="20"/>
+          <w:szCs w:val="20"/>
+        </w:rPr>
+        <w:t>45) [0, 0, 0, 0, 0, 0, 0, 0, 0, 0, 0, 0, 0, 0, 0, 0, 0, 0, 0, 0, 0, 0, 0, 0, 0, 0, 0, 0, 0, 0, 0, 0, 0, 0, 0, 0, 0, 0, 0, 0, 0, 0, 0, 0, 0, 0, 0, 0, 0, 0, 0, 0, 0, 0, 0, 0, 0, 0, 0, 0, 0, 0, 0, 0, 0, 0, 0, 0, 0, 0, 0, 0, 0, 0, 0, 1, 0, 0, 1, 0, 0, 0, 0, 0, 0, 0, 0, 0, 0, 0, 0, 0, 0, 0, 1, 0, 0, 0, 0, 0, 0, 0, 0, 0, 0, 0, 0, 0, 0, 0, 0, 0, 0, 0, 0, 0, 0, 0, 0, 0, 1, 0, 0, 0, 0, 0, 0, 0, 0, 0, 0, 0, 0, 0, 0, 0, 0, 0, 0, 0, 0, 0, 0, 0, 0, 0, 0, 0, 0, 0, 0, 0, 0, 1, 0, 0, 0, 0, 0, 0, 0, 0, 0, 0, 0, 0, 0, 0, 0, 0, 0, 0, 0, 0, 0, 0, 0, 0, 0, 1, 0, 0, 0, 1, 0, 0, 0, 0, 0, 0, 0, 0, 0, 0, 0, 0, 0, 0, 0, 0, 0, 0, 0, 0, 0, 0, 0, 0, 0, 0, 1, 0, 0, 0, 0, 0, 0, 0, 0, 0, 0, 0, 0, 0, 0, 0, 0, 0, 0, 0, 0, 0, 0, 0, 0, 0, 0, 0, 0, 0, 0, 0, 0, 0, 0, 0, 0, 0, 0, 0, 0, 0, 0, 0, 0, 0, 0, 0, 0, 0, 0, 0, 0, 0, 0, 0, 0, 0, 0, 0, 0, 0, 0, 0, 0, 0, 0, 0, 0, 1, 0, 0, 0, 0, 0, 0, 0, 0, 0, 0, 0, 0, 0, 0, 0, 0, 0, 0, 0, 0, 0, 0, 0, 0, 0, 0, 0, 0, 0, 0, 0, 0, 0, 0, 0, 0, 1, 0, 0, 0, 0, 0, 0, 0, 0, 0, 0, 0, 0, 0, 0, 0, 0, 0, 0, 0, 0, 0, 0, 0, 0, 0, 0, 0, 0, 0, 0, 0, 0, 0, 0, 0, 0, 0, 0, 1, 0, 0, 0, 0, 0, 0, 0, 0, 0, 0, 0, 0, 0, 0, 0, 0, 0, 0, 0, 0, 0, 0, 0, 0, 0, 1]</w:t>
+      </w:r>
+    </w:p>
+    <w:p>
+      <w:pPr>
+        <w:widowControl w:val="0"/>
+        <w:autoSpaceDE w:val="0"/>
+        <w:autoSpaceDN w:val="0"/>
+        <w:adjustRightInd w:val="0"/>
+        <w:spacing w:after="0"/>
+        <w:rPr>
+          <w:rFonts w:ascii="Times New Roman" w:hAnsi="Times New Roman" w:cs="Times New Roman"/>
+          <w:color w:val="000000" w:themeColor="text1"/>
+        </w:rPr>
+      </w:pPr>
+    </w:p>
+    <w:p>
+      <w:pPr>
+        <w:rPr>
+          <w:rFonts w:ascii="Times New Roman" w:hAnsi="Times New Roman" w:cs="Times New Roman"/>
+          <w:b/>
+        </w:rPr>
+      </w:pPr>
+    </w:p>
+    <w:p>
+      <w:pPr>
         <w:pStyle w:val="NormalWeb"/>
         <w:rPr>
           <w:b/>
@@ -106,16 +1309,7 @@
           <w:sz w:val="24"/>
           <w:szCs w:val="24"/>
         </w:rPr>
-        <w:t xml:space="preserve">The main use for tokenization is </w:t>
-      </w:r>
-      <w:bookmarkStart w:id="0" w:name="_GoBack"/>
-      <w:bookmarkEnd w:id="0"/>
-      <w:r>
-        <w:rPr>
-          <w:sz w:val="24"/>
-          <w:szCs w:val="24"/>
-        </w:rPr>
-        <w:t xml:space="preserve">identifying the meaningful words. </w:t>
+        <w:t xml:space="preserve">The main use for tokenization is identifying the meaningful words. </w:t>
       </w:r>
     </w:p>
     <w:p>
@@ -430,8 +1624,2338 @@
           <w:sz w:val="24"/>
           <w:szCs w:val="24"/>
         </w:rPr>
-        <w:lastRenderedPageBreak/>
         <w:t xml:space="preserve">3. Write a program implementing the clustering algorithm of your choice (WTA or FCAN). Apply that algorithm to TDM to group similar sentences together. Show and comment the results. What could you have done to obtain different results (relative to the algorithm implementation or feeding the data)? </w:t>
+      </w:r>
+    </w:p>
+    <w:p>
+      <w:pPr>
+        <w:widowControl w:val="0"/>
+        <w:autoSpaceDE w:val="0"/>
+        <w:autoSpaceDN w:val="0"/>
+        <w:adjustRightInd w:val="0"/>
+        <w:spacing w:after="0"/>
+        <w:rPr>
+          <w:rFonts w:ascii="Times New Roman" w:hAnsi="Times New Roman" w:cs="Times New Roman"/>
+          <w:color w:val="000000" w:themeColor="text1"/>
+          <w:sz w:val="20"/>
+          <w:szCs w:val="20"/>
+        </w:rPr>
+      </w:pPr>
+      <w:r>
+        <w:rPr>
+          <w:rFonts w:ascii="Times New Roman" w:hAnsi="Times New Roman" w:cs="Times New Roman"/>
+          <w:color w:val="000000" w:themeColor="text1"/>
+          <w:sz w:val="20"/>
+          <w:szCs w:val="20"/>
+        </w:rPr>
+        <w:t>Cluster 1</w:t>
+      </w:r>
+    </w:p>
+    <w:p>
+      <w:pPr>
+        <w:widowControl w:val="0"/>
+        <w:autoSpaceDE w:val="0"/>
+        <w:autoSpaceDN w:val="0"/>
+        <w:adjustRightInd w:val="0"/>
+        <w:spacing w:after="0"/>
+        <w:rPr>
+          <w:rFonts w:ascii="Times New Roman" w:hAnsi="Times New Roman" w:cs="Times New Roman"/>
+          <w:color w:val="000000" w:themeColor="text1"/>
+          <w:sz w:val="20"/>
+          <w:szCs w:val="20"/>
+        </w:rPr>
+      </w:pPr>
+      <w:r>
+        <w:rPr>
+          <w:rFonts w:ascii="Times New Roman" w:hAnsi="Times New Roman" w:cs="Times New Roman"/>
+          <w:color w:val="000000" w:themeColor="text1"/>
+          <w:sz w:val="20"/>
+          <w:szCs w:val="20"/>
+        </w:rPr>
+        <w:t>[0.1, 0.1, 0.0, 0.0, 0.0, 0.0, 0.0, 0.0, 0.0, 0.0, 0.0, 0.0, 0.0, 0.0, 0.0, 0.0, 0.0, 0.3, 0.0, 0.0, 0.0, 0.0, 0.0, 0.0, 0.5, 0.0, 0.2, 0.0, 0.0, 0.0, 0.0, 0.0, 0.0, 0.0, 0.0, 0.0, 0.0, 0.0, 0.1, 0.0, 0.0, 0.0, 0.0, 0.0, 0.0, 0.0, 0.0, 0.0, 0.0, 0.5, 0.0, 0.0, 0.0, 0.0, 0.0, 0.2, 0.0, 0.0, 0.0, 0.0, 0.0, 0.0, 0.0, 0.0, 0.0, 0.0, 0.0, 0.0, 0.0, 0.0, 0.0, 0.1, 0.0, 0.0, 0.0, 0.0, 0.0, 0.0, 0.0, 0.0, 0.0, 0.0, 0.0, 0.0, 0.0, 0.0, 0.1, 0.0, 0.0, 0.0, 0.0, 0.0, 0.0, 0.0, 0.0, 0.0, 0.0, 0.2, 0.1, 0.0, 0.0, 0.0, 0.0, 0.0, 0.0, 0.0, 0.0, 0.0, 0.0, 0.0, 0.0, 0.0, 0.0, 0.0, 0.0, 0.0, 0.0, 0.0, 0.0, 0.0, 0.0, 0.0, 0.0, 0.0, 0.0, 0.0, 0.0, 0.0, 0.0, 0.0, 0.0, 0.0, 0.0, 0.0, 0.0, 0.0, 0.0, 0.0, 0.0, 0.0, 0.0, 0.0, 0.0, 0.0, 0.0, 0.0, 0.1, 0.0, 0.1, 0.1, 0.0, 0.0, 0.0, 0.0, 0.0, 0.0, 0.0, 0.0, 0.0, 0.0, 0.0, 0.0, 0.0, 0.6, 0.0, 0.0, 0.0, 0.0, 0.0, 0.0, 0.0, 0.0, 0.0, 0.0, 0.0, 0.0, 0.0, 0.0, 0.0, 0.0, 0.0, 0.0, 0.0, 0.0, 0.0, 0.0, 0.0, 0.6, 0.0, 0.0, 0.0, 0.0, 0.0, 0.0, 0.0, 0.2, 0.0, 0.0, 0.0, 0.0, 0.0, 0.1, 0.0, 0.0, 0.0, 0.0, 0.0, 0.0, 0.0, 0.0, 0.0, 0.0, 0.0, 0.0, 0.0, 0.0, 0.0, 0.0, 0.0, 1.0, 0.1, 0.0, 0.0, 0.0, 0.0, 0.0, 0.0, 0.0, 0.0, 0.0, 0.0, 0.0, 0.0, 0.0, 0.0, 0.0, 0.0, 0.0, 0.0, 0.0, 0.0, 0.1, 0.0, 0.0, 0.0, 0.0, 0.0, 0.2, 0.0, 0.0, 0.0, 0.0, 0.0, 0.0, 0.0, 0.0, 0.7, 0.1, 0.0, 0.0, 0.0, 0.0, 0.0, 0.1, 0.0, 0.0, 0.0, 0.0, 0.0, 0.0, 0.0, 0.1, 0.0, 0.0, 0.0, 0.1, 0.0, 0.0, 0.0, 0.0, 0.0, 0.0, 0.0, 0.0, 0.0, 0.0, 0.0, 0.0, 0.0, 0.0, 0.0, 0.0, 0.5, 0.0, 0.0, 0.0, 0.0, 0.1, 0.0, 0.0, 0.0, 0.0, 0.0, 0.0, 0.0, 0.2, 0.0, 0.3, 0.0, 0.0, 0.0, 0.0, 0.0, 0.0, 0.0, 0.0, 0.0, 0.0, 0.0, 0.1, 0.0, 0.0, 0.0, 0.0, 0.0, 0.0, 0.0, 0.0, 0.0, 0.1, 0.0, 0.0, 0.0, 0.0, 0.0, 0.0, 0.0, 0.0, 0.0, 0.0, 0.0, 0.0, 0.0, 0.0, 0.0, 0.2, 0.0, 0.0, 0.0, 0.0, 0.0, 0.0, 0.0, 0.0, 0.1, 0.0, 0.0, 0.0, 0.1, 0.0, 0.0, 0.0, 0.2, 0.0, 0.0, 0.1, 0.0, 0.0, 0.0, 0.0, 0.0, 0.0, 0.0, 0.0, 0.0, 0.0, 0.1, 0.0, 0.0, 0.0, 0.0, 0.0]</w:t>
+      </w:r>
+    </w:p>
+    <w:p>
+      <w:pPr>
+        <w:widowControl w:val="0"/>
+        <w:autoSpaceDE w:val="0"/>
+        <w:autoSpaceDN w:val="0"/>
+        <w:adjustRightInd w:val="0"/>
+        <w:spacing w:after="0"/>
+        <w:rPr>
+          <w:rFonts w:ascii="Times New Roman" w:hAnsi="Times New Roman" w:cs="Times New Roman"/>
+          <w:color w:val="000000" w:themeColor="text1"/>
+          <w:sz w:val="20"/>
+          <w:szCs w:val="20"/>
+        </w:rPr>
+      </w:pPr>
+      <w:r>
+        <w:rPr>
+          <w:rFonts w:ascii="Times New Roman" w:hAnsi="Times New Roman" w:cs="Times New Roman"/>
+          <w:color w:val="000000" w:themeColor="text1"/>
+          <w:sz w:val="20"/>
+          <w:szCs w:val="20"/>
+        </w:rPr>
+        <w:t>1 -0</w:t>
+      </w:r>
+      <w:proofErr w:type="gramStart"/>
+      <w:r>
+        <w:rPr>
+          <w:rFonts w:ascii="Times New Roman" w:hAnsi="Times New Roman" w:cs="Times New Roman"/>
+          <w:color w:val="000000" w:themeColor="text1"/>
+          <w:sz w:val="20"/>
+          <w:szCs w:val="20"/>
+        </w:rPr>
+        <w:t>.010732984293193717 autonom</w:t>
+      </w:r>
+      <w:proofErr w:type="gramEnd"/>
+      <w:r>
+        <w:rPr>
+          <w:rFonts w:ascii="Times New Roman" w:hAnsi="Times New Roman" w:cs="Times New Roman"/>
+          <w:color w:val="000000" w:themeColor="text1"/>
+          <w:sz w:val="20"/>
+          <w:szCs w:val="20"/>
+        </w:rPr>
+        <w:t xml:space="preserve"> sedan travel type road speed up mile per hour</w:t>
+      </w:r>
+    </w:p>
+    <w:p>
+      <w:pPr>
+        <w:widowControl w:val="0"/>
+        <w:autoSpaceDE w:val="0"/>
+        <w:autoSpaceDN w:val="0"/>
+        <w:adjustRightInd w:val="0"/>
+        <w:spacing w:after="0"/>
+        <w:rPr>
+          <w:rFonts w:ascii="Times New Roman" w:hAnsi="Times New Roman" w:cs="Times New Roman"/>
+          <w:color w:val="000000" w:themeColor="text1"/>
+          <w:sz w:val="20"/>
+          <w:szCs w:val="20"/>
+        </w:rPr>
+      </w:pPr>
+      <w:r>
+        <w:rPr>
+          <w:rFonts w:ascii="Times New Roman" w:hAnsi="Times New Roman" w:cs="Times New Roman"/>
+          <w:color w:val="000000" w:themeColor="text1"/>
+          <w:sz w:val="20"/>
+          <w:szCs w:val="20"/>
+        </w:rPr>
+        <w:t>1 -0.013089005235602094 get car mile per hour kilomet per hour second</w:t>
+      </w:r>
+    </w:p>
+    <w:p>
+      <w:pPr>
+        <w:widowControl w:val="0"/>
+        <w:autoSpaceDE w:val="0"/>
+        <w:autoSpaceDN w:val="0"/>
+        <w:adjustRightInd w:val="0"/>
+        <w:spacing w:after="0"/>
+        <w:rPr>
+          <w:rFonts w:ascii="Times New Roman" w:hAnsi="Times New Roman" w:cs="Times New Roman"/>
+          <w:color w:val="000000" w:themeColor="text1"/>
+          <w:sz w:val="20"/>
+          <w:szCs w:val="20"/>
+        </w:rPr>
+      </w:pPr>
+      <w:r>
+        <w:rPr>
+          <w:rFonts w:ascii="Times New Roman" w:hAnsi="Times New Roman" w:cs="Times New Roman"/>
+          <w:color w:val="000000" w:themeColor="text1"/>
+          <w:sz w:val="20"/>
+          <w:szCs w:val="20"/>
+        </w:rPr>
+        <w:t>1 -0.007853403141361258 road test achiev rang kilomet around mile charg</w:t>
+      </w:r>
+    </w:p>
+    <w:p>
+      <w:pPr>
+        <w:widowControl w:val="0"/>
+        <w:autoSpaceDE w:val="0"/>
+        <w:autoSpaceDN w:val="0"/>
+        <w:adjustRightInd w:val="0"/>
+        <w:spacing w:after="0"/>
+        <w:rPr>
+          <w:rFonts w:ascii="Times New Roman" w:hAnsi="Times New Roman" w:cs="Times New Roman"/>
+          <w:color w:val="000000" w:themeColor="text1"/>
+          <w:sz w:val="20"/>
+          <w:szCs w:val="20"/>
+        </w:rPr>
+      </w:pPr>
+      <w:r>
+        <w:rPr>
+          <w:rFonts w:ascii="Times New Roman" w:hAnsi="Times New Roman" w:cs="Times New Roman"/>
+          <w:color w:val="000000" w:themeColor="text1"/>
+          <w:sz w:val="20"/>
+          <w:szCs w:val="20"/>
+        </w:rPr>
+        <w:t>1 -0</w:t>
+      </w:r>
+      <w:proofErr w:type="gramStart"/>
+      <w:r>
+        <w:rPr>
+          <w:rFonts w:ascii="Times New Roman" w:hAnsi="Times New Roman" w:cs="Times New Roman"/>
+          <w:color w:val="000000" w:themeColor="text1"/>
+          <w:sz w:val="20"/>
+          <w:szCs w:val="20"/>
+        </w:rPr>
+        <w:t>.007329842931937174 car</w:t>
+      </w:r>
+      <w:proofErr w:type="gramEnd"/>
+      <w:r>
+        <w:rPr>
+          <w:rFonts w:ascii="Times New Roman" w:hAnsi="Times New Roman" w:cs="Times New Roman"/>
+          <w:color w:val="000000" w:themeColor="text1"/>
+          <w:sz w:val="20"/>
+          <w:szCs w:val="20"/>
+        </w:rPr>
+        <w:t xml:space="preserve"> go kilomet mile charg up percent befor</w:t>
+      </w:r>
+    </w:p>
+    <w:p>
+      <w:pPr>
+        <w:widowControl w:val="0"/>
+        <w:autoSpaceDE w:val="0"/>
+        <w:autoSpaceDN w:val="0"/>
+        <w:adjustRightInd w:val="0"/>
+        <w:spacing w:after="0"/>
+        <w:rPr>
+          <w:rFonts w:ascii="Times New Roman" w:hAnsi="Times New Roman" w:cs="Times New Roman"/>
+          <w:color w:val="000000" w:themeColor="text1"/>
+          <w:sz w:val="20"/>
+          <w:szCs w:val="20"/>
+        </w:rPr>
+      </w:pPr>
+      <w:r>
+        <w:rPr>
+          <w:rFonts w:ascii="Times New Roman" w:hAnsi="Times New Roman" w:cs="Times New Roman"/>
+          <w:color w:val="000000" w:themeColor="text1"/>
+          <w:sz w:val="20"/>
+          <w:szCs w:val="20"/>
+        </w:rPr>
+        <w:t>1 -0</w:t>
+      </w:r>
+      <w:proofErr w:type="gramStart"/>
+      <w:r>
+        <w:rPr>
+          <w:rFonts w:ascii="Times New Roman" w:hAnsi="Times New Roman" w:cs="Times New Roman"/>
+          <w:color w:val="000000" w:themeColor="text1"/>
+          <w:sz w:val="20"/>
+          <w:szCs w:val="20"/>
+        </w:rPr>
+        <w:t>.014397905759162303 autonom</w:t>
+      </w:r>
+      <w:proofErr w:type="gramEnd"/>
+      <w:r>
+        <w:rPr>
+          <w:rFonts w:ascii="Times New Roman" w:hAnsi="Times New Roman" w:cs="Times New Roman"/>
+          <w:color w:val="000000" w:themeColor="text1"/>
+          <w:sz w:val="20"/>
+          <w:szCs w:val="20"/>
+        </w:rPr>
+        <w:t xml:space="preserve"> sedan lap around kilomet per hour mile per hour</w:t>
+      </w:r>
+    </w:p>
+    <w:p>
+      <w:pPr>
+        <w:widowControl w:val="0"/>
+        <w:autoSpaceDE w:val="0"/>
+        <w:autoSpaceDN w:val="0"/>
+        <w:adjustRightInd w:val="0"/>
+        <w:spacing w:after="0"/>
+        <w:rPr>
+          <w:rFonts w:ascii="Times New Roman" w:hAnsi="Times New Roman" w:cs="Times New Roman"/>
+          <w:color w:val="000000" w:themeColor="text1"/>
+          <w:sz w:val="20"/>
+          <w:szCs w:val="20"/>
+        </w:rPr>
+      </w:pPr>
+      <w:r>
+        <w:rPr>
+          <w:rFonts w:ascii="Times New Roman" w:hAnsi="Times New Roman" w:cs="Times New Roman"/>
+          <w:color w:val="000000" w:themeColor="text1"/>
+          <w:sz w:val="20"/>
+          <w:szCs w:val="20"/>
+        </w:rPr>
+        <w:t>1 -0</w:t>
+      </w:r>
+      <w:proofErr w:type="gramStart"/>
+      <w:r>
+        <w:rPr>
+          <w:rFonts w:ascii="Times New Roman" w:hAnsi="Times New Roman" w:cs="Times New Roman"/>
+          <w:color w:val="000000" w:themeColor="text1"/>
+          <w:sz w:val="20"/>
+          <w:szCs w:val="20"/>
+        </w:rPr>
+        <w:t>.007068062827225132 kilomet</w:t>
+      </w:r>
+      <w:proofErr w:type="gramEnd"/>
+      <w:r>
+        <w:rPr>
+          <w:rFonts w:ascii="Times New Roman" w:hAnsi="Times New Roman" w:cs="Times New Roman"/>
+          <w:color w:val="000000" w:themeColor="text1"/>
+          <w:sz w:val="20"/>
+          <w:szCs w:val="20"/>
+        </w:rPr>
+        <w:t xml:space="preserve"> road limit public us test autonom driven car</w:t>
+      </w:r>
+    </w:p>
+    <w:p>
+      <w:pPr>
+        <w:widowControl w:val="0"/>
+        <w:autoSpaceDE w:val="0"/>
+        <w:autoSpaceDN w:val="0"/>
+        <w:adjustRightInd w:val="0"/>
+        <w:spacing w:after="0"/>
+        <w:rPr>
+          <w:rFonts w:ascii="Times New Roman" w:hAnsi="Times New Roman" w:cs="Times New Roman"/>
+          <w:color w:val="000000" w:themeColor="text1"/>
+          <w:sz w:val="20"/>
+          <w:szCs w:val="20"/>
+        </w:rPr>
+      </w:pPr>
+      <w:r>
+        <w:rPr>
+          <w:rFonts w:ascii="Times New Roman" w:hAnsi="Times New Roman" w:cs="Times New Roman"/>
+          <w:color w:val="000000" w:themeColor="text1"/>
+          <w:sz w:val="20"/>
+          <w:szCs w:val="20"/>
+        </w:rPr>
+        <w:t>1 -0.007068062827225131 complet over autonom drive mile kilomet accidentfre</w:t>
+      </w:r>
+    </w:p>
+    <w:p>
+      <w:pPr>
+        <w:widowControl w:val="0"/>
+        <w:autoSpaceDE w:val="0"/>
+        <w:autoSpaceDN w:val="0"/>
+        <w:adjustRightInd w:val="0"/>
+        <w:spacing w:after="0"/>
+        <w:rPr>
+          <w:rFonts w:ascii="Times New Roman" w:hAnsi="Times New Roman" w:cs="Times New Roman"/>
+          <w:color w:val="000000" w:themeColor="text1"/>
+          <w:sz w:val="20"/>
+          <w:szCs w:val="20"/>
+        </w:rPr>
+      </w:pPr>
+      <w:r>
+        <w:rPr>
+          <w:rFonts w:ascii="Times New Roman" w:hAnsi="Times New Roman" w:cs="Times New Roman"/>
+          <w:color w:val="000000" w:themeColor="text1"/>
+          <w:sz w:val="20"/>
+          <w:szCs w:val="20"/>
+        </w:rPr>
+        <w:t>1 -0</w:t>
+      </w:r>
+      <w:proofErr w:type="gramStart"/>
+      <w:r>
+        <w:rPr>
+          <w:rFonts w:ascii="Times New Roman" w:hAnsi="Times New Roman" w:cs="Times New Roman"/>
+          <w:color w:val="000000" w:themeColor="text1"/>
+          <w:sz w:val="20"/>
+          <w:szCs w:val="20"/>
+        </w:rPr>
+        <w:t>.004712041884816755 car</w:t>
+      </w:r>
+      <w:proofErr w:type="gramEnd"/>
+      <w:r>
+        <w:rPr>
+          <w:rFonts w:ascii="Times New Roman" w:hAnsi="Times New Roman" w:cs="Times New Roman"/>
+          <w:color w:val="000000" w:themeColor="text1"/>
+          <w:sz w:val="20"/>
+          <w:szCs w:val="20"/>
+        </w:rPr>
+        <w:t xml:space="preserve"> autonom deal number situat road</w:t>
+      </w:r>
+    </w:p>
+    <w:p>
+      <w:pPr>
+        <w:widowControl w:val="0"/>
+        <w:autoSpaceDE w:val="0"/>
+        <w:autoSpaceDN w:val="0"/>
+        <w:adjustRightInd w:val="0"/>
+        <w:spacing w:after="0"/>
+        <w:rPr>
+          <w:rFonts w:ascii="Times New Roman" w:hAnsi="Times New Roman" w:cs="Times New Roman"/>
+          <w:color w:val="000000" w:themeColor="text1"/>
+          <w:sz w:val="20"/>
+          <w:szCs w:val="20"/>
+        </w:rPr>
+      </w:pPr>
+      <w:r>
+        <w:rPr>
+          <w:rFonts w:ascii="Times New Roman" w:hAnsi="Times New Roman" w:cs="Times New Roman"/>
+          <w:color w:val="000000" w:themeColor="text1"/>
+          <w:sz w:val="20"/>
+          <w:szCs w:val="20"/>
+        </w:rPr>
+        <w:t>1 -0.009947643979057593 over mile drive averag mile per gallon pound sedan</w:t>
+      </w:r>
+    </w:p>
+    <w:p>
+      <w:pPr>
+        <w:pStyle w:val="NormalWeb"/>
+        <w:rPr>
+          <w:color w:val="000000" w:themeColor="text1"/>
+        </w:rPr>
+      </w:pPr>
+      <w:r>
+        <w:rPr>
+          <w:color w:val="000000" w:themeColor="text1"/>
+        </w:rPr>
+        <w:t>1 -0.014397905759162302 car went round mile road lap minut second averag around mile per hour</w:t>
+      </w:r>
+    </w:p>
+    <w:p>
+      <w:pPr>
+        <w:widowControl w:val="0"/>
+        <w:autoSpaceDE w:val="0"/>
+        <w:autoSpaceDN w:val="0"/>
+        <w:adjustRightInd w:val="0"/>
+        <w:spacing w:after="0"/>
+        <w:rPr>
+          <w:rFonts w:ascii="Times New Roman" w:hAnsi="Times New Roman" w:cs="Times New Roman"/>
+          <w:color w:val="000000" w:themeColor="text1"/>
+          <w:sz w:val="20"/>
+          <w:szCs w:val="20"/>
+        </w:rPr>
+      </w:pPr>
+      <w:r>
+        <w:rPr>
+          <w:rFonts w:ascii="Times New Roman" w:hAnsi="Times New Roman" w:cs="Times New Roman"/>
+          <w:color w:val="000000" w:themeColor="text1"/>
+          <w:sz w:val="20"/>
+          <w:szCs w:val="20"/>
+        </w:rPr>
+        <w:t>Cluster 2</w:t>
+      </w:r>
+    </w:p>
+    <w:p>
+      <w:pPr>
+        <w:widowControl w:val="0"/>
+        <w:autoSpaceDE w:val="0"/>
+        <w:autoSpaceDN w:val="0"/>
+        <w:adjustRightInd w:val="0"/>
+        <w:spacing w:after="0"/>
+        <w:rPr>
+          <w:rFonts w:ascii="Times New Roman" w:hAnsi="Times New Roman" w:cs="Times New Roman"/>
+          <w:color w:val="000000" w:themeColor="text1"/>
+          <w:sz w:val="20"/>
+          <w:szCs w:val="20"/>
+        </w:rPr>
+      </w:pPr>
+      <w:r>
+        <w:rPr>
+          <w:rFonts w:ascii="Times New Roman" w:hAnsi="Times New Roman" w:cs="Times New Roman"/>
+          <w:color w:val="000000" w:themeColor="text1"/>
+          <w:sz w:val="20"/>
+          <w:szCs w:val="20"/>
+        </w:rPr>
+        <w:t>[0.0, 0.0, 0.0, 0.0, 0.0, 0.0, 0.0, 0.1111111111111111, 0.0, 0.1111111111111111, 0.0, 0.0, 0.0, 0.0, 0.0, 0.0, 0.0, 0.1111111111111111, 0.0, 0.7777777777777778, 0.1111111111111111, 0.1111111111111111, 0.0, 0.1111111111111111, 0.0, 0.0, 0.0, 0.1111111111111111, 0.0, 0.0, 0.0, 0.1111111111111111, 0.0, 0.1111111111111111, 0.0, 0.0, 0.0, 0.1111111111111111, 0.0, 0.0, 0.0, 0.0, 0.1111111111111111, 0.1111111111111111, 0.0, 0.0, 0.1111111111111111, 0.0, 0.0, 0.0, 0.0, 0.0, 0.1111111111111111, 0.0, 0.1111111111111111, 0.0, 0.0, 0.0, 0.0, 0.0, 0.0, 0.0, 0.0, 0.0, 0.1111111111111111, 0.1111111111111111, 0.2222222222222222, 0.0, 0.0, 0.1111111111111111, 0.0, 0.0, 0.3333333333333333, 0.0, 0.0, 0.0, 0.0, 0.0, 0.0, 0.0, 0.0, 0.1111111111111111, 0.0, 0.0, 0.0, 0.0, 0.0, 0.0, 0.1111111111111111, 0.0, 0.0, 0.1111111111111111, 0.0, 0.0, 0.0, 0.1111111111111111, 0.0, 0.0, 0.0, 0.0, 0.0, 0.0, 0.1111111111111111, 0.0, 0.0, 0.0, 0.1111111111111111, 0.0, 0.1111111111111111, 0.0, 0.0, 0.0, 0.0, 0.1111111111111111, 0.0, 0.1111111111111111, 0.0, 0.1111111111111111, 0.1111111111111111, 0.1111111111111111, 0.0, 0.1111111111111111, 0.0, 0.0, 0.1111111111111111, 0.0, 0.1111111111111111, 0.0, 0.0, 0.0, 0.0, 0.1111111111111111, 0.0, 0.0, 0.0, 0.0, 0.0, 0.0, 0.0, 0.0, 0.3333333333333333, 0.1111111111111111, 0.0, 0.1111111111111111, 0.0, 0.0, 0.0, 0.1111111111111111, 0.0, 0.0, 0.1111111111111111, 0.0, 0.1111111111111111, 0.0, 0.0, 0.1111111111111111, 0.1111111111111111, 0.0, 0.0, 0.0, 0.0, 0.0, 0.0, 0.0, 0.0, 0.2222222222222222, 0.0, 0.0, 0.0, 0.0, 0.1111111111111111, 0.1111111111111111, 0.0, 0.0, 0.1111111111111111, 0.0, 0.0, 1.3333333333333333, 0.0, 0.0, 0.0, 0.1111111111111111, 0.1111111111111111, 0.0, 0.0, 0.0, 0.1111111111111111, 0.0, 0.0, 0.1111111111111111, 0.1111111111111111, 0.2222222222222222, 0.2222222222222222, 0.1111111111111111, 0.1111111111111111, 0.0, 0.0, 0.0, 0.2222222222222222, 0.5555555555555556, 0.0, 0.0, 0.1111111111111111, 0.1111111111111111, 0.0, 0.0, 0.1111111111111111, 0.0, 0.0, 0.7777777777777778, 0.0, 0.0, 0.0, 0.1111111111111111, 0.0, 0.0, 0.1111111111111111, 0.1111111111111111, 0.0, 0.0, 0.0, 0.0, 0.0, 0.0, 0.0, 0.0, 0.0, 0.1111111111111111, 0.1111111111111111, 0.0, 0.0, 0.1111111111111111, 0.0, 0.0, 0.0, 0.0, 0.0, 0.0, 0.0, 0.0, 0.1111111111111111, 0.0, 0.1111111111111111, 0.0, 0.0, 0.1111111111111111, 0.0, 0.0, 0.0, 0.0, 0.0, 0.1111111111111111, 0.0, 0.0, 0.0, 0.0, 0.0, 0.0, 0.0, 0.0, 0.0, 0.0, 0.1111111111111111, 0.0, 0.1111111111111111, 0.0, 0.0, 0.0, 0.0, 0.2222222222222222, 0.0, 0.0, 0.0, 0.0, 0.2222222222222222, 0.0, 0.1111111111111111, 0.0, 0.1111111111111111, 0.1111111111111111, 0.1111111111111111, 0.1111111111111111, 0.0, 0.0, 0.0, 0.0, 0.0, 0.0, 0.0, 0.0, 0.0, 0.0, 0.0, 0.0, 0.0, 0.0, 0.1111111111111111, 0.0, 0.0, 0.0, 0.0, 0.0, 0.0, 0.0, 0.0, 0.0, 0.0, 0.0, 0.1111111111111111, 0.0, 0.1111111111111111, 0.2222222222222222, 0.1111111111111111, 0.1111111111111111, 0.0, 0.0, 0.0, 0.0, 0.1111111111111111, 0.0, 0.0, 0.0, 0.0, 0.0, 0.0, 0.0, 0.1111111111111111, 0.0, 0.0, 0.0, 0.1111111111111111, 0.1111111111111111, 0.0, 0.0, 0.1111111111111111, 0.0, 0.1111111111111111, 0.0, 0.0, 0.1111111111111111, 0.1111111111111111, 0.0, 0.0, 0.0, 0.1111111111111111, 0.0, 0.1111111111111111, 0.1111111111111111, 0.0, 0.0, 0.2222222222222222, 0.1111111111111111, 0.1111111111111111, 0.1111111111111111, 0.0, 0.0, 0.0, 0.1111111111111111, 0.0, 0.2222222222222222, 0.0, 0.0, 0.0, 0.0, 0.0, 0.0, 0.0, 0.0, 0.0, 0.0, 0.0, 0.1111111111111111, 0.2222222222222222, 0.0, 0.1111111111111111, 0.0, 0.0, 0.0, 0.0, 0.1111111111111111, 0.1111111111111111, 0.1111111111111111]</w:t>
+      </w:r>
+    </w:p>
+    <w:p>
+      <w:pPr>
+        <w:widowControl w:val="0"/>
+        <w:autoSpaceDE w:val="0"/>
+        <w:autoSpaceDN w:val="0"/>
+        <w:adjustRightInd w:val="0"/>
+        <w:spacing w:after="0"/>
+        <w:rPr>
+          <w:rFonts w:ascii="Times New Roman" w:hAnsi="Times New Roman" w:cs="Times New Roman"/>
+          <w:color w:val="000000" w:themeColor="text1"/>
+          <w:sz w:val="20"/>
+          <w:szCs w:val="20"/>
+        </w:rPr>
+      </w:pPr>
+      <w:r>
+        <w:rPr>
+          <w:rFonts w:ascii="Times New Roman" w:hAnsi="Times New Roman" w:cs="Times New Roman"/>
+          <w:color w:val="000000" w:themeColor="text1"/>
+          <w:sz w:val="20"/>
+          <w:szCs w:val="20"/>
+        </w:rPr>
+        <w:t>2 -0.013379872018615468 futur machin learn rai kurzweil predict year awai singular selfimprov artifici superintellig far exce human intellig</w:t>
+      </w:r>
+    </w:p>
+    <w:p>
+      <w:pPr>
+        <w:widowControl w:val="0"/>
+        <w:autoSpaceDE w:val="0"/>
+        <w:autoSpaceDN w:val="0"/>
+        <w:adjustRightInd w:val="0"/>
+        <w:spacing w:after="0"/>
+        <w:rPr>
+          <w:rFonts w:ascii="Times New Roman" w:hAnsi="Times New Roman" w:cs="Times New Roman"/>
+          <w:color w:val="000000" w:themeColor="text1"/>
+          <w:sz w:val="20"/>
+          <w:szCs w:val="20"/>
+        </w:rPr>
+      </w:pPr>
+      <w:r>
+        <w:rPr>
+          <w:rFonts w:ascii="Times New Roman" w:hAnsi="Times New Roman" w:cs="Times New Roman"/>
+          <w:color w:val="000000" w:themeColor="text1"/>
+          <w:sz w:val="20"/>
+          <w:szCs w:val="20"/>
+        </w:rPr>
+        <w:t>2 -0</w:t>
+      </w:r>
+      <w:proofErr w:type="gramStart"/>
+      <w:r>
+        <w:rPr>
+          <w:rFonts w:ascii="Times New Roman" w:hAnsi="Times New Roman" w:cs="Times New Roman"/>
+          <w:color w:val="000000" w:themeColor="text1"/>
+          <w:sz w:val="20"/>
+          <w:szCs w:val="20"/>
+        </w:rPr>
+        <w:t>.01221640488656195 musk</w:t>
+      </w:r>
+      <w:proofErr w:type="gramEnd"/>
+      <w:r>
+        <w:rPr>
+          <w:rFonts w:ascii="Times New Roman" w:hAnsi="Times New Roman" w:cs="Times New Roman"/>
+          <w:color w:val="000000" w:themeColor="text1"/>
+          <w:sz w:val="20"/>
+          <w:szCs w:val="20"/>
+        </w:rPr>
+        <w:t xml:space="preserve"> wai escap human obsolesc have sort merger biolog intellig machin intellig</w:t>
+      </w:r>
+    </w:p>
+    <w:p>
+      <w:pPr>
+        <w:widowControl w:val="0"/>
+        <w:autoSpaceDE w:val="0"/>
+        <w:autoSpaceDN w:val="0"/>
+        <w:adjustRightInd w:val="0"/>
+        <w:spacing w:after="0"/>
+        <w:rPr>
+          <w:rFonts w:ascii="Times New Roman" w:hAnsi="Times New Roman" w:cs="Times New Roman"/>
+          <w:color w:val="000000" w:themeColor="text1"/>
+          <w:sz w:val="20"/>
+          <w:szCs w:val="20"/>
+        </w:rPr>
+      </w:pPr>
+      <w:r>
+        <w:rPr>
+          <w:rFonts w:ascii="Times New Roman" w:hAnsi="Times New Roman" w:cs="Times New Roman"/>
+          <w:color w:val="000000" w:themeColor="text1"/>
+          <w:sz w:val="20"/>
+          <w:szCs w:val="20"/>
+        </w:rPr>
+        <w:t>2 -0.020069808027923207 artifici intellig possibl lead intellig machin machin learn intellig necessarili lead sentienc</w:t>
+      </w:r>
+    </w:p>
+    <w:p>
+      <w:pPr>
+        <w:widowControl w:val="0"/>
+        <w:autoSpaceDE w:val="0"/>
+        <w:autoSpaceDN w:val="0"/>
+        <w:adjustRightInd w:val="0"/>
+        <w:spacing w:after="0"/>
+        <w:rPr>
+          <w:rFonts w:ascii="Times New Roman" w:hAnsi="Times New Roman" w:cs="Times New Roman"/>
+          <w:color w:val="000000" w:themeColor="text1"/>
+          <w:sz w:val="20"/>
+          <w:szCs w:val="20"/>
+        </w:rPr>
+      </w:pPr>
+      <w:r>
+        <w:rPr>
+          <w:rFonts w:ascii="Times New Roman" w:hAnsi="Times New Roman" w:cs="Times New Roman"/>
+          <w:color w:val="000000" w:themeColor="text1"/>
+          <w:sz w:val="20"/>
+          <w:szCs w:val="20"/>
+        </w:rPr>
+        <w:t>2 -0.011634671320535193 artifici intellig combin two paradigm everyth know realiti come wai sens knowledg come experi via five sens</w:t>
+      </w:r>
+    </w:p>
+    <w:p>
+      <w:pPr>
+        <w:widowControl w:val="0"/>
+        <w:autoSpaceDE w:val="0"/>
+        <w:autoSpaceDN w:val="0"/>
+        <w:adjustRightInd w:val="0"/>
+        <w:spacing w:after="0"/>
+        <w:rPr>
+          <w:rFonts w:ascii="Times New Roman" w:hAnsi="Times New Roman" w:cs="Times New Roman"/>
+          <w:color w:val="000000" w:themeColor="text1"/>
+          <w:sz w:val="20"/>
+          <w:szCs w:val="20"/>
+        </w:rPr>
+      </w:pPr>
+      <w:r>
+        <w:rPr>
+          <w:rFonts w:ascii="Times New Roman" w:hAnsi="Times New Roman" w:cs="Times New Roman"/>
+          <w:color w:val="000000" w:themeColor="text1"/>
+          <w:sz w:val="20"/>
+          <w:szCs w:val="20"/>
+        </w:rPr>
+        <w:t>2 -0</w:t>
+      </w:r>
+      <w:proofErr w:type="gramStart"/>
+      <w:r>
+        <w:rPr>
+          <w:rFonts w:ascii="Times New Roman" w:hAnsi="Times New Roman" w:cs="Times New Roman"/>
+          <w:color w:val="000000" w:themeColor="text1"/>
+          <w:sz w:val="20"/>
+          <w:szCs w:val="20"/>
+        </w:rPr>
+        <w:t>.008144269924374638 john</w:t>
+      </w:r>
+      <w:proofErr w:type="gramEnd"/>
+      <w:r>
+        <w:rPr>
+          <w:rFonts w:ascii="Times New Roman" w:hAnsi="Times New Roman" w:cs="Times New Roman"/>
+          <w:color w:val="000000" w:themeColor="text1"/>
+          <w:sz w:val="20"/>
+          <w:szCs w:val="20"/>
+        </w:rPr>
+        <w:t xml:space="preserve"> mccarthi inventor program languag lisp coin term artifici intellig</w:t>
+      </w:r>
+    </w:p>
+    <w:p>
+      <w:pPr>
+        <w:widowControl w:val="0"/>
+        <w:autoSpaceDE w:val="0"/>
+        <w:autoSpaceDN w:val="0"/>
+        <w:adjustRightInd w:val="0"/>
+        <w:spacing w:after="0"/>
+        <w:rPr>
+          <w:rFonts w:ascii="Times New Roman" w:hAnsi="Times New Roman" w:cs="Times New Roman"/>
+          <w:color w:val="000000" w:themeColor="text1"/>
+          <w:sz w:val="20"/>
+          <w:szCs w:val="20"/>
+        </w:rPr>
+      </w:pPr>
+      <w:r>
+        <w:rPr>
+          <w:rFonts w:ascii="Times New Roman" w:hAnsi="Times New Roman" w:cs="Times New Roman"/>
+          <w:color w:val="000000" w:themeColor="text1"/>
+          <w:sz w:val="20"/>
+          <w:szCs w:val="20"/>
+        </w:rPr>
+        <w:t>2 -0.013089005235602092 gener artifici intellig involv selfawar comput program engag commonsens reason learn attain knowledg multipl domain feel express understand emot</w:t>
+      </w:r>
+    </w:p>
+    <w:p>
+      <w:pPr>
+        <w:widowControl w:val="0"/>
+        <w:autoSpaceDE w:val="0"/>
+        <w:autoSpaceDN w:val="0"/>
+        <w:adjustRightInd w:val="0"/>
+        <w:spacing w:after="0"/>
+        <w:rPr>
+          <w:rFonts w:ascii="Times New Roman" w:hAnsi="Times New Roman" w:cs="Times New Roman"/>
+          <w:color w:val="000000" w:themeColor="text1"/>
+          <w:sz w:val="20"/>
+          <w:szCs w:val="20"/>
+        </w:rPr>
+      </w:pPr>
+      <w:r>
+        <w:rPr>
+          <w:rFonts w:ascii="Times New Roman" w:hAnsi="Times New Roman" w:cs="Times New Roman"/>
+          <w:color w:val="000000" w:themeColor="text1"/>
+          <w:sz w:val="20"/>
+          <w:szCs w:val="20"/>
+        </w:rPr>
+        <w:t xml:space="preserve">2 -0.009016870273414777 rai kurzweil author book </w:t>
+      </w:r>
+      <w:proofErr w:type="gramStart"/>
+      <w:r>
+        <w:rPr>
+          <w:rFonts w:ascii="Times New Roman" w:hAnsi="Times New Roman" w:cs="Times New Roman"/>
+          <w:color w:val="000000" w:themeColor="text1"/>
+          <w:sz w:val="20"/>
+          <w:szCs w:val="20"/>
+        </w:rPr>
+        <w:t>ag</w:t>
+      </w:r>
+      <w:proofErr w:type="gramEnd"/>
+      <w:r>
+        <w:rPr>
+          <w:rFonts w:ascii="Times New Roman" w:hAnsi="Times New Roman" w:cs="Times New Roman"/>
+          <w:color w:val="000000" w:themeColor="text1"/>
+          <w:sz w:val="20"/>
+          <w:szCs w:val="20"/>
+        </w:rPr>
+        <w:t xml:space="preserve"> spiritu machin describ intellig spread throughout cosmo</w:t>
+      </w:r>
+    </w:p>
+    <w:p>
+      <w:pPr>
+        <w:widowControl w:val="0"/>
+        <w:autoSpaceDE w:val="0"/>
+        <w:autoSpaceDN w:val="0"/>
+        <w:adjustRightInd w:val="0"/>
+        <w:spacing w:after="0"/>
+        <w:rPr>
+          <w:rFonts w:ascii="Times New Roman" w:hAnsi="Times New Roman" w:cs="Times New Roman"/>
+          <w:color w:val="000000" w:themeColor="text1"/>
+          <w:sz w:val="20"/>
+          <w:szCs w:val="20"/>
+        </w:rPr>
+      </w:pPr>
+      <w:r>
+        <w:rPr>
+          <w:rFonts w:ascii="Times New Roman" w:hAnsi="Times New Roman" w:cs="Times New Roman"/>
+          <w:color w:val="000000" w:themeColor="text1"/>
+          <w:sz w:val="20"/>
+          <w:szCs w:val="20"/>
+        </w:rPr>
+        <w:t>2 -0.020069808027923196 recent artifici intellig work fundament techniqu deep learn lai groundwork comput automat through machin learn increas understand world around themtwo bedroom bathroom townhous central heat air water trash sewag includ live room eat kitchen</w:t>
+      </w:r>
+    </w:p>
+    <w:p>
+      <w:pPr>
+        <w:widowControl w:val="0"/>
+        <w:autoSpaceDE w:val="0"/>
+        <w:autoSpaceDN w:val="0"/>
+        <w:adjustRightInd w:val="0"/>
+        <w:spacing w:after="0"/>
+        <w:rPr>
+          <w:rFonts w:ascii="Times New Roman" w:hAnsi="Times New Roman" w:cs="Times New Roman"/>
+          <w:color w:val="000000" w:themeColor="text1"/>
+          <w:sz w:val="20"/>
+          <w:szCs w:val="20"/>
+        </w:rPr>
+      </w:pPr>
+      <w:r>
+        <w:rPr>
+          <w:rFonts w:ascii="Times New Roman" w:hAnsi="Times New Roman" w:cs="Times New Roman"/>
+          <w:color w:val="000000" w:themeColor="text1"/>
+          <w:sz w:val="20"/>
+          <w:szCs w:val="20"/>
+        </w:rPr>
+        <w:t>2 -0.015997673065735882 exampl machin calcul basic function recogn text through method such optim charact recognit longer artifici intellig function now taken grant inher comput function</w:t>
+      </w:r>
+    </w:p>
+    <w:p>
+      <w:pPr>
+        <w:widowControl w:val="0"/>
+        <w:autoSpaceDE w:val="0"/>
+        <w:autoSpaceDN w:val="0"/>
+        <w:adjustRightInd w:val="0"/>
+        <w:spacing w:after="0"/>
+        <w:rPr>
+          <w:rFonts w:ascii="Times New Roman" w:hAnsi="Times New Roman" w:cs="Times New Roman"/>
+          <w:color w:val="000000" w:themeColor="text1"/>
+          <w:sz w:val="20"/>
+          <w:szCs w:val="20"/>
+        </w:rPr>
+      </w:pPr>
+    </w:p>
+    <w:p>
+      <w:pPr>
+        <w:widowControl w:val="0"/>
+        <w:autoSpaceDE w:val="0"/>
+        <w:autoSpaceDN w:val="0"/>
+        <w:adjustRightInd w:val="0"/>
+        <w:spacing w:after="0"/>
+        <w:rPr>
+          <w:rFonts w:ascii="Times New Roman" w:hAnsi="Times New Roman" w:cs="Times New Roman"/>
+          <w:color w:val="000000" w:themeColor="text1"/>
+          <w:sz w:val="20"/>
+          <w:szCs w:val="20"/>
+        </w:rPr>
+      </w:pPr>
+      <w:r>
+        <w:rPr>
+          <w:rFonts w:ascii="Times New Roman" w:hAnsi="Times New Roman" w:cs="Times New Roman"/>
+          <w:color w:val="000000" w:themeColor="text1"/>
+          <w:sz w:val="20"/>
+          <w:szCs w:val="20"/>
+        </w:rPr>
+        <w:t>Cluster 3</w:t>
+      </w:r>
+    </w:p>
+    <w:p>
+      <w:pPr>
+        <w:widowControl w:val="0"/>
+        <w:autoSpaceDE w:val="0"/>
+        <w:autoSpaceDN w:val="0"/>
+        <w:adjustRightInd w:val="0"/>
+        <w:spacing w:after="0"/>
+        <w:rPr>
+          <w:rFonts w:ascii="Times New Roman" w:hAnsi="Times New Roman" w:cs="Times New Roman"/>
+          <w:color w:val="000000" w:themeColor="text1"/>
+          <w:sz w:val="20"/>
+          <w:szCs w:val="20"/>
+        </w:rPr>
+      </w:pPr>
+      <w:r>
+        <w:rPr>
+          <w:rFonts w:ascii="Times New Roman" w:hAnsi="Times New Roman" w:cs="Times New Roman"/>
+          <w:color w:val="000000" w:themeColor="text1"/>
+          <w:sz w:val="20"/>
+          <w:szCs w:val="20"/>
+        </w:rPr>
+        <w:t>[0.0, 0.0, 0.0, 0.0, 0.0, 0.0, 0.0, 0.0, 0.0, 0.0, 0.0, 0.0, 0.0, 0.0, 0.0, 0.0, 0.0, 0.0, 0.0, 0.0, 0.0, 0.0, 0.0, 0.0, 0.0, 0.0, 0.0, 0.0, 0.0, 0.0, 0.125, 0.0, 0.375, 0.125, 0.0, 0.0, 0.125, 1.375, 0.0, 0.0, 0.0, 0.0, 0.0, 0.0, 0.0, 0.0, 0.0, 0.125, 0.0, 0.0, 0.0, 0.0, 0.0, 0.25, 0.0, 0.0, 0.0, 0.125, 0.125, 0.0, 0.125, 0.125, 0.0, 0.0, 0.0, 0.0, 0.125, 0.0, 0.125, 0.0, 0.0, 0.0, 0.0, 0.0, 0.0, 0.0, 0.125, 0.0, 0.0, 0.0, 0.125, 0.0, 0.125, 0.0, 0.0, 0.0, 0.0, 0.0, 0.0, 0.0, 0.0, 0.0, 0.0, 0.125, 0.0, 0.0, 0.125, 0.0, 0.0, 0.125, 0.125, 0.0, 0.125, 0.0, 0.0, 0.0, 0.0, 0.0, 0.0, 0.0, 0.125, 0.0, 0.0, 0.0, 0.0, 0.0, 0.0, 0.0, 0.0, 0.0, 0.0, 0.0, 0.0, 0.125, 0.0, 0.0, 0.0, 0.0, 0.0, 0.0, 0.125, 0.0, 0.0, 0.0, 0.125, 0.0, 0.0, 0.125, 0.0, 0.125, 0.0, 0.0, 0.0, 0.0, 0.0, 0.0, 0.0, 0.0, 0.0, 0.0, 0.0, 0.0, 0.0, 0.0, 0.0, 0.0, 0.0, 0.0, 0.0, 0.0, 0.0, 0.0, 0.5, 0.0, 0.125, 0.0, 0.0, 0.0, 0.0, 0.0, 0.0, 0.0, 0.125, 0.0, 0.0, 0.0, 0.0, 0.0, 0.125, 0.0, 0.0, 0.0, 0.0, 0.0, 0.0, 0.125, 0.0, 0.0, 0.125, 0.125, 0.0, 0.0, 0.0, 0.0, 0.0, 0.0, 0.5, 0.125, 0.0, 0.0, 0.0, 0.0, 0.0, 0.25, 0.125, 0.0, 0.0, 0.0, 0.0, 0.0, 0.125, 0.0, 0.125, 0.0, 0.0, 0.0, 0.0, 0.0, 0.0, 0.0, 0.0, 0.0, 0.0, 0.0, 0.0, 0.0, 0.0, 0.0, 0.0, 0.0, 0.125, 0.0, 0.0, 0.0, 0.0, 0.125, 0.125, 0.0, 0.0, 0.0, 0.0, 0.0, 0.0, 0.375, 0.0, 0.0, 0.0, 0.0, 0.0, 0.0, 0.125, 0.0, 0.0, 0.0, 0.0, 0.0, 0.0, 0.0, 0.375, 0.0, 0.0, 0.0, 0.0, 0.0, 0.0, 0.0, 0.0, 0.0, 0.0, 0.0, 0.0, 0.0, 0.125, 0.0, 0.0, 0.0, 0.0, 0.0, 0.0, 0.0, 0.0, 0.0, 0.125, 0.0, 0.125, 0.0, 0.125, 0.0, 0.0, 0.0, 0.0, 0.0, 0.0, 0.0, 0.0, 0.0, 0.375, 0.0, 0.125, 0.125, 0.0, 0.0, 0.0, 0.0, 0.0, 0.0, 0.0, 0.0, 0.0, 0.0, 0.0, 0.0, 0.0, 0.0, 0.0, 0.0, 0.0, 0.125, 0.0, 0.0, 0.5, 0.0, 0.25, 0.0, 0.125, 0.125, 0.0, 0.0, 0.0, 0.0, 0.0, 0.0, 0.125, 0.0, 0.0, 0.125, 0.0, 0.0, 0.0, 0.0, 0.0, 0.0, 0.0, 0.0, 0.0, 0.0, 0.0, 0.0, 0.0, 0.0, 0.0, 0.0, 0.0, 0.0, 0.0, 0.0, 0.0, 0.0, 0.0, 0.0, 0.125, 0.0, 0.0, 0.0, 0.125, 0.25, 0.125, 0.0, 0.0, 0.0, 0.125, 0.0, 0.0, 0.125, 0.0, 0.125, 0.0, 0.125, 0.0, 0.0, 0.0, 0.0]</w:t>
+      </w:r>
+    </w:p>
+    <w:p>
+      <w:pPr>
+        <w:widowControl w:val="0"/>
+        <w:autoSpaceDE w:val="0"/>
+        <w:autoSpaceDN w:val="0"/>
+        <w:adjustRightInd w:val="0"/>
+        <w:spacing w:after="0"/>
+        <w:rPr>
+          <w:rFonts w:ascii="Times New Roman" w:hAnsi="Times New Roman" w:cs="Times New Roman"/>
+          <w:color w:val="000000" w:themeColor="text1"/>
+          <w:sz w:val="20"/>
+          <w:szCs w:val="20"/>
+        </w:rPr>
+      </w:pPr>
+      <w:r>
+        <w:rPr>
+          <w:rFonts w:ascii="Times New Roman" w:hAnsi="Times New Roman" w:cs="Times New Roman"/>
+          <w:color w:val="000000" w:themeColor="text1"/>
+          <w:sz w:val="20"/>
+          <w:szCs w:val="20"/>
+        </w:rPr>
+        <w:t>3 -0.013416230366492147 newli remodel home rent bedroom bath live room larg eat kitchen full size util room</w:t>
+      </w:r>
+    </w:p>
+    <w:p>
+      <w:pPr>
+        <w:widowControl w:val="0"/>
+        <w:autoSpaceDE w:val="0"/>
+        <w:autoSpaceDN w:val="0"/>
+        <w:adjustRightInd w:val="0"/>
+        <w:spacing w:after="0"/>
+        <w:rPr>
+          <w:rFonts w:ascii="Times New Roman" w:hAnsi="Times New Roman" w:cs="Times New Roman"/>
+          <w:color w:val="000000" w:themeColor="text1"/>
+          <w:sz w:val="20"/>
+          <w:szCs w:val="20"/>
+        </w:rPr>
+      </w:pPr>
+      <w:r>
+        <w:rPr>
+          <w:rFonts w:ascii="Times New Roman" w:hAnsi="Times New Roman" w:cs="Times New Roman"/>
+          <w:color w:val="000000" w:themeColor="text1"/>
+          <w:sz w:val="20"/>
+          <w:szCs w:val="20"/>
+        </w:rPr>
+        <w:t>3 -0</w:t>
+      </w:r>
+      <w:proofErr w:type="gramStart"/>
+      <w:r>
+        <w:rPr>
+          <w:rFonts w:ascii="Times New Roman" w:hAnsi="Times New Roman" w:cs="Times New Roman"/>
+          <w:color w:val="000000" w:themeColor="text1"/>
+          <w:sz w:val="20"/>
+          <w:szCs w:val="20"/>
+        </w:rPr>
+        <w:t>.009162303664921465 entir</w:t>
+      </w:r>
+      <w:proofErr w:type="gramEnd"/>
+      <w:r>
+        <w:rPr>
+          <w:rFonts w:ascii="Times New Roman" w:hAnsi="Times New Roman" w:cs="Times New Roman"/>
+          <w:color w:val="000000" w:themeColor="text1"/>
+          <w:sz w:val="20"/>
+          <w:szCs w:val="20"/>
+        </w:rPr>
+        <w:t xml:space="preserve"> interior home freshli paint larg live room bedroom</w:t>
+      </w:r>
+    </w:p>
+    <w:p>
+      <w:pPr>
+        <w:widowControl w:val="0"/>
+        <w:autoSpaceDE w:val="0"/>
+        <w:autoSpaceDN w:val="0"/>
+        <w:adjustRightInd w:val="0"/>
+        <w:spacing w:after="0"/>
+        <w:rPr>
+          <w:rFonts w:ascii="Times New Roman" w:hAnsi="Times New Roman" w:cs="Times New Roman"/>
+          <w:color w:val="000000" w:themeColor="text1"/>
+          <w:sz w:val="20"/>
+          <w:szCs w:val="20"/>
+        </w:rPr>
+      </w:pPr>
+      <w:r>
+        <w:rPr>
+          <w:rFonts w:ascii="Times New Roman" w:hAnsi="Times New Roman" w:cs="Times New Roman"/>
+          <w:color w:val="000000" w:themeColor="text1"/>
+          <w:sz w:val="20"/>
+          <w:szCs w:val="20"/>
+        </w:rPr>
+        <w:t>3 -0.008507853403141362 four bedroom bath row hous home come washer dryer finish basement</w:t>
+      </w:r>
+    </w:p>
+    <w:p>
+      <w:pPr>
+        <w:widowControl w:val="0"/>
+        <w:autoSpaceDE w:val="0"/>
+        <w:autoSpaceDN w:val="0"/>
+        <w:adjustRightInd w:val="0"/>
+        <w:spacing w:after="0"/>
+        <w:rPr>
+          <w:rFonts w:ascii="Times New Roman" w:hAnsi="Times New Roman" w:cs="Times New Roman"/>
+          <w:color w:val="000000" w:themeColor="text1"/>
+          <w:sz w:val="20"/>
+          <w:szCs w:val="20"/>
+        </w:rPr>
+      </w:pPr>
+      <w:r>
+        <w:rPr>
+          <w:rFonts w:ascii="Times New Roman" w:hAnsi="Times New Roman" w:cs="Times New Roman"/>
+          <w:color w:val="000000" w:themeColor="text1"/>
+          <w:sz w:val="20"/>
+          <w:szCs w:val="20"/>
+        </w:rPr>
+        <w:t>3 -0.016361256544502618 on bedroom larg suit king size bed on veri nice size bedroom queen size</w:t>
+      </w:r>
+    </w:p>
+    <w:p>
+      <w:pPr>
+        <w:widowControl w:val="0"/>
+        <w:autoSpaceDE w:val="0"/>
+        <w:autoSpaceDN w:val="0"/>
+        <w:adjustRightInd w:val="0"/>
+        <w:spacing w:after="0"/>
+        <w:rPr>
+          <w:rFonts w:ascii="Times New Roman" w:hAnsi="Times New Roman" w:cs="Times New Roman"/>
+          <w:color w:val="000000" w:themeColor="text1"/>
+          <w:sz w:val="20"/>
+          <w:szCs w:val="20"/>
+        </w:rPr>
+      </w:pPr>
+      <w:r>
+        <w:rPr>
+          <w:rFonts w:ascii="Times New Roman" w:hAnsi="Times New Roman" w:cs="Times New Roman"/>
+          <w:color w:val="000000" w:themeColor="text1"/>
+          <w:sz w:val="20"/>
+          <w:szCs w:val="20"/>
+        </w:rPr>
+        <w:t>3 -0</w:t>
+      </w:r>
+      <w:proofErr w:type="gramStart"/>
+      <w:r>
+        <w:rPr>
+          <w:rFonts w:ascii="Times New Roman" w:hAnsi="Times New Roman" w:cs="Times New Roman"/>
+          <w:color w:val="000000" w:themeColor="text1"/>
+          <w:sz w:val="20"/>
+          <w:szCs w:val="20"/>
+        </w:rPr>
+        <w:t>.008180628272251309 singl</w:t>
+      </w:r>
+      <w:proofErr w:type="gramEnd"/>
+      <w:r>
+        <w:rPr>
+          <w:rFonts w:ascii="Times New Roman" w:hAnsi="Times New Roman" w:cs="Times New Roman"/>
+          <w:color w:val="000000" w:themeColor="text1"/>
+          <w:sz w:val="20"/>
+          <w:szCs w:val="20"/>
+        </w:rPr>
+        <w:t xml:space="preserve"> famili home bedroom bath conveni locat near major rout</w:t>
+      </w:r>
+    </w:p>
+    <w:p>
+      <w:pPr>
+        <w:widowControl w:val="0"/>
+        <w:autoSpaceDE w:val="0"/>
+        <w:autoSpaceDN w:val="0"/>
+        <w:adjustRightInd w:val="0"/>
+        <w:spacing w:after="0"/>
+        <w:rPr>
+          <w:rFonts w:ascii="Times New Roman" w:hAnsi="Times New Roman" w:cs="Times New Roman"/>
+          <w:color w:val="000000" w:themeColor="text1"/>
+          <w:sz w:val="20"/>
+          <w:szCs w:val="20"/>
+        </w:rPr>
+      </w:pPr>
+      <w:r>
+        <w:rPr>
+          <w:rFonts w:ascii="Times New Roman" w:hAnsi="Times New Roman" w:cs="Times New Roman"/>
+          <w:color w:val="000000" w:themeColor="text1"/>
+          <w:sz w:val="20"/>
+          <w:szCs w:val="20"/>
+        </w:rPr>
+        <w:t>3 -0.008507853403141362 individu bedroom reflect person well social class socioeconom statu uniqu each person</w:t>
+      </w:r>
+    </w:p>
+    <w:p>
+      <w:pPr>
+        <w:widowControl w:val="0"/>
+        <w:autoSpaceDE w:val="0"/>
+        <w:autoSpaceDN w:val="0"/>
+        <w:adjustRightInd w:val="0"/>
+        <w:spacing w:after="0"/>
+        <w:rPr>
+          <w:rFonts w:ascii="Times New Roman" w:hAnsi="Times New Roman" w:cs="Times New Roman"/>
+          <w:color w:val="000000" w:themeColor="text1"/>
+          <w:sz w:val="20"/>
+          <w:szCs w:val="20"/>
+        </w:rPr>
+      </w:pPr>
+      <w:r>
+        <w:rPr>
+          <w:rFonts w:ascii="Times New Roman" w:hAnsi="Times New Roman" w:cs="Times New Roman"/>
+          <w:color w:val="000000" w:themeColor="text1"/>
+          <w:sz w:val="20"/>
+          <w:szCs w:val="20"/>
+        </w:rPr>
+        <w:t>3 -0.01832460732984293 larger bedroom small desk chair upholst chair chest drawer us western countri larg bedroom call master bedroom contain bathroom</w:t>
+      </w:r>
+    </w:p>
+    <w:p>
+      <w:pPr>
+        <w:widowControl w:val="0"/>
+        <w:autoSpaceDE w:val="0"/>
+        <w:autoSpaceDN w:val="0"/>
+        <w:adjustRightInd w:val="0"/>
+        <w:spacing w:after="0"/>
+        <w:rPr>
+          <w:rFonts w:ascii="Times New Roman" w:hAnsi="Times New Roman" w:cs="Times New Roman"/>
+          <w:color w:val="000000" w:themeColor="text1"/>
+          <w:sz w:val="20"/>
+          <w:szCs w:val="20"/>
+        </w:rPr>
+      </w:pPr>
+      <w:r>
+        <w:rPr>
+          <w:rFonts w:ascii="Times New Roman" w:hAnsi="Times New Roman" w:cs="Times New Roman"/>
+          <w:color w:val="000000" w:themeColor="text1"/>
+          <w:sz w:val="20"/>
+          <w:szCs w:val="20"/>
+        </w:rPr>
+        <w:t xml:space="preserve">3 -0.008180628272251309 bedroom closet commonli us </w:t>
+      </w:r>
+      <w:proofErr w:type="gramStart"/>
+      <w:r>
+        <w:rPr>
+          <w:rFonts w:ascii="Times New Roman" w:hAnsi="Times New Roman" w:cs="Times New Roman"/>
+          <w:color w:val="000000" w:themeColor="text1"/>
+          <w:sz w:val="20"/>
+          <w:szCs w:val="20"/>
+        </w:rPr>
+        <w:t>cloth</w:t>
+      </w:r>
+      <w:proofErr w:type="gramEnd"/>
+      <w:r>
+        <w:rPr>
+          <w:rFonts w:ascii="Times New Roman" w:hAnsi="Times New Roman" w:cs="Times New Roman"/>
+          <w:color w:val="000000" w:themeColor="text1"/>
+          <w:sz w:val="20"/>
+          <w:szCs w:val="20"/>
+        </w:rPr>
+        <w:t xml:space="preserve"> small person item on</w:t>
+      </w:r>
+    </w:p>
+    <w:p>
+      <w:pPr>
+        <w:widowControl w:val="0"/>
+        <w:autoSpaceDE w:val="0"/>
+        <w:autoSpaceDN w:val="0"/>
+        <w:adjustRightInd w:val="0"/>
+        <w:spacing w:after="0"/>
+        <w:rPr>
+          <w:rFonts w:ascii="Times New Roman" w:hAnsi="Times New Roman" w:cs="Times New Roman"/>
+          <w:color w:val="000000" w:themeColor="text1"/>
+          <w:sz w:val="20"/>
+          <w:szCs w:val="20"/>
+        </w:rPr>
+      </w:pPr>
+      <w:r>
+        <w:rPr>
+          <w:rFonts w:ascii="Times New Roman" w:hAnsi="Times New Roman" w:cs="Times New Roman"/>
+          <w:color w:val="000000" w:themeColor="text1"/>
+          <w:sz w:val="20"/>
+          <w:szCs w:val="20"/>
+        </w:rPr>
+        <w:t>Cluster 4</w:t>
+      </w:r>
+    </w:p>
+    <w:p>
+      <w:pPr>
+        <w:widowControl w:val="0"/>
+        <w:autoSpaceDE w:val="0"/>
+        <w:autoSpaceDN w:val="0"/>
+        <w:adjustRightInd w:val="0"/>
+        <w:spacing w:after="0"/>
+        <w:rPr>
+          <w:rFonts w:ascii="Times New Roman" w:hAnsi="Times New Roman" w:cs="Times New Roman"/>
+          <w:color w:val="000000" w:themeColor="text1"/>
+          <w:sz w:val="20"/>
+          <w:szCs w:val="20"/>
+        </w:rPr>
+      </w:pPr>
+      <w:r>
+        <w:rPr>
+          <w:rFonts w:ascii="Times New Roman" w:hAnsi="Times New Roman" w:cs="Times New Roman"/>
+          <w:color w:val="000000" w:themeColor="text1"/>
+          <w:sz w:val="20"/>
+          <w:szCs w:val="20"/>
+        </w:rPr>
+        <w:t>[0.0, 0.0, 0.0, 0.0, 0.0, 0.0, 0.0, 0.0, 0.0, 0.5, 0.0, 0.0, 0.5, 0.0, 0.5, 0.0, 0.0, 0.0, 0.0, 0.0, 0.0, 0.0, 0.5, 0.5, 0.0, 0.0, 0.0, 0.0, 0.0, 0.5, 0.0, 0.0, 0.0, 0.0, 0.0, 0.0, 0.0, 0.0, 0.0, 0.0, 0.0, 0.5, 0.0, 0.0, 0.0, 0.0, 0.0, 0.0, 0.0, 0.0, 0.0, 0.0, 0.0, 0.0, 0.0, 0.0, 0.0, 0.0, 0.0, 0.0, 0.0, 0.0, 0.0, 0.0, 0.0, 0.0, 0.0, 0.0, 0.0, 0.0, 0.0, 0.0, 0.0, 0.5, 0.5, 0.0, 0.0, 0.0, 0.0, 0.0, 0.0, 0.0, 0.0, 0.0, 0.0, 0.0, 0.0, 0.0, 0.0, 0.0, 0.0, 0.0, 0.0, 0.0, 0.5, 0.0, 0.0, 0.0, 0.0, 0.0, 0.0, 0.0, 0.0, 0.5, 0.5, 0.0, 0.0, 0.5, 0.0, 0.5, 0.0, 0.0, 0.0, 0.0, 0.0, 0.0, 0.0, 0.0, 0.0, 0.0, 0.0, 0.0, 0.0, 0.0, 0.0, 0.0, 0.0, 0.0, 0.0, 0.0, 0.0, 0.0, 0.0, 0.0, 0.0, 0.0, 0.0, 0.0, 0.0, 0.0, 0.0, 0.0, 0.0, 0.0, 0.5, 0.0, 0.0, 0.0, 0.0, 0.0, 0.0, 0.0, 0.0, 0.0, 0.0, 0.0, 0.5, 0.0, 0.0, 0.0, 0.0, 0.0, 0.5, 0.0, 0.0, 0.0, 0.0, 0.0, 0.0, 0.0, 1.5, 0.0, 0.0, 0.0, 0.0, 0.0, 0.0, 0.0, 0.0, 0.0, 0.0, 0.0, 0.0, 0.5, 0.0, 0.0, 0.0, 0.0, 0.0, 0.0, 0.0, 0.0, 0.0, 0.0, 0.0, 0.0, 0.0, 0.5, 0.0, 0.0, 1.0, 0.0, 0.0, 0.0, 0.0, 0.5, 0.0, 0.0, 0.0, 0.0, 0.0, 0.0, 0.0, 0.0, 0.5, 0.0, 0.0, 0.0, 0.0, 0.0, 0.0, 0.0, 0.0, 0.0, 0.0, 0.0, 0.0, 0.0, 0.0, 0.0, 0.0, 0.0, 0.5, 0.0, 0.0, 0.0, 0.0, 0.0, 0.0, 0.0, 0.0, 0.0, 0.0, 0.0, 0.0, 0.0, 0.0, 0.0, 0.0, 0.0, 0.0, 0.0, 0.0, 0.5, 0.0, 0.0, 0.0, 0.0, 0.0, 0.5, 0.0, 0.0, 0.0, 0.0, 0.0, 0.0, 0.0, 0.0, 0.0, 0.0, 0.0, 0.0, 0.0, 0.0, 0.0, 0.0, 0.0, 0.0, 0.0, 0.0, 0.0, 0.0, 0.0, 0.0, 0.0, 0.0, 0.0, 0.0, 0.0, 0.5, 0.0, 0.0, 0.0, 0.0, 0.0, 0.0, 0.0, 0.0, 0.0, 0.0, 0.0, 0.5, 0.0, 0.0, 0.0, 0.0, 1.0, 0.0, 0.0, 0.0, 0.0, 0.0, 0.0, 0.0, 0.0, 0.0, 0.0, 0.0, 0.0, 0.0, 0.0, 0.0, 0.0, 0.0, 0.0, 0.0, 0.0, 0.0, 0.0, 0.0, 0.0, 0.0, 0.0, 0.0, 0.0, 0.0, 0.0, 1.0, 0.0, 0.0, 0.0, 0.0, 0.5, 0.0, 0.5, 0.0, 0.0, 0.0, 0.0, 0.0, 0.0, 0.0, 0.0, 0.0, 0.0, 0.0, 0.5, 0.0, 0.0, 0.0, 0.0, 0.0, 0.0, 0.0, 0.0, 0.0, 0.0, 0.0, 0.0, 0.0, 0.0, 0.0, 0.0, 0.0, 0.5, 0.5, 0.0, 0.0, 0.0, 0.0, 0.0, 0.0]</w:t>
+      </w:r>
+    </w:p>
+    <w:p>
+      <w:pPr>
+        <w:widowControl w:val="0"/>
+        <w:autoSpaceDE w:val="0"/>
+        <w:autoSpaceDN w:val="0"/>
+        <w:adjustRightInd w:val="0"/>
+        <w:spacing w:after="0"/>
+        <w:rPr>
+          <w:rFonts w:ascii="Times New Roman" w:hAnsi="Times New Roman" w:cs="Times New Roman"/>
+          <w:color w:val="000000" w:themeColor="text1"/>
+          <w:sz w:val="20"/>
+          <w:szCs w:val="20"/>
+        </w:rPr>
+      </w:pPr>
+      <w:r>
+        <w:rPr>
+          <w:rFonts w:ascii="Times New Roman" w:hAnsi="Times New Roman" w:cs="Times New Roman"/>
+          <w:color w:val="000000" w:themeColor="text1"/>
+          <w:sz w:val="20"/>
+          <w:szCs w:val="20"/>
+        </w:rPr>
+        <w:t>4 -0.04450261780104712 iot devic part larger concept home autom includ light heat air condit media secur system long term benefit includ energi save automat ensur light electron turn</w:t>
+      </w:r>
+    </w:p>
+    <w:p>
+      <w:pPr>
+        <w:widowControl w:val="0"/>
+        <w:autoSpaceDE w:val="0"/>
+        <w:autoSpaceDN w:val="0"/>
+        <w:adjustRightInd w:val="0"/>
+        <w:spacing w:after="0"/>
+        <w:rPr>
+          <w:rFonts w:ascii="Times New Roman" w:hAnsi="Times New Roman" w:cs="Times New Roman"/>
+          <w:color w:val="000000" w:themeColor="text1"/>
+          <w:sz w:val="20"/>
+          <w:szCs w:val="20"/>
+        </w:rPr>
+      </w:pPr>
+      <w:r>
+        <w:rPr>
+          <w:rFonts w:ascii="Times New Roman" w:hAnsi="Times New Roman" w:cs="Times New Roman"/>
+          <w:color w:val="000000" w:themeColor="text1"/>
+          <w:sz w:val="20"/>
+          <w:szCs w:val="20"/>
+        </w:rPr>
+        <w:t>3 -0</w:t>
+      </w:r>
+      <w:proofErr w:type="gramStart"/>
+      <w:r>
+        <w:rPr>
+          <w:rFonts w:ascii="Times New Roman" w:hAnsi="Times New Roman" w:cs="Times New Roman"/>
+          <w:color w:val="000000" w:themeColor="text1"/>
+          <w:sz w:val="20"/>
+          <w:szCs w:val="20"/>
+        </w:rPr>
+        <w:t>.02356020942408377 applianc</w:t>
+      </w:r>
+      <w:proofErr w:type="gramEnd"/>
+      <w:r>
+        <w:rPr>
+          <w:rFonts w:ascii="Times New Roman" w:hAnsi="Times New Roman" w:cs="Times New Roman"/>
+          <w:color w:val="000000" w:themeColor="text1"/>
+          <w:sz w:val="20"/>
+          <w:szCs w:val="20"/>
+        </w:rPr>
+        <w:t xml:space="preserve"> includ well secur system tenant respons electr water ga pet negoti base anim</w:t>
+      </w:r>
+    </w:p>
+    <w:p>
+      <w:pPr>
+        <w:widowControl w:val="0"/>
+        <w:autoSpaceDE w:val="0"/>
+        <w:autoSpaceDN w:val="0"/>
+        <w:adjustRightInd w:val="0"/>
+        <w:spacing w:after="0"/>
+        <w:rPr>
+          <w:rFonts w:ascii="Times New Roman" w:hAnsi="Times New Roman" w:cs="Times New Roman"/>
+          <w:color w:val="000000" w:themeColor="text1"/>
+          <w:sz w:val="20"/>
+          <w:szCs w:val="20"/>
+        </w:rPr>
+      </w:pPr>
+    </w:p>
+    <w:p>
+      <w:pPr>
+        <w:widowControl w:val="0"/>
+        <w:autoSpaceDE w:val="0"/>
+        <w:autoSpaceDN w:val="0"/>
+        <w:adjustRightInd w:val="0"/>
+        <w:spacing w:after="0"/>
+        <w:rPr>
+          <w:rFonts w:ascii="Times New Roman" w:hAnsi="Times New Roman" w:cs="Times New Roman"/>
+          <w:color w:val="000000" w:themeColor="text1"/>
+          <w:sz w:val="20"/>
+          <w:szCs w:val="20"/>
+        </w:rPr>
+      </w:pPr>
+      <w:r>
+        <w:rPr>
+          <w:rFonts w:ascii="Times New Roman" w:hAnsi="Times New Roman" w:cs="Times New Roman"/>
+          <w:color w:val="000000" w:themeColor="text1"/>
+          <w:sz w:val="20"/>
+          <w:szCs w:val="20"/>
+        </w:rPr>
+        <w:t>Cluster 5</w:t>
+      </w:r>
+    </w:p>
+    <w:p>
+      <w:pPr>
+        <w:widowControl w:val="0"/>
+        <w:autoSpaceDE w:val="0"/>
+        <w:autoSpaceDN w:val="0"/>
+        <w:adjustRightInd w:val="0"/>
+        <w:spacing w:after="0"/>
+        <w:rPr>
+          <w:rFonts w:ascii="Times New Roman" w:hAnsi="Times New Roman" w:cs="Times New Roman"/>
+          <w:color w:val="000000" w:themeColor="text1"/>
+          <w:sz w:val="20"/>
+          <w:szCs w:val="20"/>
+        </w:rPr>
+      </w:pPr>
+      <w:r>
+        <w:rPr>
+          <w:rFonts w:ascii="Times New Roman" w:hAnsi="Times New Roman" w:cs="Times New Roman"/>
+          <w:color w:val="000000" w:themeColor="text1"/>
+          <w:sz w:val="20"/>
+          <w:szCs w:val="20"/>
+        </w:rPr>
+        <w:t>[0.0, 0.0, 0.0, 0.0, 0.0, 0.0, 0.0, 0.0, 0.0, 0.0, 0.0, 0.0, 0.0, 0.0, 0.0, 1.0, 0.0, 0.0, 0.0, 0.0, 0.0, 0.0, 0.0, 0.0, 0.0, 0.0, 0.0, 0.0, 1.0, 0.0, 0.0, 0.0, 0.0, 0.0, 0.0, 0.0, 0.0, 0.0, 0.0, 0.0, 0.0, 0.0, 0.0, 0.0, 0.0, 0.0, 0.0, 0.0, 0.0, 0.0, 0.0, 0.0, 0.0, 0.0, 0.0, 0.0, 0.0, 0.0, 0.0, 0.0, 0.0, 0.0, 0.0, 0.0, 0.0, 0.0, 0.0, 0.0, 0.0, 0.0, 0.0, 0.0, 0.0, 0.0, 0.0, 0.0, 0.0, 0.0, 0.0, 0.0, 0.0, 0.0, 0.0, 0.0, 0.0, 0.0, 0.0, 0.0, 0.0, 0.0, 0.0, 0.0, 0.0, 0.0, 0.0, 0.0, 0.0, 0.0, 0.0, 0.0, 0.0, 0.0, 0.0, 0.0, 0.0, 0.0, 0.0, 0.0, 0.0, 0.0, 0.0, 0.0, 0.0, 0.0, 0.0, 0.0, 0.0, 0.0, 0.0, 0.0, 0.0, 0.0, 0.0, 0.0, 0.0, 0.0, 0.0, 0.0, 0.0, 0.0, 0.0, 0.0, 0.0, 0.0, 0.0, 0.0, 0.0, 0.0, 0.0, 0.0, 0.0, 0.0, 0.0, 0.0, 0.0, 0.0, 0.0, 0.0, 0.0, 0.0, 0.0, 0.0, 0.0, 0.0, 0.0, 0.0, 0.0, 0.0, 0.0, 0.0, 0.0, 0.0, 0.0, 0.0, 0.0, 0.0, 0.0, 0.0, 0.0, 0.0, 0.0, 0.0, 0.0, 0.0, 0.0, 0.0, 0.0, 0.0, 0.0, 0.0, 0.0, 0.0, 0.0, 0.0, 0.0, 0.0, 0.0, 0.0, 0.0, 0.0, 0.0, 0.0, 0.0, 0.0, 0.0, 0.0, 0.0, 0.0, 0.0, 0.0, 0.0, 0.0, 0.0, 0.0, 0.0, 0.0, 0.0, 0.0, 0.0, 0.0, 0.0, 0.0, 0.0, 0.0, 0.0, 0.0, 0.0, 0.0, 0.0, 0.0, 0.0, 0.0, 0.0, 0.0, 0.0, 0.0, 0.0, 0.0, 0.0, 0.0, 0.0, 0.0, 0.0, 0.0, 0.0, 0.0, 0.0, 0.0, 0.0, 0.0, 0.0, 0.0, 0.0, 0.0, 0.0, 0.0, 0.0, 0.0, 1.0, 0.0, 0.0, 0.0, 1.0, 0.0, 0.0, 0.0, 0.0, 0.0, 0.0, 1.0, 0.0, 0.0, 1.0, 0.0, 0.0, 0.0, 0.0, 0.0, 0.0, 0.0, 0.0, 0.0, 0.0, 0.0, 0.0, 0.0, 0.0, 0.0, 0.0, 0.0, 0.0, 0.0, 0.0, 0.0, 0.0, 0.0, 0.0, 0.0, 0.0, 0.0, 0.0, 0.0, 0.0, 0.0, 0.0, 0.0, 0.0, 0.0, 0.0, 0.0, 0.0, 0.0, 0.0, 0.0, 0.0, 0.0, 0.0, 0.0, 0.0, 0.0, 0.0, 0.0, 0.0, 0.0, 0.0, 0.0, 0.0, 0.0, 0.0, 0.0, 0.0, 0.0, 0.0, 0.0, 0.0, 0.0, 0.0, 0.0, 1.0, 0.0, 0.0, 0.0, 0.0, 0.0, 0.0, 0.0, 0.0, 0.0, 0.0, 0.0, 0.0, 0.0, 0.0, 0.0, 0.0, 0.0, 0.0, 0.0, 0.0, 1.0, 0.0, 0.0, 0.0, 0.0, 0.0, 0.0, 0.0, 0.0, 0.0, 0.0, 0.0, 0.0, 0.0, 0.0, 0.0, 0.0, 0.0, 0.0, 0.0, 0.0, 0.0, 0.0, 0.0, 0.0, 0.0, 0.0, 0.0, 0.0, 0.0, 0.0, 0.0, 0.0]</w:t>
+      </w:r>
+    </w:p>
+    <w:p>
+      <w:pPr>
+        <w:widowControl w:val="0"/>
+        <w:autoSpaceDE w:val="0"/>
+        <w:autoSpaceDN w:val="0"/>
+        <w:adjustRightInd w:val="0"/>
+        <w:spacing w:after="0"/>
+        <w:rPr>
+          <w:rFonts w:ascii="Times New Roman" w:hAnsi="Times New Roman" w:cs="Times New Roman"/>
+          <w:color w:val="000000" w:themeColor="text1"/>
+          <w:sz w:val="20"/>
+          <w:szCs w:val="20"/>
+        </w:rPr>
+      </w:pPr>
+      <w:r>
+        <w:rPr>
+          <w:rFonts w:ascii="Times New Roman" w:hAnsi="Times New Roman" w:cs="Times New Roman"/>
+          <w:color w:val="000000" w:themeColor="text1"/>
+          <w:sz w:val="20"/>
+          <w:szCs w:val="20"/>
+        </w:rPr>
+        <w:t>3 -0.020942408376963352 three park space back pet possibl approv owner</w:t>
+      </w:r>
+    </w:p>
+    <w:p>
+      <w:pPr>
+        <w:widowControl w:val="0"/>
+        <w:autoSpaceDE w:val="0"/>
+        <w:autoSpaceDN w:val="0"/>
+        <w:adjustRightInd w:val="0"/>
+        <w:spacing w:after="0"/>
+        <w:rPr>
+          <w:rFonts w:ascii="Times New Roman" w:hAnsi="Times New Roman" w:cs="Times New Roman"/>
+          <w:color w:val="000000" w:themeColor="text1"/>
+          <w:sz w:val="20"/>
+          <w:szCs w:val="20"/>
+        </w:rPr>
+      </w:pPr>
+    </w:p>
+    <w:p>
+      <w:pPr>
+        <w:widowControl w:val="0"/>
+        <w:autoSpaceDE w:val="0"/>
+        <w:autoSpaceDN w:val="0"/>
+        <w:adjustRightInd w:val="0"/>
+        <w:spacing w:after="0"/>
+        <w:rPr>
+          <w:rFonts w:ascii="Times New Roman" w:hAnsi="Times New Roman" w:cs="Times New Roman"/>
+          <w:color w:val="000000" w:themeColor="text1"/>
+          <w:sz w:val="20"/>
+          <w:szCs w:val="20"/>
+        </w:rPr>
+      </w:pPr>
+      <w:r>
+        <w:rPr>
+          <w:rFonts w:ascii="Times New Roman" w:hAnsi="Times New Roman" w:cs="Times New Roman"/>
+          <w:color w:val="000000" w:themeColor="text1"/>
+          <w:sz w:val="20"/>
+          <w:szCs w:val="20"/>
+        </w:rPr>
+        <w:t>Cluster 6</w:t>
+      </w:r>
+    </w:p>
+    <w:p>
+      <w:pPr>
+        <w:widowControl w:val="0"/>
+        <w:autoSpaceDE w:val="0"/>
+        <w:autoSpaceDN w:val="0"/>
+        <w:adjustRightInd w:val="0"/>
+        <w:spacing w:after="0"/>
+        <w:rPr>
+          <w:rFonts w:ascii="Times New Roman" w:hAnsi="Times New Roman" w:cs="Times New Roman"/>
+          <w:color w:val="000000" w:themeColor="text1"/>
+          <w:sz w:val="20"/>
+          <w:szCs w:val="20"/>
+        </w:rPr>
+      </w:pPr>
+      <w:r>
+        <w:rPr>
+          <w:rFonts w:ascii="Times New Roman" w:hAnsi="Times New Roman" w:cs="Times New Roman"/>
+          <w:color w:val="000000" w:themeColor="text1"/>
+          <w:sz w:val="20"/>
+          <w:szCs w:val="20"/>
+        </w:rPr>
+        <w:t>[0.0, 0.0, 0.0, 0.0, 0.3333333333333333, 0.3333333333333333, 0.0, 0.0, 0.0, 0.0, 0.0, 0.0, 0.0, 0.0, 0.0, 0.0, 0.0, 0.0, 0.3333333333333333, 0.0, 0.0, 0.0, 0.0, 0.0, 0.0, 0.3333333333333333, 0.0, 0.0, 0.0, 0.0, 0.0, 0.0, 0.0, 0.0, 0.0, 0.0, 0.0, 0.0, 0.0, 0.0, 0.3333333333333333, 0.0, 0.0, 0.0, 0.6666666666666666, 0.3333333333333333, 0.0, 0.0, 0.0, 0.0, 0.0, 0.0, 0.0, 0.0, 0.0, 0.0, 0.3333333333333333, 0.0, 0.0, 0.0, 0.0, 0.0, 0.3333333333333333, 0.3333333333333333, 0.0, 0.0, 0.0, 0.0, 0.0, 0.0, 0.0, 0.0, 0.0, 0.0, 0.0, 0.0, 0.0, 0.0, 0.0, 0.0, 0.0, 0.0, 0.0, 0.6666666666666666, 0.0, 0.0, 0.0, 0.0, 0.0, 0.0, 0.0, 0.0, 1.0, 0.0, 0.0, 0.0, 0.0, 0.0, 0.0, 0.0, 0.0, 0.0, 0.0, 0.0, 0.0, 0.0, 0.0, 0.0, 0.0, 0.0, 0.0, 0.3333333333333333, 0.0, 0.0, 0.0, 0.0, 0.0, 0.0, 0.0, 0.0, 0.0, 0.0, 0.0, 0.0, 0.0, 0.0, 0.0, 0.0, 0.0, 0.0, 0.0, 0.0, 0.0, 0.0, 0.0, 0.3333333333333333, 0.0, 0.0, 0.0, 0.0, 0.6666666666666666, 0.0, 0.0, 0.0, 0.0, 0.0, 0.0, 0.0, 0.0, 0.0, 0.0, 0.0, 0.0, 0.0, 0.0, 0.0, 0.0, 0.0, 0.3333333333333333, 0.3333333333333333, 0.0, 0.0, 0.0, 0.0, 0.0, 0.0, 0.0, 0.0, 0.0, 0.0, 0.0, 0.0, 0.0, 0.0, 0.0, 0.0, 0.0, 0.0, 1.3333333333333333, 0.0, 0.0, 0.0, 0.0, 0.0, 0.0, 0.0, 0.0, 0.0, 0.0, 0.0, 0.0, 0.0, 0.0, 0.0, 0.0, 0.0, 0.0, 0.0, 0.0, 0.0, 0.0, 0.0, 0.0, 0.0, 0.0, 0.0, 0.0, 0.0, 0.0, 0.0, 0.0, 0.0, 0.0, 0.0, 0.0, 0.0, 0.0, 0.0, 0.6666666666666666, 0.0, 0.0, 0.0, 0.3333333333333333, 0.0, 0.0, 0.0, 0.0, 0.0, 0.0, 0.0, 0.0, 0.0, 0.0, 0.0, 0.0, 0.0, 0.0, 0.0, 0.3333333333333333, 0.0, 0.0, 0.0, 0.0, 0.0, 0.0, 0.0, 0.3333333333333333, 0.0, 0.0, 0.0, 0.0, 0.0, 0.0, 0.0, 0.0, 0.3333333333333333, 0.0, 0.0, 0.0, 0.0, 0.0, 0.0, 0.0, 0.0, 0.0, 0.0, 0.0, 0.0, 0.0, 0.0, 0.0, 0.0, 0.0, 0.0, 0.0, 0.0, 0.0, 0.0, 0.0, 0.0, 0.0, 0.0, 0.0, 0.3333333333333333, 0.0, 0.0, 0.0, 0.0, 0.3333333333333333, 0.0, 0.0, 0.0, 0.0, 0.0, 0.0, 0.3333333333333333, 0.0, 0.0, 0.0, 0.0, 0.3333333333333333, 0.0, 0.0, 0.3333333333333333, 0.0, 0.0, 0.0, 0.3333333333333333, 0.0, 0.0, 0.0, 0.0, 0.0, 0.0, 0.0, 0.3333333333333333, 0.0, 0.0, 0.0, 0.0, 0.0, 0.3333333333333333, 0.0, 0.0, 0.0, 0.0, 0.0, 0.0, 0.6666666666666666, 0.0, 0.0, 0.0, 0.0, 0.0, 0.0, 0.0, 0.0, 0.0, 0.0, 0.0, 0.0, 0.0, 0.0, 0.0, 0.0, 0.0, 0.0, 0.0, 0.0, 0.0, 0.0, 0.0, 0.0, 0.0, 0.0, 0.0, 0.0, 0.3333333333333333, 0.0, 0.3333333333333333, 0.0, 0.0, 0.0, 0.0, 0.0, 0.0, 0.0, 0.0, 0.0, 0.0, 0.0, 0.0, 0.0, 0.0, 0.0, 0.0, 0.0, 0.0, 0.3333333333333333, 0.0, 0.0, 0.0]</w:t>
+      </w:r>
+    </w:p>
+    <w:p>
+      <w:pPr>
+        <w:widowControl w:val="0"/>
+        <w:autoSpaceDE w:val="0"/>
+        <w:autoSpaceDN w:val="0"/>
+        <w:adjustRightInd w:val="0"/>
+        <w:spacing w:after="0"/>
+        <w:rPr>
+          <w:rFonts w:ascii="Times New Roman" w:hAnsi="Times New Roman" w:cs="Times New Roman"/>
+          <w:color w:val="000000" w:themeColor="text1"/>
+          <w:sz w:val="20"/>
+          <w:szCs w:val="20"/>
+        </w:rPr>
+      </w:pPr>
+      <w:r>
+        <w:rPr>
+          <w:rFonts w:ascii="Times New Roman" w:hAnsi="Times New Roman" w:cs="Times New Roman"/>
+          <w:color w:val="000000" w:themeColor="text1"/>
+          <w:sz w:val="20"/>
+          <w:szCs w:val="20"/>
+        </w:rPr>
+        <w:t>1 -0.021815008726003487 two fourdoor design built normal chassi shorter roof interior space club sedan avail highlevel model mid mid</w:t>
+      </w:r>
+    </w:p>
+    <w:p>
+      <w:pPr>
+        <w:widowControl w:val="0"/>
+        <w:autoSpaceDE w:val="0"/>
+        <w:autoSpaceDN w:val="0"/>
+        <w:adjustRightInd w:val="0"/>
+        <w:spacing w:after="0"/>
+        <w:rPr>
+          <w:rFonts w:ascii="Times New Roman" w:hAnsi="Times New Roman" w:cs="Times New Roman"/>
+          <w:color w:val="000000" w:themeColor="text1"/>
+          <w:sz w:val="20"/>
+          <w:szCs w:val="20"/>
+        </w:rPr>
+      </w:pPr>
+      <w:r>
+        <w:rPr>
+          <w:rFonts w:ascii="Times New Roman" w:hAnsi="Times New Roman" w:cs="Times New Roman"/>
+          <w:color w:val="000000" w:themeColor="text1"/>
+          <w:sz w:val="20"/>
+          <w:szCs w:val="20"/>
+        </w:rPr>
+        <w:t>3 -0.01832460732984293 interior design art scienc understand peopl behavior creat function space within build</w:t>
+      </w:r>
+    </w:p>
+    <w:p>
+      <w:pPr>
+        <w:widowControl w:val="0"/>
+        <w:autoSpaceDE w:val="0"/>
+        <w:autoSpaceDN w:val="0"/>
+        <w:adjustRightInd w:val="0"/>
+        <w:spacing w:after="0"/>
+        <w:rPr>
+          <w:rFonts w:ascii="Times New Roman" w:hAnsi="Times New Roman" w:cs="Times New Roman"/>
+          <w:color w:val="000000" w:themeColor="text1"/>
+          <w:sz w:val="20"/>
+          <w:szCs w:val="20"/>
+        </w:rPr>
+      </w:pPr>
+      <w:r>
+        <w:rPr>
+          <w:rFonts w:ascii="Times New Roman" w:hAnsi="Times New Roman" w:cs="Times New Roman"/>
+          <w:color w:val="000000" w:themeColor="text1"/>
+          <w:sz w:val="20"/>
+          <w:szCs w:val="20"/>
+        </w:rPr>
+        <w:t>3 -0.02356020942408377 interior design highli skill order creat interior environ function safe adher build code regul ada requir</w:t>
+      </w:r>
+    </w:p>
+    <w:p>
+      <w:pPr>
+        <w:widowControl w:val="0"/>
+        <w:autoSpaceDE w:val="0"/>
+        <w:autoSpaceDN w:val="0"/>
+        <w:adjustRightInd w:val="0"/>
+        <w:spacing w:after="0"/>
+        <w:rPr>
+          <w:rFonts w:ascii="Times New Roman" w:hAnsi="Times New Roman" w:cs="Times New Roman"/>
+          <w:color w:val="000000" w:themeColor="text1"/>
+          <w:sz w:val="20"/>
+          <w:szCs w:val="20"/>
+        </w:rPr>
+      </w:pPr>
+    </w:p>
+    <w:p>
+      <w:pPr>
+        <w:widowControl w:val="0"/>
+        <w:autoSpaceDE w:val="0"/>
+        <w:autoSpaceDN w:val="0"/>
+        <w:adjustRightInd w:val="0"/>
+        <w:spacing w:after="0"/>
+        <w:rPr>
+          <w:rFonts w:ascii="Times New Roman" w:hAnsi="Times New Roman" w:cs="Times New Roman"/>
+          <w:color w:val="000000" w:themeColor="text1"/>
+          <w:sz w:val="20"/>
+          <w:szCs w:val="20"/>
+        </w:rPr>
+      </w:pPr>
+      <w:r>
+        <w:rPr>
+          <w:rFonts w:ascii="Times New Roman" w:hAnsi="Times New Roman" w:cs="Times New Roman"/>
+          <w:color w:val="000000" w:themeColor="text1"/>
+          <w:sz w:val="20"/>
+          <w:szCs w:val="20"/>
+        </w:rPr>
+        <w:t>Cluster 7</w:t>
+      </w:r>
+    </w:p>
+    <w:p>
+      <w:pPr>
+        <w:widowControl w:val="0"/>
+        <w:autoSpaceDE w:val="0"/>
+        <w:autoSpaceDN w:val="0"/>
+        <w:adjustRightInd w:val="0"/>
+        <w:spacing w:after="0"/>
+        <w:rPr>
+          <w:rFonts w:ascii="Times New Roman" w:hAnsi="Times New Roman" w:cs="Times New Roman"/>
+          <w:color w:val="000000" w:themeColor="text1"/>
+          <w:sz w:val="20"/>
+          <w:szCs w:val="20"/>
+        </w:rPr>
+      </w:pPr>
+      <w:r>
+        <w:rPr>
+          <w:rFonts w:ascii="Times New Roman" w:hAnsi="Times New Roman" w:cs="Times New Roman"/>
+          <w:color w:val="000000" w:themeColor="text1"/>
+          <w:sz w:val="20"/>
+          <w:szCs w:val="20"/>
+        </w:rPr>
+        <w:t>[0.0, 0.0, 0.0, 0.0, 0.0, 0.0, 0.0, 0.0, 0.0, 0.0, 0.0, 0.0, 0.0, 0.0, 0.5, 0.0, 0.5, 0.0, 0.0, 0.0, 0.0, 0.0, 0.0, 0.0, 0.0, 0.0, 0.0, 0.0, 0.0, 0.0, 0.0, 0.0, 0.0, 0.0, 0.0, 0.0, 0.0, 0.0, 0.0, 0.0, 0.0, 0.0, 0.0, 0.0, 0.0, 0.0, 0.0, 0.0, 0.0, 0.0, 0.0, 0.0, 0.0, 0.0, 0.0, 0.0, 0.0, 0.0, 0.0, 0.5, 0.0, 0.0, 0.0, 0.0, 0.0, 0.0, 0.0, 0.0, 0.0, 0.0, 0.0, 0.0, 0.0, 0.0, 0.0, 0.0, 0.0, 0.0, 0.0, 0.0, 0.0, 0.0, 0.0, 0.0, 0.0, 0.5, 0.0, 0.0, 0.0, 0.0, 0.0, 0.0, 0.0, 0.0, 0.0, 0.0, 0.0, 0.0, 0.0, 0.0, 0.0, 0.0, 0.0, 0.0, 0.0, 0.0, 0.0, 0.0, 0.0, 0.0, 0.0, 0.0, 0.0, 0.0, 0.0, 0.0, 0.0, 0.0, 0.0, 0.0, 0.0, 0.0, 0.0, 0.0, 0.0, 0.0, 0.0, 0.0, 0.0, 0.0, 0.0, 0.0, 0.0, 0.5, 0.0, 0.0, 0.0, 0.0, 0.0, 0.0, 0.0, 0.0, 0.0, 0.0, 0.0, 0.0, 0.0, 0.0, 0.0, 0.0, 0.0, 0.5, 0.0, 0.0, 0.0, 0.0, 0.0, 0.0, 0.0, 0.0, 0.0, 0.0, 0.0, 0.0, 1.0, 0.0, 0.0, 0.0, 0.0, 0.0, 0.0, 0.0, 0.0, 0.0, 0.0, 0.0, 0.0, 0.0, 0.0, 0.0, 0.0, 0.0, 0.0, 0.0, 0.0, 0.0, 0.0, 0.0, 0.0, 1.5, 0.0, 0.0, 0.0, 0.0, 0.0, 0.0, 0.0, 0.0, 0.0, 0.0, 0.0, 0.0, 0.0, 0.5, 0.0, 0.0, 0.0, 0.0, 0.0, 0.0, 0.0, 0.0, 0.0, 0.0, 0.0, 0.0, 0.0, 0.0, 0.0, 0.0, 0.0, 0.0, 0.0, 0.0, 0.0, 0.0, 0.0, 0.0, 0.0, 0.0, 0.0, 0.0, 0.0, 0.0, 0.5, 0.0, 0.0, 0.0, 0.0, 0.0, 0.0, 0.0, 0.0, 0.0, 0.5, 0.0, 0.0, 0.0, 0.0, 0.0, 0.0, 0.0, 0.0, 0.0, 0.0, 0.0, 0.0, 0.0, 0.0, 0.0, 0.0, 0.0, 0.0, 0.0, 0.0, 0.0, 0.0, 0.0, 0.0, 0.0, 0.0, 0.0, 0.0, 0.0, 0.0, 0.0, 0.0, 0.0, 0.0, 0.0, 0.0, 0.0, 0.0, 0.0, 0.0, 0.5, 0.0, 0.0, 0.0, 0.0, 0.0, 0.0, 0.0, 0.0, 0.0, 0.0, 0.0, 0.0, 0.0, 0.0, 0.0, 0.0, 0.0, 0.0, 0.0, 0.0, 0.0, 0.0, 0.0, 0.0, 0.0, 0.0, 0.0, 0.0, 0.0, 0.0, 0.0, 0.0, 0.0, 0.0, 0.0, 0.0, 0.0, 0.0, 0.0, 0.0, 0.0, 0.0, 0.0, 0.0, 0.0, 0.0, 0.0, 0.0, 0.0, 0.0, 0.0, 0.0, 0.0, 0.0, 0.0, 0.0, 0.0, 0.0, 0.0, 0.0, 0.0, 0.0, 0.0, 0.0, 0.0, 0.0, 0.0, 0.0, 0.0, 0.0, 0.0, 0.0, 0.0, 0.0, 0.0, 0.0, 0.0, 1.5, 0.0, 0.0, 0.0, 0.0, 0.0, 0.0, 0.5, 0.0, 0.0, 0.0, 0.0, 0.0, 0.0, 0.0, 0.0, 0.0, 0.0, 0.0]</w:t>
+      </w:r>
+    </w:p>
+    <w:p>
+      <w:pPr>
+        <w:widowControl w:val="0"/>
+        <w:autoSpaceDE w:val="0"/>
+        <w:autoSpaceDN w:val="0"/>
+        <w:adjustRightInd w:val="0"/>
+        <w:spacing w:after="0"/>
+        <w:rPr>
+          <w:rFonts w:ascii="Times New Roman" w:hAnsi="Times New Roman" w:cs="Times New Roman"/>
+          <w:color w:val="000000" w:themeColor="text1"/>
+          <w:sz w:val="20"/>
+          <w:szCs w:val="20"/>
+        </w:rPr>
+      </w:pPr>
+      <w:r>
+        <w:rPr>
+          <w:rFonts w:ascii="Times New Roman" w:hAnsi="Times New Roman" w:cs="Times New Roman"/>
+          <w:color w:val="000000" w:themeColor="text1"/>
+          <w:sz w:val="20"/>
+          <w:szCs w:val="20"/>
+        </w:rPr>
+        <w:t>3 -0.01832460732984293 hous updat renov updat kitchen new floor</w:t>
+      </w:r>
+    </w:p>
+    <w:p>
+      <w:pPr>
+        <w:widowControl w:val="0"/>
+        <w:autoSpaceDE w:val="0"/>
+        <w:autoSpaceDN w:val="0"/>
+        <w:adjustRightInd w:val="0"/>
+        <w:spacing w:after="0"/>
+        <w:rPr>
+          <w:rFonts w:ascii="Times New Roman" w:hAnsi="Times New Roman" w:cs="Times New Roman"/>
+          <w:color w:val="000000" w:themeColor="text1"/>
+          <w:sz w:val="20"/>
+          <w:szCs w:val="20"/>
+        </w:rPr>
+      </w:pPr>
+      <w:r>
+        <w:rPr>
+          <w:rFonts w:ascii="Times New Roman" w:hAnsi="Times New Roman" w:cs="Times New Roman"/>
+          <w:color w:val="000000" w:themeColor="text1"/>
+          <w:sz w:val="20"/>
+          <w:szCs w:val="20"/>
+        </w:rPr>
+        <w:t>3 -0</w:t>
+      </w:r>
+      <w:proofErr w:type="gramStart"/>
+      <w:r>
+        <w:rPr>
+          <w:rFonts w:ascii="Times New Roman" w:hAnsi="Times New Roman" w:cs="Times New Roman"/>
+          <w:color w:val="000000" w:themeColor="text1"/>
+          <w:sz w:val="20"/>
+          <w:szCs w:val="20"/>
+        </w:rPr>
+        <w:t>.024869109947643978 veri</w:t>
+      </w:r>
+      <w:proofErr w:type="gramEnd"/>
+      <w:r>
+        <w:rPr>
+          <w:rFonts w:ascii="Times New Roman" w:hAnsi="Times New Roman" w:cs="Times New Roman"/>
+          <w:color w:val="000000" w:themeColor="text1"/>
+          <w:sz w:val="20"/>
+          <w:szCs w:val="20"/>
+        </w:rPr>
+        <w:t xml:space="preserve"> cute classi hous open live area kitchen kitchen updat great applianc</w:t>
+      </w:r>
+    </w:p>
+    <w:p>
+      <w:pPr>
+        <w:widowControl w:val="0"/>
+        <w:autoSpaceDE w:val="0"/>
+        <w:autoSpaceDN w:val="0"/>
+        <w:adjustRightInd w:val="0"/>
+        <w:spacing w:after="0"/>
+        <w:rPr>
+          <w:rFonts w:ascii="Times New Roman" w:hAnsi="Times New Roman" w:cs="Times New Roman"/>
+          <w:color w:val="000000" w:themeColor="text1"/>
+          <w:sz w:val="20"/>
+          <w:szCs w:val="20"/>
+        </w:rPr>
+      </w:pPr>
+    </w:p>
+    <w:p>
+      <w:pPr>
+        <w:widowControl w:val="0"/>
+        <w:autoSpaceDE w:val="0"/>
+        <w:autoSpaceDN w:val="0"/>
+        <w:adjustRightInd w:val="0"/>
+        <w:spacing w:after="0"/>
+        <w:rPr>
+          <w:rFonts w:ascii="Times New Roman" w:hAnsi="Times New Roman" w:cs="Times New Roman"/>
+          <w:color w:val="000000" w:themeColor="text1"/>
+          <w:sz w:val="20"/>
+          <w:szCs w:val="20"/>
+        </w:rPr>
+      </w:pPr>
+      <w:r>
+        <w:rPr>
+          <w:rFonts w:ascii="Times New Roman" w:hAnsi="Times New Roman" w:cs="Times New Roman"/>
+          <w:color w:val="000000" w:themeColor="text1"/>
+          <w:sz w:val="20"/>
+          <w:szCs w:val="20"/>
+        </w:rPr>
+        <w:t>Cluster 8</w:t>
+      </w:r>
+    </w:p>
+    <w:p>
+      <w:pPr>
+        <w:widowControl w:val="0"/>
+        <w:autoSpaceDE w:val="0"/>
+        <w:autoSpaceDN w:val="0"/>
+        <w:adjustRightInd w:val="0"/>
+        <w:spacing w:after="0"/>
+        <w:rPr>
+          <w:rFonts w:ascii="Times New Roman" w:hAnsi="Times New Roman" w:cs="Times New Roman"/>
+          <w:color w:val="000000" w:themeColor="text1"/>
+          <w:sz w:val="20"/>
+          <w:szCs w:val="20"/>
+        </w:rPr>
+      </w:pPr>
+      <w:r>
+        <w:rPr>
+          <w:rFonts w:ascii="Times New Roman" w:hAnsi="Times New Roman" w:cs="Times New Roman"/>
+          <w:color w:val="000000" w:themeColor="text1"/>
+          <w:sz w:val="20"/>
+          <w:szCs w:val="20"/>
+        </w:rPr>
+        <w:t>[0.0, 0.0, 0.5, 0.0, 0.0, 0.0, 0.5, 0.0, 0.0, 0.0, 0.0, 0.0, 0.0, 0.0, 0.0, 0.0, 0.0, 0.0, 0.0, 0.0, 0.0, 0.0, 0.0, 0.0, 0.0, 0.0, 0.0, 0.0, 0.0, 0.0, 0.0, 0.0, 0.0, 0.0, 0.5, 0.0, 0.0, 0.0, 0.0, 0.0, 0.0, 0.0, 0.0, 0.0, 0.0, 0.0, 0.0, 0.0, 0.0, 0.0, 0.0, 0.0, 0.0, 0.0, 0.0, 0.0, 0.0, 0.0, 0.0, 0.0, 0.0, 0.0, 0.0, 0.0, 0.0, 0.0, 0.0, 0.0, 0.0, 0.0, 0.0, 0.0, 0.0, 0.0, 0.0, 0.0, 0.0, 0.0, 0.0, 0.0, 0.0, 0.0, 0.0, 0.0, 0.0, 0.0, 0.0, 0.5, 0.0, 0.0, 0.0, 0.0, 0.0, 0.0, 0.0, 0.0, 0.0, 0.0, 0.0, 0.0, 0.0, 0.0, 0.0, 0.0, 0.0, 0.5, 0.0, 0.0, 0.0, 0.0, 0.0, 0.0, 0.0, 0.0, 0.0, 0.0, 0.0, 0.0, 0.0, 0.0, 0.0, 0.0, 0.0, 0.0, 0.0, 0.5, 0.0, 0.0, 0.0, 0.0, 0.0, 0.0, 0.0, 0.0, 0.0, 0.0, 0.0, 0.0, 0.0, 0.0, 0.0, 0.0, 0.5, 0.0, 0.0, 0.0, 0.0, 0.0, 0.0, 0.0, 0.0, 0.0, 0.0, 0.0, 0.0, 0.0, 0.0, 0.0, 0.0, 0.0, 0.0, 0.0, 0.0, 0.0, 0.0, 0.0, 0.5, 0.0, 0.0, 0.0, 0.0, 0.0, 0.0, 0.0, 0.0, 0.5, 0.0, 0.0, 0.0, 0.5, 0.0, 0.0, 0.0, 0.0, 0.0, 0.0, 0.0, 0.0, 0.0, 0.0, 0.0, 0.0, 0.0, 0.0, 0.0, 0.0, 0.0, 0.0, 0.0, 0.0, 0.0, 0.0, 0.0, 0.0, 0.0, 0.0, 0.0, 0.0, 0.0, 0.0, 0.0, 0.0, 0.0, 0.0, 0.0, 0.5, 0.0, 0.0, 0.0, 0.0, 0.0, 0.0, 0.0, 0.0, 0.0, 0.0, 0.0, 0.0, 0.0, 0.0, 0.0, 0.0, 0.0, 0.0, 0.0, 0.0, 0.0, 0.0, 0.0, 0.0, 0.0, 0.0, 0.0, 0.0, 0.0, 0.0, 0.0, 0.0, 0.0, 0.0, 0.0, 0.0, 0.0, 0.0, 0.0, 0.0, 0.0, 0.0, 0.0, 0.0, 0.0, 0.0, 0.0, 0.0, 0.0, 0.0, 0.0, 0.0, 0.0, 0.0, 0.0, 0.0, 0.0, 0.0, 0.0, 0.0, 0.0, 0.0, 0.0, 0.0, 0.0, 0.0, 0.0, 0.0, 0.0, 0.0, 0.0, 0.0, 0.0, 0.0, 0.0, 0.0, 0.0, 0.0, 0.5, 0.0, 0.0, 0.0, 0.0, 0.0, 0.0, 0.0, 0.0, 0.0, 0.0, 0.0, 0.0, 0.0, 0.0, 0.0, 0.0, 0.0, 0.0, 0.0, 0.0, 0.0, 0.0, 0.0, 0.0, 0.0, 0.0, 0.0, 0.0, 0.0, 0.0, 0.0, 0.0, 0.0, 0.5, 0.0, 0.0, 0.0, 0.0, 0.0, 0.0, 0.0, 0.0, 0.0, 0.5, 0.0, 0.0, 0.0, 0.0, 0.0, 0.0, 0.0, 0.0, 0.0, 1.5, 0.0, 0.0, 0.0, 0.0, 0.0, 0.0, 0.0, 0.0, 0.0, 0.0, 0.0, 0.0, 0.0, 0.0, 0.0, 0.0, 0.0, 0.0, 0.0, 0.0, 0.0, 0.0, 0.0, 0.0, 0.0, 0.0, 0.0, 0.0, 0.0, 0.0, 0.0, 0.0, 0.0]</w:t>
+      </w:r>
+    </w:p>
+    <w:p>
+      <w:pPr>
+        <w:widowControl w:val="0"/>
+        <w:autoSpaceDE w:val="0"/>
+        <w:autoSpaceDN w:val="0"/>
+        <w:adjustRightInd w:val="0"/>
+        <w:spacing w:after="0"/>
+        <w:rPr>
+          <w:rFonts w:ascii="Times New Roman" w:hAnsi="Times New Roman" w:cs="Times New Roman"/>
+          <w:color w:val="000000" w:themeColor="text1"/>
+          <w:sz w:val="20"/>
+          <w:szCs w:val="20"/>
+        </w:rPr>
+      </w:pPr>
+      <w:r>
+        <w:rPr>
+          <w:rFonts w:ascii="Times New Roman" w:hAnsi="Times New Roman" w:cs="Times New Roman"/>
+          <w:color w:val="000000" w:themeColor="text1"/>
+          <w:sz w:val="20"/>
+          <w:szCs w:val="20"/>
+        </w:rPr>
+        <w:t>3 -0.011780104712041885 decor furnish adorn space fashion beauti thing</w:t>
+      </w:r>
+    </w:p>
+    <w:p>
+      <w:pPr>
+        <w:widowControl w:val="0"/>
+        <w:autoSpaceDE w:val="0"/>
+        <w:autoSpaceDN w:val="0"/>
+        <w:adjustRightInd w:val="0"/>
+        <w:spacing w:after="0"/>
+        <w:rPr>
+          <w:rFonts w:ascii="Times New Roman" w:hAnsi="Times New Roman" w:cs="Times New Roman"/>
+          <w:color w:val="000000" w:themeColor="text1"/>
+          <w:sz w:val="20"/>
+          <w:szCs w:val="20"/>
+        </w:rPr>
+      </w:pPr>
+      <w:r>
+        <w:rPr>
+          <w:rFonts w:ascii="Times New Roman" w:hAnsi="Times New Roman" w:cs="Times New Roman"/>
+          <w:color w:val="000000" w:themeColor="text1"/>
+          <w:sz w:val="20"/>
+          <w:szCs w:val="20"/>
+        </w:rPr>
+        <w:t xml:space="preserve">4 -0.01832460732984293 </w:t>
+      </w:r>
+      <w:proofErr w:type="gramStart"/>
+      <w:r>
+        <w:rPr>
+          <w:rFonts w:ascii="Times New Roman" w:hAnsi="Times New Roman" w:cs="Times New Roman"/>
+          <w:color w:val="000000" w:themeColor="text1"/>
+          <w:sz w:val="20"/>
+          <w:szCs w:val="20"/>
+        </w:rPr>
+        <w:t>internet</w:t>
+      </w:r>
+      <w:proofErr w:type="gramEnd"/>
+      <w:r>
+        <w:rPr>
+          <w:rFonts w:ascii="Times New Roman" w:hAnsi="Times New Roman" w:cs="Times New Roman"/>
+          <w:color w:val="000000" w:themeColor="text1"/>
+          <w:sz w:val="20"/>
+          <w:szCs w:val="20"/>
+        </w:rPr>
+        <w:t xml:space="preserve"> thing thing take action initi humancentr mediat role elimin</w:t>
+      </w:r>
+    </w:p>
+    <w:p>
+      <w:pPr>
+        <w:widowControl w:val="0"/>
+        <w:autoSpaceDE w:val="0"/>
+        <w:autoSpaceDN w:val="0"/>
+        <w:adjustRightInd w:val="0"/>
+        <w:spacing w:after="0"/>
+        <w:rPr>
+          <w:rFonts w:ascii="Times New Roman" w:hAnsi="Times New Roman" w:cs="Times New Roman"/>
+          <w:color w:val="000000" w:themeColor="text1"/>
+          <w:sz w:val="20"/>
+          <w:szCs w:val="20"/>
+        </w:rPr>
+      </w:pPr>
+    </w:p>
+    <w:p>
+      <w:pPr>
+        <w:widowControl w:val="0"/>
+        <w:autoSpaceDE w:val="0"/>
+        <w:autoSpaceDN w:val="0"/>
+        <w:adjustRightInd w:val="0"/>
+        <w:spacing w:after="0"/>
+        <w:rPr>
+          <w:rFonts w:ascii="Times New Roman" w:hAnsi="Times New Roman" w:cs="Times New Roman"/>
+          <w:color w:val="000000" w:themeColor="text1"/>
+          <w:sz w:val="20"/>
+          <w:szCs w:val="20"/>
+        </w:rPr>
+      </w:pPr>
+      <w:r>
+        <w:rPr>
+          <w:rFonts w:ascii="Times New Roman" w:hAnsi="Times New Roman" w:cs="Times New Roman"/>
+          <w:color w:val="000000" w:themeColor="text1"/>
+          <w:sz w:val="20"/>
+          <w:szCs w:val="20"/>
+        </w:rPr>
+        <w:t>Cluster 9</w:t>
+      </w:r>
+    </w:p>
+    <w:p>
+      <w:pPr>
+        <w:widowControl w:val="0"/>
+        <w:autoSpaceDE w:val="0"/>
+        <w:autoSpaceDN w:val="0"/>
+        <w:adjustRightInd w:val="0"/>
+        <w:spacing w:after="0"/>
+        <w:rPr>
+          <w:rFonts w:ascii="Times New Roman" w:hAnsi="Times New Roman" w:cs="Times New Roman"/>
+          <w:color w:val="000000" w:themeColor="text1"/>
+          <w:sz w:val="20"/>
+          <w:szCs w:val="20"/>
+        </w:rPr>
+      </w:pPr>
+      <w:r>
+        <w:rPr>
+          <w:rFonts w:ascii="Times New Roman" w:hAnsi="Times New Roman" w:cs="Times New Roman"/>
+          <w:color w:val="000000" w:themeColor="text1"/>
+          <w:sz w:val="20"/>
+          <w:szCs w:val="20"/>
+        </w:rPr>
+        <w:t>[0.0, 0.0, 0.0, 0.0, 0.0, 0.0, 0.0, 0.0, 0.0, 0.0, 0.3333333333333333, 0.3333333333333333, 0.0, 0.0, 0.0, 0.0, 0.0, 0.0, 0.0, 0.0, 0.0, 0.0, 0.0, 0.0, 0.0, 0.3333333333333333, 0.0, 0.0, 0.0, 0.0, 0.0, 0.0, 0.0, 0.0, 0.0, 0.3333333333333333, 0.0, 0.0, 0.0, 0.3333333333333333, 0.0, 0.0, 0.0, 0.0, 0.0, 0.0, 0.0, 0.0, 0.0, 0.6666666666666666, 0.3333333333333333, 0.0, 0.0, 0.0, 0.0, 0.0, 0.0, 0.0, 0.0, 0.0, 0.0, 0.0, 0.0, 0.0, 0.0, 0.0, 0.0, 0.3333333333333333, 0.0, 0.0, 0.0, 0.0, 0.0, 0.0, 0.0, 0.0, 0.0, 0.3333333333333333, 0.0, 0.0, 0.0, 0.0, 0.3333333333333333, 0.0, 0.0, 0.0, 0.0, 0.0, 0.0, 0.0, 0.0, 0.0, 0.0, 0.0, 0.0, 0.0, 0.0, 0.0, 0.0, 0.0, 0.0, 0.3333333333333333, 0.0, 0.3333333333333333, 0.0, 0.0, 0.0, 0.0, 0.0, 0.0, 0.0, 0.0, 0.0, 0.0, 0.3333333333333333, 0.0, 0.0, 0.0, 0.0, 0.3333333333333333, 0.0, 0.0, 0.0, 0.0, 0.0, 0.0, 0.0, 0.0, 0.0, 0.3333333333333333, 0.0, 0.0, 0.3333333333333333, 0.0, 0.0, 0.0, 0.0, 0.0, 0.3333333333333333, 0.0, 0.0, 0.0, 0.0, 0.0, 0.3333333333333333, 0.3333333333333333, 0.0, 0.0, 0.0, 0.0, 0.0, 0.0, 0.0, 0.0, 0.3333333333333333, 0.0, 0.0, 0.3333333333333333, 0.0, 0.0, 0.3333333333333333, 0.0, 0.0, 0.0, 0.0, 0.0, 0.0, 0.0, 0.0, 0.3333333333333333, 0.0, 0.0, 0.0, 0.3333333333333333, 0.0, 0.0, 0.0, 0.0, 0.0, 0.0, 0.3333333333333333, 0.0, 0.0, 0.0, 0.0, 0.0, 0.0, 0.0, 0.0, 0.0, 0.0, 0.0, 0.0, 0.0, 0.0, 0.0, 0.0, 0.0, 0.0, 0.0, 0.0, 0.0, 0.0, 0.0, 0.0, 0.0, 0.0, 0.3333333333333333, 0.0, 0.0, 0.3333333333333333, 0.0, 0.0, 0.0, 0.0, 0.0, 0.0, 0.0, 0.0, 0.0, 0.0, 0.0, 0.0, 0.3333333333333333, 0.3333333333333333, 0.3333333333333333, 0.0, 0.0, 0.0, 0.3333333333333333, 0.0, 0.0, 0.0, 0.0, 0.0, 0.0, 0.0, 0.3333333333333333, 0.0, 0.0, 0.0, 0.0, 0.0, 0.0, 0.0, 0.0, 0.0, 0.0, 0.0, 0.3333333333333333, 0.0, 0.0, 1.0, 0.0, 0.3333333333333333, 0.0, 0.0, 0.0, 0.0, 0.0, 0.6666666666666666, 0.3333333333333333, 0.0, 0.0, 0.0, 0.0, 0.0, 0.3333333333333333, 0.0, 0.0, 0.0, 0.0, 0.0, 0.0, 0.0, 0.0, 0.0, 0.0, 0.0, 0.0, 0.0, 0.0, 0.0, 0.0, 0.0, 0.0, 0.0, 0.0, 0.0, 0.0, 0.3333333333333333, 0.0, 0.0, 0.0, 0.0, 0.0, 0.0, 0.0, 0.0, 0.0, 0.0, 0.0, 0.0, 0.0, 0.0, 0.0, 0.0, 0.0, 0.0, 0.0, 0.0, 0.0, 0.0, 0.0, 0.0, 0.0, 0.3333333333333333, 0.0, 0.0, 0.0, 0.0, 0.0, 0.0, 0.0, 0.0, 0.0, 0.0, 0.0, 0.3333333333333333, 0.0, 0.0, 0.0, 0.0, 0.0, 0.3333333333333333, 0.0, 0.0, 0.3333333333333333, 0.0, 0.0, 0.0, 0.3333333333333333, 0.0, 0.0, 0.0, 0.0, 0.0, 0.0, 0.0, 0.0, 0.0, 0.0, 0.0, 0.0, 0.0, 0.0, 0.0, 0.0, 0.0, 0.0, 0.0, 0.3333333333333333, 0.0, 0.0, 0.0, 1.0, 0.0, 0.3333333333333333, 0.0, 1.6666666666666667, 0.0, 0.0, 0.0, 0.0, 0.0, 0.0, 0.0, 0.0, 0.0, 0.0, 0.0, 0.0]</w:t>
+      </w:r>
+    </w:p>
+    <w:p>
+      <w:pPr>
+        <w:widowControl w:val="0"/>
+        <w:autoSpaceDE w:val="0"/>
+        <w:autoSpaceDN w:val="0"/>
+        <w:adjustRightInd w:val="0"/>
+        <w:spacing w:after="0"/>
+        <w:rPr>
+          <w:rFonts w:ascii="Times New Roman" w:hAnsi="Times New Roman" w:cs="Times New Roman"/>
+          <w:color w:val="000000" w:themeColor="text1"/>
+          <w:sz w:val="20"/>
+          <w:szCs w:val="20"/>
+        </w:rPr>
+      </w:pPr>
+      <w:r>
+        <w:rPr>
+          <w:rFonts w:ascii="Times New Roman" w:hAnsi="Times New Roman" w:cs="Times New Roman"/>
+          <w:color w:val="000000" w:themeColor="text1"/>
+          <w:sz w:val="20"/>
+          <w:szCs w:val="20"/>
+        </w:rPr>
+        <w:t>1 -0.03490401396160558 vehicl us altern fuel such ethanol flexiblefuel vehicl natur ga vehicl gain popular countri electr car invent earli histori car began becom commerci avail</w:t>
+      </w:r>
+    </w:p>
+    <w:p>
+      <w:pPr>
+        <w:widowControl w:val="0"/>
+        <w:autoSpaceDE w:val="0"/>
+        <w:autoSpaceDN w:val="0"/>
+        <w:adjustRightInd w:val="0"/>
+        <w:spacing w:after="0"/>
+        <w:rPr>
+          <w:rFonts w:ascii="Times New Roman" w:hAnsi="Times New Roman" w:cs="Times New Roman"/>
+          <w:color w:val="000000" w:themeColor="text1"/>
+          <w:sz w:val="20"/>
+          <w:szCs w:val="20"/>
+        </w:rPr>
+      </w:pPr>
+      <w:r>
+        <w:rPr>
+          <w:rFonts w:ascii="Times New Roman" w:hAnsi="Times New Roman" w:cs="Times New Roman"/>
+          <w:color w:val="000000" w:themeColor="text1"/>
+          <w:sz w:val="20"/>
+          <w:szCs w:val="20"/>
+        </w:rPr>
+        <w:t>1 -0.03054101221640488 modern park lot us varieti technolog help motorist find unoccupi park space us park guidanc inform system retriev vehicl improv experi</w:t>
+      </w:r>
+    </w:p>
+    <w:p>
+      <w:pPr>
+        <w:widowControl w:val="0"/>
+        <w:autoSpaceDE w:val="0"/>
+        <w:autoSpaceDN w:val="0"/>
+        <w:adjustRightInd w:val="0"/>
+        <w:spacing w:after="0"/>
+        <w:rPr>
+          <w:rFonts w:ascii="Times New Roman" w:hAnsi="Times New Roman" w:cs="Times New Roman"/>
+          <w:color w:val="000000" w:themeColor="text1"/>
+          <w:sz w:val="20"/>
+          <w:szCs w:val="20"/>
+        </w:rPr>
+      </w:pPr>
+      <w:r>
+        <w:rPr>
+          <w:rFonts w:ascii="Times New Roman" w:hAnsi="Times New Roman" w:cs="Times New Roman"/>
+          <w:color w:val="000000" w:themeColor="text1"/>
+          <w:sz w:val="20"/>
+          <w:szCs w:val="20"/>
+        </w:rPr>
+        <w:t>6 -0</w:t>
+      </w:r>
+      <w:proofErr w:type="gramStart"/>
+      <w:r>
+        <w:rPr>
+          <w:rFonts w:ascii="Times New Roman" w:hAnsi="Times New Roman" w:cs="Times New Roman"/>
+          <w:color w:val="000000" w:themeColor="text1"/>
+          <w:sz w:val="20"/>
+          <w:szCs w:val="20"/>
+        </w:rPr>
+        <w:t>.01657940663176265 passeng</w:t>
+      </w:r>
+      <w:proofErr w:type="gramEnd"/>
+      <w:r>
+        <w:rPr>
+          <w:rFonts w:ascii="Times New Roman" w:hAnsi="Times New Roman" w:cs="Times New Roman"/>
+          <w:color w:val="000000" w:themeColor="text1"/>
+          <w:sz w:val="20"/>
+          <w:szCs w:val="20"/>
+        </w:rPr>
+        <w:t xml:space="preserve"> vehicl major pollut contributor produc signific amount nitrogen oxid carbon monoxid pollut</w:t>
+      </w:r>
+    </w:p>
+    <w:p>
+      <w:pPr>
+        <w:widowControl w:val="0"/>
+        <w:autoSpaceDE w:val="0"/>
+        <w:autoSpaceDN w:val="0"/>
+        <w:adjustRightInd w:val="0"/>
+        <w:spacing w:after="0"/>
+        <w:rPr>
+          <w:rFonts w:ascii="Times New Roman" w:hAnsi="Times New Roman" w:cs="Times New Roman"/>
+          <w:color w:val="000000" w:themeColor="text1"/>
+          <w:sz w:val="20"/>
+          <w:szCs w:val="20"/>
+        </w:rPr>
+      </w:pPr>
+    </w:p>
+    <w:p>
+      <w:pPr>
+        <w:widowControl w:val="0"/>
+        <w:autoSpaceDE w:val="0"/>
+        <w:autoSpaceDN w:val="0"/>
+        <w:adjustRightInd w:val="0"/>
+        <w:spacing w:after="0"/>
+        <w:rPr>
+          <w:rFonts w:ascii="Times New Roman" w:hAnsi="Times New Roman" w:cs="Times New Roman"/>
+          <w:color w:val="000000" w:themeColor="text1"/>
+          <w:sz w:val="20"/>
+          <w:szCs w:val="20"/>
+        </w:rPr>
+      </w:pPr>
+      <w:r>
+        <w:rPr>
+          <w:rFonts w:ascii="Times New Roman" w:hAnsi="Times New Roman" w:cs="Times New Roman"/>
+          <w:color w:val="000000" w:themeColor="text1"/>
+          <w:sz w:val="20"/>
+          <w:szCs w:val="20"/>
+        </w:rPr>
+        <w:t>Cluster 10</w:t>
+      </w:r>
+    </w:p>
+    <w:p>
+      <w:pPr>
+        <w:widowControl w:val="0"/>
+        <w:autoSpaceDE w:val="0"/>
+        <w:autoSpaceDN w:val="0"/>
+        <w:adjustRightInd w:val="0"/>
+        <w:spacing w:after="0"/>
+        <w:rPr>
+          <w:rFonts w:ascii="Times New Roman" w:hAnsi="Times New Roman" w:cs="Times New Roman"/>
+          <w:color w:val="000000" w:themeColor="text1"/>
+          <w:sz w:val="20"/>
+          <w:szCs w:val="20"/>
+        </w:rPr>
+      </w:pPr>
+      <w:r>
+        <w:rPr>
+          <w:rFonts w:ascii="Times New Roman" w:hAnsi="Times New Roman" w:cs="Times New Roman"/>
+          <w:color w:val="000000" w:themeColor="text1"/>
+          <w:sz w:val="20"/>
+          <w:szCs w:val="20"/>
+        </w:rPr>
+        <w:t>[0.0, 0.0, 0.0, 0.0, 0.0, 0.0, 0.0, 0.0, 2.0, 0.0, 0.0, 0.0, 0.0, 0.0, 0.0, 0.0, 0.0, 0.0, 0.0, 0.0, 0.0, 0.0, 0.0, 0.0, 0.0, 0.0, 0.0, 0.0, 0.0, 0.0, 0.0, 0.0, 0.0, 0.0, 0.0, 0.0, 0.0, 0.0, 0.0, 0.0, 0.0, 0.0, 0.0, 0.0, 0.0, 0.0, 0.0, 0.0, 0.0, 0.0, 0.0, 0.0, 0.0, 0.0, 0.0, 0.0, 0.0, 0.0, 0.0, 0.0, 0.0, 0.0, 0.0, 0.0, 0.0, 0.0, 0.0, 0.0, 0.0, 0.0, 0.0, 0.0, 0.0, 0.0, 0.0, 0.0, 0.0, 0.0, 0.0, 0.0, 0.0, 0.0, 0.0, 0.0, 1.0, 0.0, 0.0, 0.0, 0.0, 0.0, 1.0, 0.0, 0.0, 0.0, 0.0, 0.0, 0.0, 0.0, 0.0, 0.0, 0.0, 0.0, 0.0, 0.0, 0.0, 0.0, 0.0, 0.0, 0.0, 0.0, 0.0, 0.0, 0.0, 0.0, 0.0, 0.0, 1.0, 0.0, 0.0, 0.0, 0.0, 0.0, 0.0, 0.0, 0.0, 0.0, 0.0, 0.0, 1.0, 0.0, 0.0, 0.0, 0.0, 0.0, 0.0, 0.0, 0.0, 0.0, 0.0, 0.0, 0.0, 0.0, 0.0, 0.0, 0.0, 0.0, 0.0, 0.0, 0.0, 0.0, 0.0, 0.0, 0.0, 0.0, 0.0, 0.0, 0.0, 0.0, 0.0, 0.0, 0.0, 1.0, 0.0, 0.0, 0.0, 0.0, 0.0, 1.0, 0.0, 0.0, 0.0, 0.0, 0.0, 0.0, 0.0, 0.0, 0.0, 0.0, 0.0, 0.0, 0.0, 0.0, 0.0, 0.0, 1.0, 0.0, 0.0, 0.0, 0.0, 0.0, 0.0, 0.0, 0.0, 0.0, 0.0, 0.0, 0.0, 0.0, 0.0, 0.0, 0.0, 0.0, 0.0, 0.0, 0.0, 0.0, 0.0, 0.0, 0.0, 0.0, 0.0, 0.0, 0.0, 0.0, 0.0, 0.0, 0.0, 0.0, 0.0, 0.0, 0.0, 0.0, 0.0, 0.0, 0.0, 0.0, 1.0, 0.0, 0.0, 0.0, 0.0, 0.0, 0.0, 0.0, 0.0, 0.0, 0.0, 0.0, 0.0, 1.0, 0.0, 0.0, 0.0, 0.0, 0.0, 0.0, 0.0, 1.0, 0.0, 0.0, 0.0, 0.0, 0.0, 0.0, 0.0, 0.0, 0.0, 0.0, 0.0, 0.0, 0.0, 0.0, 0.0, 0.0, 0.0, 0.0, 0.0, 0.0, 0.0, 0.0, 0.0, 0.0, 0.0, 1.0, 0.0, 0.0, 0.0, 0.0, 0.0, 0.0, 0.0, 0.0, 0.0, 0.0, 0.0, 0.0, 0.0, 0.0, 0.0, 0.0, 0.0, 0.0, 0.0, 1.0, 0.0, 0.0, 0.0, 0.0, 0.0, 0.0, 0.0, 0.0, 1.0, 1.0, 0.0, 0.0, 0.0, 0.0, 0.0, 0.0, 0.0, 0.0, 0.0, 0.0, 0.0, 0.0, 0.0, 0.0, 0.0, 0.0, 0.0, 0.0, 0.0, 1.0, 0.0, 0.0, 0.0, 0.0, 0.0, 0.0, 0.0, 0.0, 0.0, 0.0, 0.0, 0.0, 0.0, 0.0, 1.0, 0.0, 0.0, 1.0, 0.0, 0.0, 0.0, 0.0, 0.0, 0.0, 0.0, 0.0, 0.0, 0.0, 0.0, 0.0, 0.0, 0.0, 0.0, 0.0, 0.0, 0.0, 0.0, 0.0, 0.0, 0.0, 0.0, 0.0, 0.0, 0.0, 0.0, 0.0, 0.0, 0.0, 0.0, 0.0, 0.0, 0.0, 0.0, 0.0, 0.0, 0.0, 1.0, 0.0]</w:t>
+      </w:r>
+    </w:p>
+    <w:p>
+      <w:pPr>
+        <w:widowControl w:val="0"/>
+        <w:autoSpaceDE w:val="0"/>
+        <w:autoSpaceDN w:val="0"/>
+        <w:adjustRightInd w:val="0"/>
+        <w:spacing w:after="0"/>
+        <w:rPr>
+          <w:rFonts w:ascii="Times New Roman" w:hAnsi="Times New Roman" w:cs="Times New Roman"/>
+          <w:color w:val="000000" w:themeColor="text1"/>
+          <w:sz w:val="20"/>
+          <w:szCs w:val="20"/>
+        </w:rPr>
+      </w:pPr>
+      <w:r>
+        <w:rPr>
+          <w:rFonts w:ascii="Times New Roman" w:hAnsi="Times New Roman" w:cs="Times New Roman"/>
+          <w:color w:val="000000" w:themeColor="text1"/>
+          <w:sz w:val="20"/>
+          <w:szCs w:val="20"/>
+        </w:rPr>
+        <w:t xml:space="preserve">2 -0.05759162303664921 </w:t>
+      </w:r>
+      <w:proofErr w:type="gramStart"/>
+      <w:r>
+        <w:rPr>
+          <w:rFonts w:ascii="Times New Roman" w:hAnsi="Times New Roman" w:cs="Times New Roman"/>
+          <w:color w:val="000000" w:themeColor="text1"/>
+          <w:sz w:val="20"/>
+          <w:szCs w:val="20"/>
+        </w:rPr>
+        <w:t>hollywood</w:t>
+      </w:r>
+      <w:proofErr w:type="gramEnd"/>
+      <w:r>
+        <w:rPr>
+          <w:rFonts w:ascii="Times New Roman" w:hAnsi="Times New Roman" w:cs="Times New Roman"/>
+          <w:color w:val="000000" w:themeColor="text1"/>
+          <w:sz w:val="20"/>
+          <w:szCs w:val="20"/>
+        </w:rPr>
+        <w:t xml:space="preserve"> movi scienc fiction novel depict ai humanlik robot take over world current evolut ai technolog isnt scari quit smart</w:t>
+      </w:r>
+    </w:p>
+    <w:p>
+      <w:pPr>
+        <w:widowControl w:val="0"/>
+        <w:autoSpaceDE w:val="0"/>
+        <w:autoSpaceDN w:val="0"/>
+        <w:adjustRightInd w:val="0"/>
+        <w:spacing w:after="0"/>
+        <w:rPr>
+          <w:rFonts w:ascii="Times New Roman" w:hAnsi="Times New Roman" w:cs="Times New Roman"/>
+          <w:color w:val="000000" w:themeColor="text1"/>
+          <w:sz w:val="20"/>
+          <w:szCs w:val="20"/>
+        </w:rPr>
+      </w:pPr>
+    </w:p>
+    <w:p>
+      <w:pPr>
+        <w:widowControl w:val="0"/>
+        <w:autoSpaceDE w:val="0"/>
+        <w:autoSpaceDN w:val="0"/>
+        <w:adjustRightInd w:val="0"/>
+        <w:spacing w:after="0"/>
+        <w:rPr>
+          <w:rFonts w:ascii="Times New Roman" w:hAnsi="Times New Roman" w:cs="Times New Roman"/>
+          <w:color w:val="000000" w:themeColor="text1"/>
+          <w:sz w:val="20"/>
+          <w:szCs w:val="20"/>
+        </w:rPr>
+      </w:pPr>
+      <w:r>
+        <w:rPr>
+          <w:rFonts w:ascii="Times New Roman" w:hAnsi="Times New Roman" w:cs="Times New Roman"/>
+          <w:color w:val="000000" w:themeColor="text1"/>
+          <w:sz w:val="20"/>
+          <w:szCs w:val="20"/>
+        </w:rPr>
+        <w:t>Cluster 11</w:t>
+      </w:r>
+    </w:p>
+    <w:p>
+      <w:pPr>
+        <w:widowControl w:val="0"/>
+        <w:autoSpaceDE w:val="0"/>
+        <w:autoSpaceDN w:val="0"/>
+        <w:adjustRightInd w:val="0"/>
+        <w:spacing w:after="0"/>
+        <w:rPr>
+          <w:rFonts w:ascii="Times New Roman" w:hAnsi="Times New Roman" w:cs="Times New Roman"/>
+          <w:color w:val="000000" w:themeColor="text1"/>
+          <w:sz w:val="20"/>
+          <w:szCs w:val="20"/>
+        </w:rPr>
+      </w:pPr>
+      <w:r>
+        <w:rPr>
+          <w:rFonts w:ascii="Times New Roman" w:hAnsi="Times New Roman" w:cs="Times New Roman"/>
+          <w:color w:val="000000" w:themeColor="text1"/>
+          <w:sz w:val="20"/>
+          <w:szCs w:val="20"/>
+        </w:rPr>
+        <w:t>[0.0, 0.0, 0.0, 0.0, 0.0, 0.0, 0.0, 0.0, 0.0, 0.0, 0.0, 0.0, 0.0, 1.0, 0.0, 0.0, 1.0, 0.0, 0.0, 0.0, 0.0, 0.0, 0.0, 0.0, 0.0, 0.0, 0.0, 0.0, 0.0, 0.0, 0.0, 0.0, 0.0, 0.0, 0.0, 0.0, 0.0, 0.0, 0.0, 0.0, 0.0, 0.0, 0.0, 0.0, 0.0, 0.0, 0.0, 0.0, 0.0, 0.0, 0.0, 0.0, 0.0, 0.0, 0.0, 0.0, 0.0, 0.0, 0.0, 0.0, 0.0, 0.0, 0.0, 0.0, 0.0, 0.0, 0.0, 0.0, 0.0, 0.0, 0.0, 0.0, 0.0, 0.0, 0.0, 0.0, 0.0, 0.0, 0.0, 0.0, 0.0, 0.0, 0.0, 0.0, 0.0, 0.0, 0.0, 0.0, 0.0, 1.0, 0.0, 0.0, 0.0, 0.0, 0.0, 0.0, 0.0, 0.0, 0.0, 0.0, 0.0, 0.0, 0.0, 0.0, 0.0, 1.0, 0.0, 0.0, 0.0, 0.0, 0.0, 0.0, 0.0, 0.0, 0.0, 0.0, 0.0, 0.0, 0.0, 0.0, 0.0, 0.0, 1.0, 0.0, 0.0, 0.0, 0.0, 1.0, 0.0, 0.0, 0.0, 0.0, 0.0, 0.0, 0.0, 0.0, 0.0, 0.0, 0.0, 0.0, 0.0, 0.0, 0.0, 0.0, 0.0, 0.0, 0.0, 0.0, 0.0, 0.0, 0.0, 0.0, 0.0, 0.0, 0.0, 0.0, 0.0, 0.0, 0.0, 0.0, 0.0, 0.0, 0.0, 0.0, 0.0, 0.0, 0.0, 0.0, 0.0, 0.0, 0.0, 0.0, 0.0, 0.0, 0.0, 0.0, 0.0, 0.0, 0.0, 0.0, 0.0, 0.0, 0.0, 0.0, 0.0, 0.0, 0.0, 0.0, 0.0, 0.0, 0.0, 0.0, 0.0, 0.0, 0.0, 0.0, 0.0, 0.0, 0.0, 0.0, 1.0, 0.0, 0.0, 0.0, 0.0, 0.0, 0.0, 0.0, 0.0, 0.0, 0.0, 0.0, 0.0, 0.0, 0.0, 0.0, 0.0, 0.0, 0.0, 0.0, 0.0, 1.0, 0.0, 0.0, 0.0, 0.0, 0.0, 0.0, 0.0, 0.0, 0.0, 0.0, 0.0, 0.0, 0.0, 0.0, 0.0, 0.0, 0.0, 0.0, 0.0, 0.0, 0.0, 0.0, 0.0, 0.0, 0.0, 0.0, 0.0, 0.0, 0.0, 0.0, 0.0, 0.0, 0.0, 0.0, 0.0, 0.0, 0.0, 0.0, 0.0, 0.0, 0.0, 0.0, 0.0, 0.0, 0.0, 0.0, 0.0, 0.0, 0.0, 0.0, 0.0, 0.0, 0.0, 0.0, 0.0, 0.0, 0.0, 0.0, 0.0, 0.0, 0.0, 0.0, 0.0, 0.0, 0.0, 0.0, 0.0, 0.0, 0.0, 0.0, 0.0, 0.0, 0.0, 0.0, 0.0, 0.0, 0.0, 0.0, 0.0, 0.0, 0.0, 0.0, 0.0, 0.0, 0.0, 0.0, 0.0, 0.0, 0.0, 0.0, 0.0, 0.0, 1.0, 0.0, 0.0, 0.0, 0.0, 0.0, 0.0, 0.0, 0.0, 0.0, 0.0, 0.0, 0.0, 1.0, 0.0, 0.0, 0.0, 0.0, 0.0, 0.0, 0.0, 0.0, 0.0, 0.0, 0.0, 0.0, 0.0, 0.0, 0.0, 0.0, 0.0, 0.0, 0.0, 0.0, 0.0, 0.0, 0.0, 0.0, 0.0, 0.0, 0.0, 0.0, 0.0, 1.0, 0.0, 0.0, 0.0, 0.0, 0.0, 0.0, 0.0, 0.0, 0.0, 0.0, 0.0, 0.0, 0.0, 0.0, 0.0, 0.0, 0.0, 0.0, 0.0, 0.0, 0.0, 0.0, 0.0, 0.0]</w:t>
+      </w:r>
+    </w:p>
+    <w:p>
+      <w:pPr>
+        <w:widowControl w:val="0"/>
+        <w:autoSpaceDE w:val="0"/>
+        <w:autoSpaceDN w:val="0"/>
+        <w:adjustRightInd w:val="0"/>
+        <w:spacing w:after="0"/>
+        <w:rPr>
+          <w:rFonts w:ascii="Times New Roman" w:hAnsi="Times New Roman" w:cs="Times New Roman"/>
+          <w:color w:val="000000" w:themeColor="text1"/>
+          <w:sz w:val="20"/>
+          <w:szCs w:val="20"/>
+        </w:rPr>
+      </w:pPr>
+      <w:r>
+        <w:rPr>
+          <w:rFonts w:ascii="Times New Roman" w:hAnsi="Times New Roman" w:cs="Times New Roman"/>
+          <w:color w:val="000000" w:themeColor="text1"/>
+          <w:sz w:val="20"/>
+          <w:szCs w:val="20"/>
+        </w:rPr>
+        <w:t>3 -0</w:t>
+      </w:r>
+      <w:proofErr w:type="gramStart"/>
+      <w:r>
+        <w:rPr>
+          <w:rFonts w:ascii="Times New Roman" w:hAnsi="Times New Roman" w:cs="Times New Roman"/>
+          <w:color w:val="000000" w:themeColor="text1"/>
+          <w:sz w:val="20"/>
+          <w:szCs w:val="20"/>
+        </w:rPr>
+        <w:t>.028795811518324606 mirror</w:t>
+      </w:r>
+      <w:proofErr w:type="gramEnd"/>
+      <w:r>
+        <w:rPr>
+          <w:rFonts w:ascii="Times New Roman" w:hAnsi="Times New Roman" w:cs="Times New Roman"/>
+          <w:color w:val="000000" w:themeColor="text1"/>
+          <w:sz w:val="20"/>
+          <w:szCs w:val="20"/>
+        </w:rPr>
+        <w:t xml:space="preserve"> area definit two sourc light feet apart elimin shadow face</w:t>
+      </w:r>
+    </w:p>
+    <w:p>
+      <w:pPr>
+        <w:widowControl w:val="0"/>
+        <w:autoSpaceDE w:val="0"/>
+        <w:autoSpaceDN w:val="0"/>
+        <w:adjustRightInd w:val="0"/>
+        <w:spacing w:after="0"/>
+        <w:rPr>
+          <w:rFonts w:ascii="Times New Roman" w:hAnsi="Times New Roman" w:cs="Times New Roman"/>
+          <w:color w:val="000000" w:themeColor="text1"/>
+          <w:sz w:val="20"/>
+          <w:szCs w:val="20"/>
+        </w:rPr>
+      </w:pPr>
+    </w:p>
+    <w:p>
+      <w:pPr>
+        <w:widowControl w:val="0"/>
+        <w:autoSpaceDE w:val="0"/>
+        <w:autoSpaceDN w:val="0"/>
+        <w:adjustRightInd w:val="0"/>
+        <w:spacing w:after="0"/>
+        <w:rPr>
+          <w:rFonts w:ascii="Times New Roman" w:hAnsi="Times New Roman" w:cs="Times New Roman"/>
+          <w:color w:val="000000" w:themeColor="text1"/>
+          <w:sz w:val="20"/>
+          <w:szCs w:val="20"/>
+        </w:rPr>
+      </w:pPr>
+      <w:r>
+        <w:rPr>
+          <w:rFonts w:ascii="Times New Roman" w:hAnsi="Times New Roman" w:cs="Times New Roman"/>
+          <w:color w:val="000000" w:themeColor="text1"/>
+          <w:sz w:val="20"/>
+          <w:szCs w:val="20"/>
+        </w:rPr>
+        <w:t>Cluster 12</w:t>
+      </w:r>
+    </w:p>
+    <w:p>
+      <w:pPr>
+        <w:widowControl w:val="0"/>
+        <w:autoSpaceDE w:val="0"/>
+        <w:autoSpaceDN w:val="0"/>
+        <w:adjustRightInd w:val="0"/>
+        <w:spacing w:after="0"/>
+        <w:rPr>
+          <w:rFonts w:ascii="Times New Roman" w:hAnsi="Times New Roman" w:cs="Times New Roman"/>
+          <w:color w:val="000000" w:themeColor="text1"/>
+          <w:sz w:val="20"/>
+          <w:szCs w:val="20"/>
+        </w:rPr>
+      </w:pPr>
+      <w:r>
+        <w:rPr>
+          <w:rFonts w:ascii="Times New Roman" w:hAnsi="Times New Roman" w:cs="Times New Roman"/>
+          <w:color w:val="000000" w:themeColor="text1"/>
+          <w:sz w:val="20"/>
+          <w:szCs w:val="20"/>
+        </w:rPr>
+        <w:t>[0.0, 0.0, 0.0, 0.0, 0.0, 0.0, 0.0, 0.0, 0.0, 0.0, 0.0, 0.0, 0.0, 0.0, 0.0, 0.0, 0.0, 0.0, 0.0, 0.0, 0.0, 0.0, 0.0, 0.0, 0.0, 0.0, 0.0, 0.0, 0.0, 0.0, 0.0, 0.0, 0.0, 0.0, 0.0, 0.0, 0.0, 0.0, 0.0, 0.0, 0.0, 0.0, 1.0, 0.0, 0.0, 0.0, 0.0, 0.0, 0.0, 0.0, 0.0, 0.0, 0.0, 0.0, 0.0, 0.0, 0.0, 0.0, 0.0, 0.0, 0.0, 0.0, 0.0, 0.0, 0.0, 0.0, 0.0, 0.0, 0.0, 0.0, 0.0, 0.0, 0.0, 0.0, 0.0, 0.0, 0.0, 0.0, 0.0, 0.0, 0.0, 0.0, 0.0, 0.0, 0.0, 0.0, 0.0, 0.0, 0.0, 0.0, 0.0, 0.0, 0.0, 0.0, 0.0, 0.0, 0.0, 0.0, 0.0, 0.0, 0.0, 0.0, 0.0, 0.0, 0.0, 0.0, 0.0, 0.0, 0.0, 0.0, 0.0, 0.0, 0.0, 0.0, 0.0, 0.0, 0.0, 0.0, 0.0, 0.0, 0.0, 0.0, 0.0, 1.0, 0.0, 0.0, 0.0, 0.0, 0.0, 0.0, 0.0, 0.0, 0.0, 0.0, 0.0, 0.0, 1.0, 0.0, 0.0, 0.0, 1.0, 0.0, 0.0, 0.0, 0.0, 0.0, 0.0, 0.0, 0.0, 0.0, 0.0, 0.0, 0.0, 0.0, 0.0, 0.0, 0.0, 0.0, 0.0, 0.0, 0.0, 0.0, 0.0, 0.0, 0.0, 0.0, 0.0, 0.0, 0.0, 0.0, 0.0, 0.0, 0.0, 0.0, 0.0, 0.0, 0.0, 0.0, 0.0, 0.0, 0.0, 0.0, 1.0, 0.0, 0.0, 0.0, 0.0, 0.0, 0.0, 0.0, 0.0, 0.0, 0.0, 0.0, 0.0, 0.0, 0.0, 0.0, 0.0, 0.0, 0.0, 0.0, 0.0, 0.0, 0.0, 0.0, 0.0, 0.0, 0.0, 0.0, 0.0, 0.0, 0.0, 0.0, 0.0, 0.0, 0.0, 0.0, 0.0, 0.0, 0.0, 0.0, 0.0, 0.0, 0.0, 0.0, 0.0, 0.0, 0.0, 0.0, 0.0, 0.0, 0.0, 0.0, 0.0, 0.0, 0.0, 0.0, 0.0, 0.0, 0.0, 0.0, 0.0, 1.0, 0.0, 0.0, 0.0, 0.0, 0.0, 0.0, 0.0, 0.0, 0.0, 0.0, 0.0, 0.0, 0.0, 0.0, 1.0, 0.0, 0.0, 0.0, 0.0, 0.0, 0.0, 1.0, 0.0, 0.0, 1.0, 0.0, 1.0, 0.0, 0.0, 0.0, 0.0, 0.0, 0.0, 0.0, 0.0, 0.0, 0.0, 0.0, 0.0, 0.0, 0.0, 0.0, 0.0, 1.0, 0.0, 0.0, 0.0, 0.0, 0.0, 0.0, 0.0, 0.0, 0.0, 0.0, 0.0, 0.0, 0.0, 0.0, 0.0, 0.0, 0.0, 0.0, 0.0, 0.0, 0.0, 0.0, 0.0, 0.0, 0.0, 0.0, 0.0, 0.0, 0.0, 0.0, 0.0, 0.0, 0.0, 0.0, 0.0, 0.0, 1.0, 0.0, 0.0, 0.0, 0.0, 0.0, 0.0, 0.0, 0.0, 0.0, 0.0, 0.0, 0.0, 0.0, 0.0, 0.0, 0.0, 0.0, 0.0, 0.0, 0.0, 0.0, 0.0, 0.0, 0.0, 0.0, 0.0, 0.0, 0.0, 0.0, 0.0, 0.0, 0.0, 0.0, 0.0, 0.0, 0.0, 0.0, 0.0, 0.0, 0.0, 0.0, 0.0, 0.0, 0.0, 0.0, 0.0, 0.0, 0.0, 0.0, 0.0, 0.0, 0.0, 0.0, 0.0, 0.0, 0.0, 0.0]</w:t>
+      </w:r>
+    </w:p>
+    <w:p>
+      <w:pPr>
+        <w:widowControl w:val="0"/>
+        <w:autoSpaceDE w:val="0"/>
+        <w:autoSpaceDN w:val="0"/>
+        <w:adjustRightInd w:val="0"/>
+        <w:spacing w:after="0"/>
+        <w:rPr>
+          <w:rFonts w:ascii="Times New Roman" w:hAnsi="Times New Roman" w:cs="Times New Roman"/>
+          <w:color w:val="000000" w:themeColor="text1"/>
+          <w:sz w:val="20"/>
+          <w:szCs w:val="20"/>
+        </w:rPr>
+      </w:pPr>
+      <w:r>
+        <w:rPr>
+          <w:rFonts w:ascii="Times New Roman" w:hAnsi="Times New Roman" w:cs="Times New Roman"/>
+          <w:color w:val="000000" w:themeColor="text1"/>
+          <w:sz w:val="20"/>
+          <w:szCs w:val="20"/>
+        </w:rPr>
+        <w:t>5 -0.031413612565445025 on primari function famili involv provid framework product reproduct person biolog social</w:t>
+      </w:r>
+    </w:p>
+    <w:p>
+      <w:pPr>
+        <w:widowControl w:val="0"/>
+        <w:autoSpaceDE w:val="0"/>
+        <w:autoSpaceDN w:val="0"/>
+        <w:adjustRightInd w:val="0"/>
+        <w:spacing w:after="0"/>
+        <w:rPr>
+          <w:rFonts w:ascii="Times New Roman" w:hAnsi="Times New Roman" w:cs="Times New Roman"/>
+          <w:color w:val="000000" w:themeColor="text1"/>
+          <w:sz w:val="20"/>
+          <w:szCs w:val="20"/>
+        </w:rPr>
+      </w:pPr>
+    </w:p>
+    <w:p>
+      <w:pPr>
+        <w:widowControl w:val="0"/>
+        <w:autoSpaceDE w:val="0"/>
+        <w:autoSpaceDN w:val="0"/>
+        <w:adjustRightInd w:val="0"/>
+        <w:spacing w:after="0"/>
+        <w:rPr>
+          <w:rFonts w:ascii="Times New Roman" w:hAnsi="Times New Roman" w:cs="Times New Roman"/>
+          <w:color w:val="000000" w:themeColor="text1"/>
+          <w:sz w:val="20"/>
+          <w:szCs w:val="20"/>
+        </w:rPr>
+      </w:pPr>
+      <w:r>
+        <w:rPr>
+          <w:rFonts w:ascii="Times New Roman" w:hAnsi="Times New Roman" w:cs="Times New Roman"/>
+          <w:color w:val="000000" w:themeColor="text1"/>
+          <w:sz w:val="20"/>
+          <w:szCs w:val="20"/>
+        </w:rPr>
+        <w:t>Cluster 13</w:t>
+      </w:r>
+    </w:p>
+    <w:p>
+      <w:pPr>
+        <w:widowControl w:val="0"/>
+        <w:autoSpaceDE w:val="0"/>
+        <w:autoSpaceDN w:val="0"/>
+        <w:adjustRightInd w:val="0"/>
+        <w:spacing w:after="0"/>
+        <w:rPr>
+          <w:rFonts w:ascii="Times New Roman" w:hAnsi="Times New Roman" w:cs="Times New Roman"/>
+          <w:color w:val="000000" w:themeColor="text1"/>
+          <w:sz w:val="20"/>
+          <w:szCs w:val="20"/>
+        </w:rPr>
+      </w:pPr>
+      <w:r>
+        <w:rPr>
+          <w:rFonts w:ascii="Times New Roman" w:hAnsi="Times New Roman" w:cs="Times New Roman"/>
+          <w:color w:val="000000" w:themeColor="text1"/>
+          <w:sz w:val="20"/>
+          <w:szCs w:val="20"/>
+        </w:rPr>
+        <w:t>[0.0, 0.0, 0.0, 0.0, 0.0, 0.0, 0.0, 0.0, 0.0, 0.0, 0.0, 0.0, 0.0, 0.0, 0.0, 0.0, 0.0, 0.0, 0.0, 0.0, 0.0, 0.0, 0.0, 0.0, 0.0, 0.0, 0.0, 0.0, 0.0, 0.0, 0.0, 0.0, 0.0, 0.0, 0.0, 0.0, 0.0, 0.0, 0.0, 0.0, 0.0, 0.0, 0.0, 0.0, 0.0, 0.0, 0.0, 0.0, 0.0, 1.0, 0.0, 1.0, 0.0, 0.0, 0.0, 0.0, 0.0, 0.0, 0.0, 0.0, 0.0, 0.0, 0.0, 0.0, 0.0, 0.0, 0.0, 0.0, 0.0, 0.0, 0.0, 0.0, 0.0, 0.0, 0.0, 0.0, 0.0, 0.0, 0.0, 1.0, 0.0, 0.0, 0.0, 0.0, 0.0, 0.0, 0.0, 0.0, 0.0, 0.0, 0.0, 0.0, 1.0, 0.0, 0.0, 0.0, 0.0, 0.0, 0.0, 0.0, 0.0, 0.0, 0.0, 0.0, 0.0, 0.0, 0.0, 0.0, 0.0, 0.0, 0.0, 0.0, 0.0, 0.0, 0.0, 0.0, 0.0, 0.0, 0.0, 0.0, 0.0, 0.0, 0.0, 0.0, 0.0, 0.0, 0.0, 0.0, 0.0, 0.0, 0.0, 0.0, 0.0, 0.0, 0.0, 0.0, 0.0, 0.0, 0.0, 0.0, 0.0, 0.0, 0.0, 0.0, 0.0, 0.0, 0.0, 0.0, 0.0, 0.0, 0.0, 0.0, 0.0, 0.0, 0.0, 0.0, 0.0, 0.0, 0.0, 0.0, 0.0, 0.0, 0.0, 0.0, 0.0, 0.0, 0.0, 0.0, 0.0, 0.0, 0.0, 0.0, 0.0, 0.0, 0.0, 0.0, 0.0, 0.0, 0.0, 0.0, 0.0, 0.0, 0.0, 0.0, 0.0, 0.0, 0.0, 0.0, 0.0, 0.0, 0.0, 0.0, 0.0, 0.0, 0.0, 0.0, 0.0, 0.0, 0.0, 0.0, 0.0, 0.0, 0.0, 0.0, 0.0, 0.0, 0.0, 0.0, 1.0, 1.0, 0.0, 0.0, 0.0, 0.0, 0.0, 0.0, 0.0, 0.0, 0.0, 0.0, 0.0, 0.0, 0.0, 0.0, 0.0, 0.0, 0.0, 0.0, 0.0, 0.0, 0.0, 0.0, 0.0, 0.0, 0.0, 0.0, 0.0, 0.0, 0.0, 0.0, 0.0, 0.0, 0.0, 0.0, 0.0, 0.0, 0.0, 0.0, 0.0, 0.0, 0.0, 0.0, 0.0, 0.0, 0.0, 0.0, 0.0, 0.0, 0.0, 0.0, 0.0, 0.0, 1.0, 0.0, 0.0, 0.0, 0.0, 0.0, 0.0, 0.0, 0.0, 0.0, 0.0, 0.0, 0.0, 0.0, 0.0, 0.0, 0.0, 0.0, 0.0, 0.0, 0.0, 0.0, 0.0, 0.0, 0.0, 0.0, 0.0, 0.0, 0.0, 1.0, 0.0, 0.0, 0.0, 0.0, 0.0, 0.0, 0.0, 0.0, 0.0, 0.0, 0.0, 0.0, 0.0, 0.0, 0.0, 0.0, 0.0, 1.0, 0.0, 0.0, 0.0, 0.0, 0.0, 0.0, 0.0, 0.0, 0.0, 0.0, 0.0, 0.0, 0.0, 0.0, 0.0, 0.0, 0.0, 0.0, 0.0, 0.0, 0.0, 0.0, 0.0, 1.0, 0.0, 0.0, 0.0, 0.0, 0.0, 0.0, 0.0, 0.0, 0.0, 1.0, 0.0, 0.0, 0.0, 0.0, 0.0, 0.0, 0.0, 0.0, 0.0, 0.0, 0.0, 0.0, 0.0, 0.0, 0.0, 0.0, 0.0, 0.0, 0.0, 0.0, 0.0, 0.0, 0.0, 0.0, 0.0, 0.0, 0.0, 0.0, 0.0, 0.0, 0.0, 0.0, 0.0, 0.0, 0.0, 0.0, 0.0, 0.0]</w:t>
+      </w:r>
+    </w:p>
+    <w:p>
+      <w:pPr>
+        <w:widowControl w:val="0"/>
+        <w:autoSpaceDE w:val="0"/>
+        <w:autoSpaceDN w:val="0"/>
+        <w:adjustRightInd w:val="0"/>
+        <w:spacing w:after="0"/>
+        <w:rPr>
+          <w:rFonts w:ascii="Times New Roman" w:hAnsi="Times New Roman" w:cs="Times New Roman"/>
+          <w:color w:val="000000" w:themeColor="text1"/>
+          <w:sz w:val="20"/>
+          <w:szCs w:val="20"/>
+        </w:rPr>
+      </w:pPr>
+      <w:r>
+        <w:rPr>
+          <w:rFonts w:ascii="Times New Roman" w:hAnsi="Times New Roman" w:cs="Times New Roman"/>
+          <w:color w:val="000000" w:themeColor="text1"/>
+          <w:sz w:val="20"/>
+          <w:szCs w:val="20"/>
+        </w:rPr>
+        <w:t>1 -0.028795811518324606 selfdriv car subject controversi machin tend design lowest possibl risk casualti</w:t>
+      </w:r>
+    </w:p>
+    <w:p>
+      <w:pPr>
+        <w:widowControl w:val="0"/>
+        <w:autoSpaceDE w:val="0"/>
+        <w:autoSpaceDN w:val="0"/>
+        <w:adjustRightInd w:val="0"/>
+        <w:spacing w:after="0"/>
+        <w:rPr>
+          <w:rFonts w:ascii="Times New Roman" w:hAnsi="Times New Roman" w:cs="Times New Roman"/>
+          <w:color w:val="000000" w:themeColor="text1"/>
+          <w:sz w:val="20"/>
+          <w:szCs w:val="20"/>
+        </w:rPr>
+      </w:pPr>
+    </w:p>
+    <w:p>
+      <w:pPr>
+        <w:widowControl w:val="0"/>
+        <w:autoSpaceDE w:val="0"/>
+        <w:autoSpaceDN w:val="0"/>
+        <w:adjustRightInd w:val="0"/>
+        <w:spacing w:after="0"/>
+        <w:rPr>
+          <w:rFonts w:ascii="Times New Roman" w:hAnsi="Times New Roman" w:cs="Times New Roman"/>
+          <w:color w:val="000000" w:themeColor="text1"/>
+          <w:sz w:val="20"/>
+          <w:szCs w:val="20"/>
+        </w:rPr>
+      </w:pPr>
+      <w:r>
+        <w:rPr>
+          <w:rFonts w:ascii="Times New Roman" w:hAnsi="Times New Roman" w:cs="Times New Roman"/>
+          <w:color w:val="000000" w:themeColor="text1"/>
+          <w:sz w:val="20"/>
+          <w:szCs w:val="20"/>
+        </w:rPr>
+        <w:t>Cluster 14</w:t>
+      </w:r>
+    </w:p>
+    <w:p>
+      <w:pPr>
+        <w:widowControl w:val="0"/>
+        <w:autoSpaceDE w:val="0"/>
+        <w:autoSpaceDN w:val="0"/>
+        <w:adjustRightInd w:val="0"/>
+        <w:spacing w:after="0"/>
+        <w:rPr>
+          <w:rFonts w:ascii="Times New Roman" w:hAnsi="Times New Roman" w:cs="Times New Roman"/>
+          <w:color w:val="000000" w:themeColor="text1"/>
+          <w:sz w:val="20"/>
+          <w:szCs w:val="20"/>
+        </w:rPr>
+      </w:pPr>
+      <w:r>
+        <w:rPr>
+          <w:rFonts w:ascii="Times New Roman" w:hAnsi="Times New Roman" w:cs="Times New Roman"/>
+          <w:color w:val="000000" w:themeColor="text1"/>
+          <w:sz w:val="20"/>
+          <w:szCs w:val="20"/>
+        </w:rPr>
+        <w:t>[0.0, 0.0, 0.0, 0.5, 0.0, 0.0, 0.0, 0.0, 0.0, 0.0, 0.0, 0.0, 0.0, 0.0, 0.0, 0.0, 0.0, 0.0, 0.0, 0.0, 0.0, 0.0, 0.0, 0.0, 0.0, 0.0, 0.0, 0.0, 0.0, 0.0, 0.0, 0.0, 0.0, 0.0, 0.0, 0.0, 0.0, 0.0, 0.0, 0.0, 0.0, 0.0, 0.0, 0.0, 0.0, 0.0, 0.0, 0.0, 0.5, 0.0, 0.0, 0.0, 0.0, 0.0, 0.0, 0.0, 0.0, 0.0, 0.0, 0.0, 0.0, 0.0, 0.0, 0.0, 0.0, 0.0, 0.0, 0.0, 0.0, 0.0, 0.5, 0.0, 0.0, 0.0, 0.0, 0.5, 0.0, 0.0, 0.5, 0.0, 0.0, 0.0, 0.0, 0.0, 0.0, 0.0, 0.0, 0.0, 0.0, 0.0, 0.0, 0.0, 0.0, 0.0, 1.0, 0.0, 0.0, 0.0, 0.0, 0.0, 0.0, 0.0, 0.0, 0.0, 0.0, 0.0, 0.0, 0.0, 0.0, 0.0, 0.0, 0.0, 0.5, 0.0, 0.0, 0.0, 0.0, 0.0, 0.0, 0.0, 0.5, 0.0, 0.0, 0.0, 0.0, 0.0, 0.0, 0.0, 0.0, 0.0, 0.0, 0.0, 0.0, 0.0, 0.0, 0.0, 0.0, 0.0, 0.0, 0.0, 0.0, 0.0, 0.0, 0.0, 0.0, 0.0, 0.0, 0.0, 0.0, 0.0, 0.0, 0.0, 0.0, 0.5, 0.0, 0.0, 0.0, 0.0, 0.0, 0.0, 0.0, 0.0, 0.0, 0.0, 0.0, 0.0, 0.0, 0.0, 0.5, 0.0, 0.0, 0.0, 0.0, 0.0, 0.0, 0.0, 0.5, 0.0, 0.0, 0.5, 0.0, 0.0, 0.0, 1.0, 0.0, 0.0, 0.0, 0.0, 0.0, 0.0, 0.0, 0.0, 0.0, 0.0, 0.0, 0.0, 0.0, 0.0, 0.0, 0.0, 0.0, 0.0, 0.0, 0.0, 0.0, 0.0, 0.0, 0.0, 0.0, 0.0, 0.5, 0.5, 0.0, 0.0, 0.0, 0.0, 0.0, 0.0, 0.0, 0.0, 0.0, 0.0, 0.0, 0.0, 0.0, 0.0, 0.0, 0.0, 0.0, 0.0, 0.0, 0.0, 0.0, 0.5, 0.0, 0.0, 0.0, 0.0, 0.0, 0.0, 0.0, 0.0, 0.0, 0.0, 0.0, 0.0, 0.0, 0.0, 0.0, 0.0, 0.0, 0.0, 0.0, 0.0, 0.0, 0.0, 0.0, 0.0, 0.0, 0.0, 0.0, 0.0, 0.0, 0.0, 0.0, 0.0, 0.5, 0.0, 0.0, 0.0, 0.0, 0.0, 0.0, 0.0, 0.0, 0.0, 0.0, 0.5, 0.0, 0.5, 0.0, 0.0, 0.0, 0.0, 0.0, 0.0, 0.0, 0.0, 0.0, 0.0, 0.0, 0.0, 0.0, 0.0, 0.0, 0.0, 0.0, 0.0, 0.0, 0.0, 0.0, 0.0, 0.0, 0.0, 0.5, 0.0, 0.0, 0.0, 0.0, 0.0, 0.0, 0.5, 0.0, 0.0, 0.0, 0.0, 0.5, 0.0, 0.0, 0.0, 0.0, 0.0, 0.0, 0.0, 0.0, 0.0, 0.0, 0.0, 0.0, 0.0, 0.0, 0.0, 0.0, 0.0, 0.0, 0.0, 0.0, 0.0, 0.0, 0.0, 0.0, 0.0, 0.0, 0.0, 0.0, 0.0, 0.0, 0.0, 0.0, 0.0, 0.0, 0.0, 0.0, 0.0, 0.0, 0.5, 0.0, 0.0, 0.0, 0.0, 0.0, 0.0, 0.0, 0.0, 0.0, 0.0, 0.0, 0.0, 0.5, 0.0, 0.0, 0.0, 0.0, 0.0, 0.0, 0.0, 0.0, 0.0, 0.0, 0.0, 0.0, 0.5]</w:t>
+      </w:r>
+    </w:p>
+    <w:p>
+      <w:pPr>
+        <w:widowControl w:val="0"/>
+        <w:autoSpaceDE w:val="0"/>
+        <w:autoSpaceDN w:val="0"/>
+        <w:adjustRightInd w:val="0"/>
+        <w:spacing w:after="0"/>
+        <w:rPr>
+          <w:rFonts w:ascii="Times New Roman" w:hAnsi="Times New Roman" w:cs="Times New Roman"/>
+          <w:color w:val="000000" w:themeColor="text1"/>
+          <w:sz w:val="20"/>
+          <w:szCs w:val="20"/>
+        </w:rPr>
+      </w:pPr>
+      <w:r>
+        <w:rPr>
+          <w:rFonts w:ascii="Times New Roman" w:hAnsi="Times New Roman" w:cs="Times New Roman"/>
+          <w:color w:val="000000" w:themeColor="text1"/>
+          <w:sz w:val="20"/>
+          <w:szCs w:val="20"/>
+        </w:rPr>
+        <w:t>4 -0.02225130890052356 iot realiz seamless integr variou manufactur devic equip sens identif process commun actuat network capabl</w:t>
+      </w:r>
+    </w:p>
+    <w:p>
+      <w:pPr>
+        <w:widowControl w:val="0"/>
+        <w:autoSpaceDE w:val="0"/>
+        <w:autoSpaceDN w:val="0"/>
+        <w:adjustRightInd w:val="0"/>
+        <w:spacing w:after="0"/>
+        <w:rPr>
+          <w:rFonts w:ascii="Times New Roman" w:hAnsi="Times New Roman" w:cs="Times New Roman"/>
+          <w:color w:val="000000" w:themeColor="text1"/>
+          <w:sz w:val="20"/>
+          <w:szCs w:val="20"/>
+        </w:rPr>
+      </w:pPr>
+      <w:r>
+        <w:rPr>
+          <w:rFonts w:ascii="Times New Roman" w:hAnsi="Times New Roman" w:cs="Times New Roman"/>
+          <w:color w:val="000000" w:themeColor="text1"/>
+          <w:sz w:val="20"/>
+          <w:szCs w:val="20"/>
+        </w:rPr>
+        <w:t>4 -0.01832460732984293 iot major signific trend recent year explos growt</w:t>
+      </w:r>
+      <w:r>
+        <w:rPr>
+          <w:rFonts w:ascii="Times New Roman" w:hAnsi="Times New Roman" w:cs="Times New Roman"/>
+          <w:color w:val="000000" w:themeColor="text1"/>
+          <w:sz w:val="20"/>
+          <w:szCs w:val="20"/>
+        </w:rPr>
+        <w:t>h devic connect control interne</w:t>
+      </w:r>
+    </w:p>
+    <w:p>
+      <w:pPr>
+        <w:widowControl w:val="0"/>
+        <w:autoSpaceDE w:val="0"/>
+        <w:autoSpaceDN w:val="0"/>
+        <w:adjustRightInd w:val="0"/>
+        <w:spacing w:after="0"/>
+        <w:rPr>
+          <w:rFonts w:ascii="Times New Roman" w:hAnsi="Times New Roman" w:cs="Times New Roman"/>
+          <w:color w:val="000000" w:themeColor="text1"/>
+          <w:sz w:val="20"/>
+          <w:szCs w:val="20"/>
+        </w:rPr>
+      </w:pPr>
+    </w:p>
+    <w:p>
+      <w:pPr>
+        <w:widowControl w:val="0"/>
+        <w:autoSpaceDE w:val="0"/>
+        <w:autoSpaceDN w:val="0"/>
+        <w:adjustRightInd w:val="0"/>
+        <w:spacing w:after="0"/>
+        <w:rPr>
+          <w:rFonts w:ascii="Times New Roman" w:hAnsi="Times New Roman" w:cs="Times New Roman"/>
+          <w:color w:val="000000" w:themeColor="text1"/>
+        </w:rPr>
+      </w:pPr>
+      <w:r>
+        <w:rPr>
+          <w:rFonts w:ascii="Times New Roman" w:hAnsi="Times New Roman" w:cs="Times New Roman"/>
+          <w:color w:val="000000" w:themeColor="text1"/>
+        </w:rPr>
+        <w:t xml:space="preserve">Alterations </w:t>
+      </w:r>
+      <w:r>
+        <w:rPr>
+          <w:rFonts w:ascii="Times New Roman" w:hAnsi="Times New Roman" w:cs="Times New Roman"/>
+          <w:color w:val="000000" w:themeColor="text1"/>
+        </w:rPr>
+        <w:t xml:space="preserve">to the threshold return </w:t>
+      </w:r>
+      <w:bookmarkStart w:id="0" w:name="_GoBack"/>
+      <w:bookmarkEnd w:id="0"/>
+      <w:r>
+        <w:rPr>
+          <w:rFonts w:ascii="Times New Roman" w:hAnsi="Times New Roman" w:cs="Times New Roman"/>
+          <w:color w:val="000000" w:themeColor="text1"/>
+        </w:rPr>
+        <w:t xml:space="preserve">different results. </w:t>
       </w:r>
     </w:p>
     <w:sectPr>

</xml_diff>